<commit_message>
Starting Section 4. Research and Ethics.
</commit_message>
<xml_diff>
--- a/Federated_Learning_Evaluating_Popular_Frameworks_and_Developing_a_Cross-Client_Horizontal_Server.docx
+++ b/Federated_Learning_Evaluating_Popular_Frameworks_and_Developing_a_Cross-Client_Horizontal_Server.docx
@@ -367,7 +367,7 @@
       <w:pPr>
         <w:pStyle w:val="Heading1"/>
       </w:pPr>
-      <w:bookmarkStart w:id="0" w:name="_Toc176471117"/>
+      <w:bookmarkStart w:id="0" w:name="_Toc176510915"/>
       <w:r>
         <w:lastRenderedPageBreak/>
         <w:t>Abstract</w:t>
@@ -387,7 +387,7 @@
       <w:pPr>
         <w:pStyle w:val="Heading1"/>
       </w:pPr>
-      <w:bookmarkStart w:id="1" w:name="_Toc176471118"/>
+      <w:bookmarkStart w:id="1" w:name="_Toc176510916"/>
       <w:r>
         <w:lastRenderedPageBreak/>
         <w:t>Contents</w:t>
@@ -428,7 +428,7 @@
         </w:rPr>
         <w:fldChar w:fldCharType="separate"/>
       </w:r>
-      <w:hyperlink w:anchor="_Toc176471117" w:history="1">
+      <w:hyperlink w:anchor="_Toc176510915" w:history="1">
         <w:r>
           <w:rPr>
             <w:rStyle w:val="Hyperlink"/>
@@ -454,7 +454,7 @@
             <w:noProof/>
             <w:webHidden/>
           </w:rPr>
-          <w:instrText xml:space="preserve"> PAGEREF _Toc176471117 \h </w:instrText>
+          <w:instrText xml:space="preserve"> PAGEREF _Toc176510915 \h </w:instrText>
         </w:r>
         <w:r>
           <w:rPr>
@@ -501,7 +501,7 @@
           <w14:ligatures w14:val="standardContextual"/>
         </w:rPr>
       </w:pPr>
-      <w:hyperlink w:anchor="_Toc176471118" w:history="1">
+      <w:hyperlink w:anchor="_Toc176510916" w:history="1">
         <w:r>
           <w:rPr>
             <w:rStyle w:val="Hyperlink"/>
@@ -527,7 +527,7 @@
             <w:noProof/>
             <w:webHidden/>
           </w:rPr>
-          <w:instrText xml:space="preserve"> PAGEREF _Toc176471118 \h </w:instrText>
+          <w:instrText xml:space="preserve"> PAGEREF _Toc176510916 \h </w:instrText>
         </w:r>
         <w:r>
           <w:rPr>
@@ -574,7 +574,7 @@
           <w14:ligatures w14:val="standardContextual"/>
         </w:rPr>
       </w:pPr>
-      <w:hyperlink w:anchor="_Toc176471119" w:history="1">
+      <w:hyperlink w:anchor="_Toc176510917" w:history="1">
         <w:r>
           <w:rPr>
             <w:rStyle w:val="Hyperlink"/>
@@ -600,7 +600,7 @@
             <w:noProof/>
             <w:webHidden/>
           </w:rPr>
-          <w:instrText xml:space="preserve"> PAGEREF _Toc176471119 \h </w:instrText>
+          <w:instrText xml:space="preserve"> PAGEREF _Toc176510917 \h </w:instrText>
         </w:r>
         <w:r>
           <w:rPr>
@@ -647,7 +647,7 @@
           <w14:ligatures w14:val="standardContextual"/>
         </w:rPr>
       </w:pPr>
-      <w:hyperlink w:anchor="_Toc176471120" w:history="1">
+      <w:hyperlink w:anchor="_Toc176510918" w:history="1">
         <w:r>
           <w:rPr>
             <w:rStyle w:val="Hyperlink"/>
@@ -673,7 +673,7 @@
             <w:noProof/>
             <w:webHidden/>
           </w:rPr>
-          <w:instrText xml:space="preserve"> PAGEREF _Toc176471120 \h </w:instrText>
+          <w:instrText xml:space="preserve"> PAGEREF _Toc176510918 \h </w:instrText>
         </w:r>
         <w:r>
           <w:rPr>
@@ -720,7 +720,7 @@
           <w14:ligatures w14:val="standardContextual"/>
         </w:rPr>
       </w:pPr>
-      <w:hyperlink w:anchor="_Toc176471121" w:history="1">
+      <w:hyperlink w:anchor="_Toc176510919" w:history="1">
         <w:r>
           <w:rPr>
             <w:rStyle w:val="Hyperlink"/>
@@ -746,7 +746,7 @@
             <w:noProof/>
             <w:webHidden/>
           </w:rPr>
-          <w:instrText xml:space="preserve"> PAGEREF _Toc176471121 \h </w:instrText>
+          <w:instrText xml:space="preserve"> PAGEREF _Toc176510919 \h </w:instrText>
         </w:r>
         <w:r>
           <w:rPr>
@@ -794,7 +794,7 @@
           <w14:ligatures w14:val="standardContextual"/>
         </w:rPr>
       </w:pPr>
-      <w:hyperlink w:anchor="_Toc176471122" w:history="1">
+      <w:hyperlink w:anchor="_Toc176510920" w:history="1">
         <w:r>
           <w:rPr>
             <w:rStyle w:val="Hyperlink"/>
@@ -838,7 +838,7 @@
             <w:noProof/>
             <w:webHidden/>
           </w:rPr>
-          <w:instrText xml:space="preserve"> PAGEREF _Toc176471122 \h </w:instrText>
+          <w:instrText xml:space="preserve"> PAGEREF _Toc176510920 \h </w:instrText>
         </w:r>
         <w:r>
           <w:rPr>
@@ -886,7 +886,7 @@
           <w14:ligatures w14:val="standardContextual"/>
         </w:rPr>
       </w:pPr>
-      <w:hyperlink w:anchor="_Toc176471123" w:history="1">
+      <w:hyperlink w:anchor="_Toc176510921" w:history="1">
         <w:r>
           <w:rPr>
             <w:rStyle w:val="Hyperlink"/>
@@ -930,7 +930,7 @@
             <w:noProof/>
             <w:webHidden/>
           </w:rPr>
-          <w:instrText xml:space="preserve"> PAGEREF _Toc176471123 \h </w:instrText>
+          <w:instrText xml:space="preserve"> PAGEREF _Toc176510921 \h </w:instrText>
         </w:r>
         <w:r>
           <w:rPr>
@@ -978,7 +978,7 @@
           <w14:ligatures w14:val="standardContextual"/>
         </w:rPr>
       </w:pPr>
-      <w:hyperlink w:anchor="_Toc176471124" w:history="1">
+      <w:hyperlink w:anchor="_Toc176510922" w:history="1">
         <w:r>
           <w:rPr>
             <w:rStyle w:val="Hyperlink"/>
@@ -1022,7 +1022,7 @@
             <w:noProof/>
             <w:webHidden/>
           </w:rPr>
-          <w:instrText xml:space="preserve"> PAGEREF _Toc176471124 \h </w:instrText>
+          <w:instrText xml:space="preserve"> PAGEREF _Toc176510922 \h </w:instrText>
         </w:r>
         <w:r>
           <w:rPr>
@@ -1070,7 +1070,7 @@
           <w14:ligatures w14:val="standardContextual"/>
         </w:rPr>
       </w:pPr>
-      <w:hyperlink w:anchor="_Toc176471125" w:history="1">
+      <w:hyperlink w:anchor="_Toc176510923" w:history="1">
         <w:r>
           <w:rPr>
             <w:rStyle w:val="Hyperlink"/>
@@ -1114,7 +1114,7 @@
             <w:noProof/>
             <w:webHidden/>
           </w:rPr>
-          <w:instrText xml:space="preserve"> PAGEREF _Toc176471125 \h </w:instrText>
+          <w:instrText xml:space="preserve"> PAGEREF _Toc176510923 \h </w:instrText>
         </w:r>
         <w:r>
           <w:rPr>
@@ -1162,7 +1162,7 @@
           <w14:ligatures w14:val="standardContextual"/>
         </w:rPr>
       </w:pPr>
-      <w:hyperlink w:anchor="_Toc176471126" w:history="1">
+      <w:hyperlink w:anchor="_Toc176510924" w:history="1">
         <w:r>
           <w:rPr>
             <w:rStyle w:val="Hyperlink"/>
@@ -1206,7 +1206,7 @@
             <w:noProof/>
             <w:webHidden/>
           </w:rPr>
-          <w:instrText xml:space="preserve"> PAGEREF _Toc176471126 \h </w:instrText>
+          <w:instrText xml:space="preserve"> PAGEREF _Toc176510924 \h </w:instrText>
         </w:r>
         <w:r>
           <w:rPr>
@@ -1254,7 +1254,7 @@
           <w14:ligatures w14:val="standardContextual"/>
         </w:rPr>
       </w:pPr>
-      <w:hyperlink w:anchor="_Toc176471127" w:history="1">
+      <w:hyperlink w:anchor="_Toc176510925" w:history="1">
         <w:r>
           <w:rPr>
             <w:rStyle w:val="Hyperlink"/>
@@ -1298,7 +1298,7 @@
             <w:noProof/>
             <w:webHidden/>
           </w:rPr>
-          <w:instrText xml:space="preserve"> PAGEREF _Toc176471127 \h </w:instrText>
+          <w:instrText xml:space="preserve"> PAGEREF _Toc176510925 \h </w:instrText>
         </w:r>
         <w:r>
           <w:rPr>
@@ -1346,7 +1346,7 @@
           <w14:ligatures w14:val="standardContextual"/>
         </w:rPr>
       </w:pPr>
-      <w:hyperlink w:anchor="_Toc176471128" w:history="1">
+      <w:hyperlink w:anchor="_Toc176510926" w:history="1">
         <w:r>
           <w:rPr>
             <w:rStyle w:val="Hyperlink"/>
@@ -1390,7 +1390,7 @@
             <w:noProof/>
             <w:webHidden/>
           </w:rPr>
-          <w:instrText xml:space="preserve"> PAGEREF _Toc176471128 \h </w:instrText>
+          <w:instrText xml:space="preserve"> PAGEREF _Toc176510926 \h </w:instrText>
         </w:r>
         <w:r>
           <w:rPr>
@@ -1410,7 +1410,7 @@
             <w:noProof/>
             <w:webHidden/>
           </w:rPr>
-          <w:t>2</w:t>
+          <w:t>3</w:t>
         </w:r>
         <w:r>
           <w:rPr>
@@ -1434,7 +1434,7 @@
           <w14:ligatures w14:val="standardContextual"/>
         </w:rPr>
       </w:pPr>
-      <w:hyperlink w:anchor="_Toc176471129" w:history="1">
+      <w:hyperlink w:anchor="_Toc176510927" w:history="1">
         <w:r>
           <w:rPr>
             <w:rStyle w:val="Hyperlink"/>
@@ -1478,7 +1478,7 @@
             <w:noProof/>
             <w:webHidden/>
           </w:rPr>
-          <w:instrText xml:space="preserve"> PAGEREF _Toc176471129 \h </w:instrText>
+          <w:instrText xml:space="preserve"> PAGEREF _Toc176510927 \h </w:instrText>
         </w:r>
         <w:r>
           <w:rPr>
@@ -1522,7 +1522,7 @@
           <w14:ligatures w14:val="standardContextual"/>
         </w:rPr>
       </w:pPr>
-      <w:hyperlink w:anchor="_Toc176471130" w:history="1">
+      <w:hyperlink w:anchor="_Toc176510928" w:history="1">
         <w:r>
           <w:rPr>
             <w:rStyle w:val="Hyperlink"/>
@@ -1566,7 +1566,7 @@
             <w:noProof/>
             <w:webHidden/>
           </w:rPr>
-          <w:instrText xml:space="preserve"> PAGEREF _Toc176471130 \h </w:instrText>
+          <w:instrText xml:space="preserve"> PAGEREF _Toc176510928 \h </w:instrText>
         </w:r>
         <w:r>
           <w:rPr>
@@ -1614,7 +1614,7 @@
           <w14:ligatures w14:val="standardContextual"/>
         </w:rPr>
       </w:pPr>
-      <w:hyperlink w:anchor="_Toc176471131" w:history="1">
+      <w:hyperlink w:anchor="_Toc176510929" w:history="1">
         <w:r>
           <w:rPr>
             <w:rStyle w:val="Hyperlink"/>
@@ -1658,7 +1658,7 @@
             <w:noProof/>
             <w:webHidden/>
           </w:rPr>
-          <w:instrText xml:space="preserve"> PAGEREF _Toc176471131 \h </w:instrText>
+          <w:instrText xml:space="preserve"> PAGEREF _Toc176510929 \h </w:instrText>
         </w:r>
         <w:r>
           <w:rPr>
@@ -1702,7 +1702,7 @@
           <w14:ligatures w14:val="standardContextual"/>
         </w:rPr>
       </w:pPr>
-      <w:hyperlink w:anchor="_Toc176471132" w:history="1">
+      <w:hyperlink w:anchor="_Toc176510930" w:history="1">
         <w:r>
           <w:rPr>
             <w:rStyle w:val="Hyperlink"/>
@@ -1746,7 +1746,7 @@
             <w:noProof/>
             <w:webHidden/>
           </w:rPr>
-          <w:instrText xml:space="preserve"> PAGEREF _Toc176471132 \h </w:instrText>
+          <w:instrText xml:space="preserve"> PAGEREF _Toc176510930 \h </w:instrText>
         </w:r>
         <w:r>
           <w:rPr>
@@ -1790,7 +1790,7 @@
           <w14:ligatures w14:val="standardContextual"/>
         </w:rPr>
       </w:pPr>
-      <w:hyperlink w:anchor="_Toc176471133" w:history="1">
+      <w:hyperlink w:anchor="_Toc176510931" w:history="1">
         <w:r>
           <w:rPr>
             <w:rStyle w:val="Hyperlink"/>
@@ -1834,7 +1834,7 @@
             <w:noProof/>
             <w:webHidden/>
           </w:rPr>
-          <w:instrText xml:space="preserve"> PAGEREF _Toc176471133 \h </w:instrText>
+          <w:instrText xml:space="preserve"> PAGEREF _Toc176510931 \h </w:instrText>
         </w:r>
         <w:r>
           <w:rPr>
@@ -1878,7 +1878,7 @@
           <w14:ligatures w14:val="standardContextual"/>
         </w:rPr>
       </w:pPr>
-      <w:hyperlink w:anchor="_Toc176471134" w:history="1">
+      <w:hyperlink w:anchor="_Toc176510932" w:history="1">
         <w:r>
           <w:rPr>
             <w:rStyle w:val="Hyperlink"/>
@@ -1922,7 +1922,7 @@
             <w:noProof/>
             <w:webHidden/>
           </w:rPr>
-          <w:instrText xml:space="preserve"> PAGEREF _Toc176471134 \h </w:instrText>
+          <w:instrText xml:space="preserve"> PAGEREF _Toc176510932 \h </w:instrText>
         </w:r>
         <w:r>
           <w:rPr>
@@ -1970,7 +1970,7 @@
           <w14:ligatures w14:val="standardContextual"/>
         </w:rPr>
       </w:pPr>
-      <w:hyperlink w:anchor="_Toc176471135" w:history="1">
+      <w:hyperlink w:anchor="_Toc176510933" w:history="1">
         <w:r>
           <w:rPr>
             <w:rStyle w:val="Hyperlink"/>
@@ -2014,7 +2014,7 @@
             <w:noProof/>
             <w:webHidden/>
           </w:rPr>
-          <w:instrText xml:space="preserve"> PAGEREF _Toc176471135 \h </w:instrText>
+          <w:instrText xml:space="preserve"> PAGEREF _Toc176510933 \h </w:instrText>
         </w:r>
         <w:r>
           <w:rPr>
@@ -2062,7 +2062,7 @@
           <w14:ligatures w14:val="standardContextual"/>
         </w:rPr>
       </w:pPr>
-      <w:hyperlink w:anchor="_Toc176471136" w:history="1">
+      <w:hyperlink w:anchor="_Toc176510934" w:history="1">
         <w:r>
           <w:rPr>
             <w:rStyle w:val="Hyperlink"/>
@@ -2106,7 +2106,7 @@
             <w:noProof/>
             <w:webHidden/>
           </w:rPr>
-          <w:instrText xml:space="preserve"> PAGEREF _Toc176471136 \h </w:instrText>
+          <w:instrText xml:space="preserve"> PAGEREF _Toc176510934 \h </w:instrText>
         </w:r>
         <w:r>
           <w:rPr>
@@ -2154,7 +2154,7 @@
           <w14:ligatures w14:val="standardContextual"/>
         </w:rPr>
       </w:pPr>
-      <w:hyperlink w:anchor="_Toc176471137" w:history="1">
+      <w:hyperlink w:anchor="_Toc176510935" w:history="1">
         <w:r>
           <w:rPr>
             <w:rStyle w:val="Hyperlink"/>
@@ -2198,7 +2198,7 @@
             <w:noProof/>
             <w:webHidden/>
           </w:rPr>
-          <w:instrText xml:space="preserve"> PAGEREF _Toc176471137 \h </w:instrText>
+          <w:instrText xml:space="preserve"> PAGEREF _Toc176510935 \h </w:instrText>
         </w:r>
         <w:r>
           <w:rPr>
@@ -2242,7 +2242,7 @@
           <w14:ligatures w14:val="standardContextual"/>
         </w:rPr>
       </w:pPr>
-      <w:hyperlink w:anchor="_Toc176471138" w:history="1">
+      <w:hyperlink w:anchor="_Toc176510936" w:history="1">
         <w:r>
           <w:rPr>
             <w:rStyle w:val="Hyperlink"/>
@@ -2286,7 +2286,7 @@
             <w:noProof/>
             <w:webHidden/>
           </w:rPr>
-          <w:instrText xml:space="preserve"> PAGEREF _Toc176471138 \h </w:instrText>
+          <w:instrText xml:space="preserve"> PAGEREF _Toc176510936 \h </w:instrText>
         </w:r>
         <w:r>
           <w:rPr>
@@ -2330,7 +2330,7 @@
           <w14:ligatures w14:val="standardContextual"/>
         </w:rPr>
       </w:pPr>
-      <w:hyperlink w:anchor="_Toc176471139" w:history="1">
+      <w:hyperlink w:anchor="_Toc176510937" w:history="1">
         <w:r>
           <w:rPr>
             <w:rStyle w:val="Hyperlink"/>
@@ -2374,7 +2374,7 @@
             <w:noProof/>
             <w:webHidden/>
           </w:rPr>
-          <w:instrText xml:space="preserve"> PAGEREF _Toc176471139 \h </w:instrText>
+          <w:instrText xml:space="preserve"> PAGEREF _Toc176510937 \h </w:instrText>
         </w:r>
         <w:r>
           <w:rPr>
@@ -2422,7 +2422,7 @@
           <w14:ligatures w14:val="standardContextual"/>
         </w:rPr>
       </w:pPr>
-      <w:hyperlink w:anchor="_Toc176471140" w:history="1">
+      <w:hyperlink w:anchor="_Toc176510938" w:history="1">
         <w:r>
           <w:rPr>
             <w:rStyle w:val="Hyperlink"/>
@@ -2466,7 +2466,7 @@
             <w:noProof/>
             <w:webHidden/>
           </w:rPr>
-          <w:instrText xml:space="preserve"> PAGEREF _Toc176471140 \h </w:instrText>
+          <w:instrText xml:space="preserve"> PAGEREF _Toc176510938 \h </w:instrText>
         </w:r>
         <w:r>
           <w:rPr>
@@ -2510,7 +2510,7 @@
           <w14:ligatures w14:val="standardContextual"/>
         </w:rPr>
       </w:pPr>
-      <w:hyperlink w:anchor="_Toc176471141" w:history="1">
+      <w:hyperlink w:anchor="_Toc176510939" w:history="1">
         <w:r>
           <w:rPr>
             <w:rStyle w:val="Hyperlink"/>
@@ -2554,7 +2554,7 @@
             <w:noProof/>
             <w:webHidden/>
           </w:rPr>
-          <w:instrText xml:space="preserve"> PAGEREF _Toc176471141 \h </w:instrText>
+          <w:instrText xml:space="preserve"> PAGEREF _Toc176510939 \h </w:instrText>
         </w:r>
         <w:r>
           <w:rPr>
@@ -2598,7 +2598,7 @@
           <w14:ligatures w14:val="standardContextual"/>
         </w:rPr>
       </w:pPr>
-      <w:hyperlink w:anchor="_Toc176471142" w:history="1">
+      <w:hyperlink w:anchor="_Toc176510940" w:history="1">
         <w:r>
           <w:rPr>
             <w:rStyle w:val="Hyperlink"/>
@@ -2642,7 +2642,7 @@
             <w:noProof/>
             <w:webHidden/>
           </w:rPr>
-          <w:instrText xml:space="preserve"> PAGEREF _Toc176471142 \h </w:instrText>
+          <w:instrText xml:space="preserve"> PAGEREF _Toc176510940 \h </w:instrText>
         </w:r>
         <w:r>
           <w:rPr>
@@ -2686,7 +2686,7 @@
           <w14:ligatures w14:val="standardContextual"/>
         </w:rPr>
       </w:pPr>
-      <w:hyperlink w:anchor="_Toc176471143" w:history="1">
+      <w:hyperlink w:anchor="_Toc176510941" w:history="1">
         <w:r>
           <w:rPr>
             <w:rStyle w:val="Hyperlink"/>
@@ -2730,7 +2730,7 @@
             <w:noProof/>
             <w:webHidden/>
           </w:rPr>
-          <w:instrText xml:space="preserve"> PAGEREF _Toc176471143 \h </w:instrText>
+          <w:instrText xml:space="preserve"> PAGEREF _Toc176510941 \h </w:instrText>
         </w:r>
         <w:r>
           <w:rPr>
@@ -2774,7 +2774,7 @@
           <w14:ligatures w14:val="standardContextual"/>
         </w:rPr>
       </w:pPr>
-      <w:hyperlink w:anchor="_Toc176471144" w:history="1">
+      <w:hyperlink w:anchor="_Toc176510942" w:history="1">
         <w:r>
           <w:rPr>
             <w:rStyle w:val="Hyperlink"/>
@@ -2818,7 +2818,7 @@
             <w:noProof/>
             <w:webHidden/>
           </w:rPr>
-          <w:instrText xml:space="preserve"> PAGEREF _Toc176471144 \h </w:instrText>
+          <w:instrText xml:space="preserve"> PAGEREF _Toc176510942 \h </w:instrText>
         </w:r>
         <w:r>
           <w:rPr>
@@ -2862,7 +2862,7 @@
           <w14:ligatures w14:val="standardContextual"/>
         </w:rPr>
       </w:pPr>
-      <w:hyperlink w:anchor="_Toc176471145" w:history="1">
+      <w:hyperlink w:anchor="_Toc176510943" w:history="1">
         <w:r>
           <w:rPr>
             <w:rStyle w:val="Hyperlink"/>
@@ -2906,7 +2906,7 @@
             <w:noProof/>
             <w:webHidden/>
           </w:rPr>
-          <w:instrText xml:space="preserve"> PAGEREF _Toc176471145 \h </w:instrText>
+          <w:instrText xml:space="preserve"> PAGEREF _Toc176510943 \h </w:instrText>
         </w:r>
         <w:r>
           <w:rPr>
@@ -2954,7 +2954,7 @@
           <w14:ligatures w14:val="standardContextual"/>
         </w:rPr>
       </w:pPr>
-      <w:hyperlink w:anchor="_Toc176471146" w:history="1">
+      <w:hyperlink w:anchor="_Toc176510944" w:history="1">
         <w:r>
           <w:rPr>
             <w:rStyle w:val="Hyperlink"/>
@@ -2998,7 +2998,7 @@
             <w:noProof/>
             <w:webHidden/>
           </w:rPr>
-          <w:instrText xml:space="preserve"> PAGEREF _Toc176471146 \h </w:instrText>
+          <w:instrText xml:space="preserve"> PAGEREF _Toc176510944 \h </w:instrText>
         </w:r>
         <w:r>
           <w:rPr>
@@ -3046,7 +3046,7 @@
           <w14:ligatures w14:val="standardContextual"/>
         </w:rPr>
       </w:pPr>
-      <w:hyperlink w:anchor="_Toc176471147" w:history="1">
+      <w:hyperlink w:anchor="_Toc176510945" w:history="1">
         <w:r>
           <w:rPr>
             <w:rStyle w:val="Hyperlink"/>
@@ -3090,7 +3090,7 @@
             <w:noProof/>
             <w:webHidden/>
           </w:rPr>
-          <w:instrText xml:space="preserve"> PAGEREF _Toc176471147 \h </w:instrText>
+          <w:instrText xml:space="preserve"> PAGEREF _Toc176510945 \h </w:instrText>
         </w:r>
         <w:r>
           <w:rPr>
@@ -3138,7 +3138,7 @@
           <w14:ligatures w14:val="standardContextual"/>
         </w:rPr>
       </w:pPr>
-      <w:hyperlink w:anchor="_Toc176471148" w:history="1">
+      <w:hyperlink w:anchor="_Toc176510946" w:history="1">
         <w:r>
           <w:rPr>
             <w:rStyle w:val="Hyperlink"/>
@@ -3182,7 +3182,7 @@
             <w:noProof/>
             <w:webHidden/>
           </w:rPr>
-          <w:instrText xml:space="preserve"> PAGEREF _Toc176471148 \h </w:instrText>
+          <w:instrText xml:space="preserve"> PAGEREF _Toc176510946 \h </w:instrText>
         </w:r>
         <w:r>
           <w:rPr>
@@ -3230,7 +3230,7 @@
           <w14:ligatures w14:val="standardContextual"/>
         </w:rPr>
       </w:pPr>
-      <w:hyperlink w:anchor="_Toc176471149" w:history="1">
+      <w:hyperlink w:anchor="_Toc176510947" w:history="1">
         <w:r>
           <w:rPr>
             <w:rStyle w:val="Hyperlink"/>
@@ -3274,7 +3274,7 @@
             <w:noProof/>
             <w:webHidden/>
           </w:rPr>
-          <w:instrText xml:space="preserve"> PAGEREF _Toc176471149 \h </w:instrText>
+          <w:instrText xml:space="preserve"> PAGEREF _Toc176510947 \h </w:instrText>
         </w:r>
         <w:r>
           <w:rPr>
@@ -3322,7 +3322,7 @@
           <w14:ligatures w14:val="standardContextual"/>
         </w:rPr>
       </w:pPr>
-      <w:hyperlink w:anchor="_Toc176471150" w:history="1">
+      <w:hyperlink w:anchor="_Toc176510948" w:history="1">
         <w:r>
           <w:rPr>
             <w:rStyle w:val="Hyperlink"/>
@@ -3366,7 +3366,7 @@
             <w:noProof/>
             <w:webHidden/>
           </w:rPr>
-          <w:instrText xml:space="preserve"> PAGEREF _Toc176471150 \h </w:instrText>
+          <w:instrText xml:space="preserve"> PAGEREF _Toc176510948 \h </w:instrText>
         </w:r>
         <w:r>
           <w:rPr>
@@ -3414,7 +3414,7 @@
           <w14:ligatures w14:val="standardContextual"/>
         </w:rPr>
       </w:pPr>
-      <w:hyperlink w:anchor="_Toc176471151" w:history="1">
+      <w:hyperlink w:anchor="_Toc176510949" w:history="1">
         <w:r>
           <w:rPr>
             <w:rStyle w:val="Hyperlink"/>
@@ -3458,7 +3458,7 @@
             <w:noProof/>
             <w:webHidden/>
           </w:rPr>
-          <w:instrText xml:space="preserve"> PAGEREF _Toc176471151 \h </w:instrText>
+          <w:instrText xml:space="preserve"> PAGEREF _Toc176510949 \h </w:instrText>
         </w:r>
         <w:r>
           <w:rPr>
@@ -3506,7 +3506,7 @@
           <w14:ligatures w14:val="standardContextual"/>
         </w:rPr>
       </w:pPr>
-      <w:hyperlink w:anchor="_Toc176471152" w:history="1">
+      <w:hyperlink w:anchor="_Toc176510950" w:history="1">
         <w:r>
           <w:rPr>
             <w:rStyle w:val="Hyperlink"/>
@@ -3550,7 +3550,7 @@
             <w:noProof/>
             <w:webHidden/>
           </w:rPr>
-          <w:instrText xml:space="preserve"> PAGEREF _Toc176471152 \h </w:instrText>
+          <w:instrText xml:space="preserve"> PAGEREF _Toc176510950 \h </w:instrText>
         </w:r>
         <w:r>
           <w:rPr>
@@ -3598,7 +3598,7 @@
           <w14:ligatures w14:val="standardContextual"/>
         </w:rPr>
       </w:pPr>
-      <w:hyperlink w:anchor="_Toc176471153" w:history="1">
+      <w:hyperlink w:anchor="_Toc176510951" w:history="1">
         <w:r>
           <w:rPr>
             <w:rStyle w:val="Hyperlink"/>
@@ -3642,7 +3642,7 @@
             <w:noProof/>
             <w:webHidden/>
           </w:rPr>
-          <w:instrText xml:space="preserve"> PAGEREF _Toc176471153 \h </w:instrText>
+          <w:instrText xml:space="preserve"> PAGEREF _Toc176510951 \h </w:instrText>
         </w:r>
         <w:r>
           <w:rPr>
@@ -3690,7 +3690,7 @@
           <w14:ligatures w14:val="standardContextual"/>
         </w:rPr>
       </w:pPr>
-      <w:hyperlink w:anchor="_Toc176471154" w:history="1">
+      <w:hyperlink w:anchor="_Toc176510952" w:history="1">
         <w:r>
           <w:rPr>
             <w:rStyle w:val="Hyperlink"/>
@@ -3734,7 +3734,7 @@
             <w:noProof/>
             <w:webHidden/>
           </w:rPr>
-          <w:instrText xml:space="preserve"> PAGEREF _Toc176471154 \h </w:instrText>
+          <w:instrText xml:space="preserve"> PAGEREF _Toc176510952 \h </w:instrText>
         </w:r>
         <w:r>
           <w:rPr>
@@ -3782,7 +3782,7 @@
           <w14:ligatures w14:val="standardContextual"/>
         </w:rPr>
       </w:pPr>
-      <w:hyperlink w:anchor="_Toc176471155" w:history="1">
+      <w:hyperlink w:anchor="_Toc176510953" w:history="1">
         <w:r>
           <w:rPr>
             <w:rStyle w:val="Hyperlink"/>
@@ -3826,7 +3826,7 @@
             <w:noProof/>
             <w:webHidden/>
           </w:rPr>
-          <w:instrText xml:space="preserve"> PAGEREF _Toc176471155 \h </w:instrText>
+          <w:instrText xml:space="preserve"> PAGEREF _Toc176510953 \h </w:instrText>
         </w:r>
         <w:r>
           <w:rPr>
@@ -3874,7 +3874,7 @@
           <w14:ligatures w14:val="standardContextual"/>
         </w:rPr>
       </w:pPr>
-      <w:hyperlink w:anchor="_Toc176471156" w:history="1">
+      <w:hyperlink w:anchor="_Toc176510954" w:history="1">
         <w:r>
           <w:rPr>
             <w:rStyle w:val="Hyperlink"/>
@@ -3918,7 +3918,7 @@
             <w:noProof/>
             <w:webHidden/>
           </w:rPr>
-          <w:instrText xml:space="preserve"> PAGEREF _Toc176471156 \h </w:instrText>
+          <w:instrText xml:space="preserve"> PAGEREF _Toc176510954 \h </w:instrText>
         </w:r>
         <w:r>
           <w:rPr>
@@ -3966,7 +3966,7 @@
           <w14:ligatures w14:val="standardContextual"/>
         </w:rPr>
       </w:pPr>
-      <w:hyperlink w:anchor="_Toc176471157" w:history="1">
+      <w:hyperlink w:anchor="_Toc176510955" w:history="1">
         <w:r>
           <w:rPr>
             <w:rStyle w:val="Hyperlink"/>
@@ -3989,7 +3989,7 @@
           <w:rPr>
             <w:rStyle w:val="Hyperlink"/>
           </w:rPr>
-          <w:t>Limitations and Ethical Considerations</w:t>
+          <w:t>Ethical Considerations</w:t>
         </w:r>
         <w:r>
           <w:rPr>
@@ -4010,7 +4010,7 @@
             <w:noProof/>
             <w:webHidden/>
           </w:rPr>
-          <w:instrText xml:space="preserve"> PAGEREF _Toc176471157 \h </w:instrText>
+          <w:instrText xml:space="preserve"> PAGEREF _Toc176510955 \h </w:instrText>
         </w:r>
         <w:r>
           <w:rPr>
@@ -4043,9 +4043,9 @@
     </w:p>
     <w:p>
       <w:pPr>
-        <w:pStyle w:val="TOC1"/>
+        <w:pStyle w:val="TOC2"/>
         <w:tabs>
-          <w:tab w:val="left" w:pos="440"/>
+          <w:tab w:val="left" w:pos="960"/>
           <w:tab w:val="right" w:leader="dot" w:pos="9628"/>
         </w:tabs>
         <w:rPr>
@@ -4058,12 +4058,12 @@
           <w14:ligatures w14:val="standardContextual"/>
         </w:rPr>
       </w:pPr>
-      <w:hyperlink w:anchor="_Toc176471158" w:history="1">
+      <w:hyperlink w:anchor="_Toc176510956" w:history="1">
         <w:r>
           <w:rPr>
             <w:rStyle w:val="Hyperlink"/>
           </w:rPr>
-          <w:t>5.</w:t>
+          <w:t>4.8.</w:t>
         </w:r>
         <w:r>
           <w:rPr>
@@ -4081,7 +4081,7 @@
           <w:rPr>
             <w:rStyle w:val="Hyperlink"/>
           </w:rPr>
-          <w:t>Evaluating Popular Federated Learning Frameworks</w:t>
+          <w:t>Limitations</w:t>
         </w:r>
         <w:r>
           <w:rPr>
@@ -4102,7 +4102,7 @@
             <w:noProof/>
             <w:webHidden/>
           </w:rPr>
-          <w:instrText xml:space="preserve"> PAGEREF _Toc176471158 \h </w:instrText>
+          <w:instrText xml:space="preserve"> PAGEREF _Toc176510956 \h </w:instrText>
         </w:r>
         <w:r>
           <w:rPr>
@@ -4122,7 +4122,7 @@
             <w:noProof/>
             <w:webHidden/>
           </w:rPr>
-          <w:t>27</w:t>
+          <w:t>26</w:t>
         </w:r>
         <w:r>
           <w:rPr>
@@ -4135,9 +4135,9 @@
     </w:p>
     <w:p>
       <w:pPr>
-        <w:pStyle w:val="TOC2"/>
+        <w:pStyle w:val="TOC1"/>
         <w:tabs>
-          <w:tab w:val="left" w:pos="960"/>
+          <w:tab w:val="left" w:pos="440"/>
           <w:tab w:val="right" w:leader="dot" w:pos="9628"/>
         </w:tabs>
         <w:rPr>
@@ -4150,12 +4150,12 @@
           <w14:ligatures w14:val="standardContextual"/>
         </w:rPr>
       </w:pPr>
-      <w:hyperlink w:anchor="_Toc176471159" w:history="1">
+      <w:hyperlink w:anchor="_Toc176510957" w:history="1">
         <w:r>
           <w:rPr>
             <w:rStyle w:val="Hyperlink"/>
           </w:rPr>
-          <w:t>5.1.</w:t>
+          <w:t>5.</w:t>
         </w:r>
         <w:r>
           <w:rPr>
@@ -4173,7 +4173,7 @@
           <w:rPr>
             <w:rStyle w:val="Hyperlink"/>
           </w:rPr>
-          <w:t>PySyft</w:t>
+          <w:t>Evaluating Popular Federated Learning Frameworks</w:t>
         </w:r>
         <w:r>
           <w:rPr>
@@ -4194,7 +4194,7 @@
             <w:noProof/>
             <w:webHidden/>
           </w:rPr>
-          <w:instrText xml:space="preserve"> PAGEREF _Toc176471159 \h </w:instrText>
+          <w:instrText xml:space="preserve"> PAGEREF _Toc176510957 \h </w:instrText>
         </w:r>
         <w:r>
           <w:rPr>
@@ -4242,12 +4242,12 @@
           <w14:ligatures w14:val="standardContextual"/>
         </w:rPr>
       </w:pPr>
-      <w:hyperlink w:anchor="_Toc176471160" w:history="1">
+      <w:hyperlink w:anchor="_Toc176510958" w:history="1">
         <w:r>
           <w:rPr>
             <w:rStyle w:val="Hyperlink"/>
           </w:rPr>
-          <w:t>5.2.</w:t>
+          <w:t>5.1.</w:t>
         </w:r>
         <w:r>
           <w:rPr>
@@ -4265,7 +4265,7 @@
           <w:rPr>
             <w:rStyle w:val="Hyperlink"/>
           </w:rPr>
-          <w:t>FATE</w:t>
+          <w:t>PySyft</w:t>
         </w:r>
         <w:r>
           <w:rPr>
@@ -4286,7 +4286,7 @@
             <w:noProof/>
             <w:webHidden/>
           </w:rPr>
-          <w:instrText xml:space="preserve"> PAGEREF _Toc176471160 \h </w:instrText>
+          <w:instrText xml:space="preserve"> PAGEREF _Toc176510958 \h </w:instrText>
         </w:r>
         <w:r>
           <w:rPr>
@@ -4306,7 +4306,7 @@
             <w:noProof/>
             <w:webHidden/>
           </w:rPr>
-          <w:t>28</w:t>
+          <w:t>27</w:t>
         </w:r>
         <w:r>
           <w:rPr>
@@ -4334,12 +4334,12 @@
           <w14:ligatures w14:val="standardContextual"/>
         </w:rPr>
       </w:pPr>
-      <w:hyperlink w:anchor="_Toc176471161" w:history="1">
+      <w:hyperlink w:anchor="_Toc176510959" w:history="1">
         <w:r>
           <w:rPr>
             <w:rStyle w:val="Hyperlink"/>
           </w:rPr>
-          <w:t>5.3.</w:t>
+          <w:t>5.2.</w:t>
         </w:r>
         <w:r>
           <w:rPr>
@@ -4357,7 +4357,7 @@
           <w:rPr>
             <w:rStyle w:val="Hyperlink"/>
           </w:rPr>
-          <w:t>Flower</w:t>
+          <w:t>FATE</w:t>
         </w:r>
         <w:r>
           <w:rPr>
@@ -4378,7 +4378,7 @@
             <w:noProof/>
             <w:webHidden/>
           </w:rPr>
-          <w:instrText xml:space="preserve"> PAGEREF _Toc176471161 \h </w:instrText>
+          <w:instrText xml:space="preserve"> PAGEREF _Toc176510959 \h </w:instrText>
         </w:r>
         <w:r>
           <w:rPr>
@@ -4398,7 +4398,7 @@
             <w:noProof/>
             <w:webHidden/>
           </w:rPr>
-          <w:t>29</w:t>
+          <w:t>28</w:t>
         </w:r>
         <w:r>
           <w:rPr>
@@ -4426,12 +4426,12 @@
           <w14:ligatures w14:val="standardContextual"/>
         </w:rPr>
       </w:pPr>
-      <w:hyperlink w:anchor="_Toc176471162" w:history="1">
+      <w:hyperlink w:anchor="_Toc176510960" w:history="1">
         <w:r>
           <w:rPr>
             <w:rStyle w:val="Hyperlink"/>
           </w:rPr>
-          <w:t>5.4.</w:t>
+          <w:t>5.3.</w:t>
         </w:r>
         <w:r>
           <w:rPr>
@@ -4449,7 +4449,7 @@
           <w:rPr>
             <w:rStyle w:val="Hyperlink"/>
           </w:rPr>
-          <w:t>FedML</w:t>
+          <w:t>Flower</w:t>
         </w:r>
         <w:r>
           <w:rPr>
@@ -4470,7 +4470,7 @@
             <w:noProof/>
             <w:webHidden/>
           </w:rPr>
-          <w:instrText xml:space="preserve"> PAGEREF _Toc176471162 \h </w:instrText>
+          <w:instrText xml:space="preserve"> PAGEREF _Toc176510960 \h </w:instrText>
         </w:r>
         <w:r>
           <w:rPr>
@@ -4518,12 +4518,12 @@
           <w14:ligatures w14:val="standardContextual"/>
         </w:rPr>
       </w:pPr>
-      <w:hyperlink w:anchor="_Toc176471163" w:history="1">
+      <w:hyperlink w:anchor="_Toc176510961" w:history="1">
         <w:r>
           <w:rPr>
             <w:rStyle w:val="Hyperlink"/>
           </w:rPr>
-          <w:t>5.5.</w:t>
+          <w:t>5.4.</w:t>
         </w:r>
         <w:r>
           <w:rPr>
@@ -4541,7 +4541,7 @@
           <w:rPr>
             <w:rStyle w:val="Hyperlink"/>
           </w:rPr>
-          <w:t>TensorFlow Federated</w:t>
+          <w:t>FedML</w:t>
         </w:r>
         <w:r>
           <w:rPr>
@@ -4562,7 +4562,7 @@
             <w:noProof/>
             <w:webHidden/>
           </w:rPr>
-          <w:instrText xml:space="preserve"> PAGEREF _Toc176471163 \h </w:instrText>
+          <w:instrText xml:space="preserve"> PAGEREF _Toc176510961 \h </w:instrText>
         </w:r>
         <w:r>
           <w:rPr>
@@ -4582,7 +4582,7 @@
             <w:noProof/>
             <w:webHidden/>
           </w:rPr>
-          <w:t>30</w:t>
+          <w:t>29</w:t>
         </w:r>
         <w:r>
           <w:rPr>
@@ -4610,12 +4610,12 @@
           <w14:ligatures w14:val="standardContextual"/>
         </w:rPr>
       </w:pPr>
-      <w:hyperlink w:anchor="_Toc176471164" w:history="1">
+      <w:hyperlink w:anchor="_Toc176510962" w:history="1">
         <w:r>
           <w:rPr>
             <w:rStyle w:val="Hyperlink"/>
           </w:rPr>
-          <w:t>5.6.</w:t>
+          <w:t>5.5.</w:t>
         </w:r>
         <w:r>
           <w:rPr>
@@ -4633,7 +4633,7 @@
           <w:rPr>
             <w:rStyle w:val="Hyperlink"/>
           </w:rPr>
-          <w:t>Conclusions and summary</w:t>
+          <w:t>TensorFlow Federated</w:t>
         </w:r>
         <w:r>
           <w:rPr>
@@ -4654,7 +4654,7 @@
             <w:noProof/>
             <w:webHidden/>
           </w:rPr>
-          <w:instrText xml:space="preserve"> PAGEREF _Toc176471164 \h </w:instrText>
+          <w:instrText xml:space="preserve"> PAGEREF _Toc176510962 \h </w:instrText>
         </w:r>
         <w:r>
           <w:rPr>
@@ -4674,7 +4674,7 @@
             <w:noProof/>
             <w:webHidden/>
           </w:rPr>
-          <w:t>31</w:t>
+          <w:t>30</w:t>
         </w:r>
         <w:r>
           <w:rPr>
@@ -4687,9 +4687,9 @@
     </w:p>
     <w:p>
       <w:pPr>
-        <w:pStyle w:val="TOC1"/>
+        <w:pStyle w:val="TOC2"/>
         <w:tabs>
-          <w:tab w:val="left" w:pos="440"/>
+          <w:tab w:val="left" w:pos="960"/>
           <w:tab w:val="right" w:leader="dot" w:pos="9628"/>
         </w:tabs>
         <w:rPr>
@@ -4702,12 +4702,12 @@
           <w14:ligatures w14:val="standardContextual"/>
         </w:rPr>
       </w:pPr>
-      <w:hyperlink w:anchor="_Toc176471165" w:history="1">
+      <w:hyperlink w:anchor="_Toc176510963" w:history="1">
         <w:r>
           <w:rPr>
             <w:rStyle w:val="Hyperlink"/>
           </w:rPr>
-          <w:t>6.</w:t>
+          <w:t>5.6.</w:t>
         </w:r>
         <w:r>
           <w:rPr>
@@ -4725,7 +4725,7 @@
           <w:rPr>
             <w:rStyle w:val="Hyperlink"/>
           </w:rPr>
-          <w:t>Federated Learning Server Development</w:t>
+          <w:t>Conclusions and summary</w:t>
         </w:r>
         <w:r>
           <w:rPr>
@@ -4746,7 +4746,7 @@
             <w:noProof/>
             <w:webHidden/>
           </w:rPr>
-          <w:instrText xml:space="preserve"> PAGEREF _Toc176471165 \h </w:instrText>
+          <w:instrText xml:space="preserve"> PAGEREF _Toc176510963 \h </w:instrText>
         </w:r>
         <w:r>
           <w:rPr>
@@ -4766,7 +4766,7 @@
             <w:noProof/>
             <w:webHidden/>
           </w:rPr>
-          <w:t>32</w:t>
+          <w:t>31</w:t>
         </w:r>
         <w:r>
           <w:rPr>
@@ -4779,9 +4779,9 @@
     </w:p>
     <w:p>
       <w:pPr>
-        <w:pStyle w:val="TOC2"/>
+        <w:pStyle w:val="TOC1"/>
         <w:tabs>
-          <w:tab w:val="left" w:pos="960"/>
+          <w:tab w:val="left" w:pos="440"/>
           <w:tab w:val="right" w:leader="dot" w:pos="9628"/>
         </w:tabs>
         <w:rPr>
@@ -4794,12 +4794,12 @@
           <w14:ligatures w14:val="standardContextual"/>
         </w:rPr>
       </w:pPr>
-      <w:hyperlink w:anchor="_Toc176471166" w:history="1">
+      <w:hyperlink w:anchor="_Toc176510964" w:history="1">
         <w:r>
           <w:rPr>
             <w:rStyle w:val="Hyperlink"/>
           </w:rPr>
-          <w:t>6.1.</w:t>
+          <w:t>6.</w:t>
         </w:r>
         <w:r>
           <w:rPr>
@@ -4817,7 +4817,7 @@
           <w:rPr>
             <w:rStyle w:val="Hyperlink"/>
           </w:rPr>
-          <w:t>Architecture</w:t>
+          <w:t>Federated Learning Server Development</w:t>
         </w:r>
         <w:r>
           <w:rPr>
@@ -4838,7 +4838,7 @@
             <w:noProof/>
             <w:webHidden/>
           </w:rPr>
-          <w:instrText xml:space="preserve"> PAGEREF _Toc176471166 \h </w:instrText>
+          <w:instrText xml:space="preserve"> PAGEREF _Toc176510964 \h </w:instrText>
         </w:r>
         <w:r>
           <w:rPr>
@@ -4886,12 +4886,12 @@
           <w14:ligatures w14:val="standardContextual"/>
         </w:rPr>
       </w:pPr>
-      <w:hyperlink w:anchor="_Toc176471167" w:history="1">
+      <w:hyperlink w:anchor="_Toc176510965" w:history="1">
         <w:r>
           <w:rPr>
             <w:rStyle w:val="Hyperlink"/>
           </w:rPr>
-          <w:t>6.2.</w:t>
+          <w:t>6.1.</w:t>
         </w:r>
         <w:r>
           <w:rPr>
@@ -4909,7 +4909,7 @@
           <w:rPr>
             <w:rStyle w:val="Hyperlink"/>
           </w:rPr>
-          <w:t>FL Server Flow</w:t>
+          <w:t>Architecture</w:t>
         </w:r>
         <w:r>
           <w:rPr>
@@ -4930,7 +4930,7 @@
             <w:noProof/>
             <w:webHidden/>
           </w:rPr>
-          <w:instrText xml:space="preserve"> PAGEREF _Toc176471167 \h </w:instrText>
+          <w:instrText xml:space="preserve"> PAGEREF _Toc176510965 \h </w:instrText>
         </w:r>
         <w:r>
           <w:rPr>
@@ -4950,7 +4950,7 @@
             <w:noProof/>
             <w:webHidden/>
           </w:rPr>
-          <w:t>33</w:t>
+          <w:t>32</w:t>
         </w:r>
         <w:r>
           <w:rPr>
@@ -4978,12 +4978,12 @@
           <w14:ligatures w14:val="standardContextual"/>
         </w:rPr>
       </w:pPr>
-      <w:hyperlink w:anchor="_Toc176471168" w:history="1">
+      <w:hyperlink w:anchor="_Toc176510966" w:history="1">
         <w:r>
           <w:rPr>
             <w:rStyle w:val="Hyperlink"/>
           </w:rPr>
-          <w:t>6.3.</w:t>
+          <w:t>6.2.</w:t>
         </w:r>
         <w:r>
           <w:rPr>
@@ -5001,7 +5001,7 @@
           <w:rPr>
             <w:rStyle w:val="Hyperlink"/>
           </w:rPr>
-          <w:t>FL Server Functions</w:t>
+          <w:t>FL Server Flow</w:t>
         </w:r>
         <w:r>
           <w:rPr>
@@ -5022,7 +5022,7 @@
             <w:noProof/>
             <w:webHidden/>
           </w:rPr>
-          <w:instrText xml:space="preserve"> PAGEREF _Toc176471168 \h </w:instrText>
+          <w:instrText xml:space="preserve"> PAGEREF _Toc176510966 \h </w:instrText>
         </w:r>
         <w:r>
           <w:rPr>
@@ -5055,7 +5055,11 @@
     </w:p>
     <w:p>
       <w:pPr>
-        <w:pStyle w:val="TOC3"/>
+        <w:pStyle w:val="TOC2"/>
+        <w:tabs>
+          <w:tab w:val="left" w:pos="960"/>
+          <w:tab w:val="right" w:leader="dot" w:pos="9628"/>
+        </w:tabs>
         <w:rPr>
           <w:rFonts w:asciiTheme="minorHAnsi" w:eastAsiaTheme="minorEastAsia" w:hAnsiTheme="minorHAnsi" w:cstheme="minorBidi"/>
           <w:noProof/>
@@ -5066,12 +5070,12 @@
           <w14:ligatures w14:val="standardContextual"/>
         </w:rPr>
       </w:pPr>
-      <w:hyperlink w:anchor="_Toc176471169" w:history="1">
+      <w:hyperlink w:anchor="_Toc176510967" w:history="1">
         <w:r>
           <w:rPr>
             <w:rStyle w:val="Hyperlink"/>
           </w:rPr>
-          <w:t>6.3.1.</w:t>
+          <w:t>6.3.</w:t>
         </w:r>
         <w:r>
           <w:rPr>
@@ -5089,7 +5093,7 @@
           <w:rPr>
             <w:rStyle w:val="Hyperlink"/>
           </w:rPr>
-          <w:t>server.py</w:t>
+          <w:t>FL Server Functions</w:t>
         </w:r>
         <w:r>
           <w:rPr>
@@ -5110,7 +5114,7 @@
             <w:noProof/>
             <w:webHidden/>
           </w:rPr>
-          <w:instrText xml:space="preserve"> PAGEREF _Toc176471169 \h </w:instrText>
+          <w:instrText xml:space="preserve"> PAGEREF _Toc176510967 \h </w:instrText>
         </w:r>
         <w:r>
           <w:rPr>
@@ -5154,12 +5158,12 @@
           <w14:ligatures w14:val="standardContextual"/>
         </w:rPr>
       </w:pPr>
-      <w:hyperlink w:anchor="_Toc176471170" w:history="1">
+      <w:hyperlink w:anchor="_Toc176510968" w:history="1">
         <w:r>
           <w:rPr>
             <w:rStyle w:val="Hyperlink"/>
           </w:rPr>
-          <w:t>6.3.2.</w:t>
+          <w:t>6.3.1.</w:t>
         </w:r>
         <w:r>
           <w:rPr>
@@ -5177,7 +5181,7 @@
           <w:rPr>
             <w:rStyle w:val="Hyperlink"/>
           </w:rPr>
-          <w:t>client.py</w:t>
+          <w:t>server.py</w:t>
         </w:r>
         <w:r>
           <w:rPr>
@@ -5198,7 +5202,7 @@
             <w:noProof/>
             <w:webHidden/>
           </w:rPr>
-          <w:instrText xml:space="preserve"> PAGEREF _Toc176471170 \h </w:instrText>
+          <w:instrText xml:space="preserve"> PAGEREF _Toc176510968 \h </w:instrText>
         </w:r>
         <w:r>
           <w:rPr>
@@ -5218,7 +5222,7 @@
             <w:noProof/>
             <w:webHidden/>
           </w:rPr>
-          <w:t>34</w:t>
+          <w:t>33</w:t>
         </w:r>
         <w:r>
           <w:rPr>
@@ -5231,11 +5235,7 @@
     </w:p>
     <w:p>
       <w:pPr>
-        <w:pStyle w:val="TOC2"/>
-        <w:tabs>
-          <w:tab w:val="left" w:pos="960"/>
-          <w:tab w:val="right" w:leader="dot" w:pos="9628"/>
-        </w:tabs>
+        <w:pStyle w:val="TOC3"/>
         <w:rPr>
           <w:rFonts w:asciiTheme="minorHAnsi" w:eastAsiaTheme="minorEastAsia" w:hAnsiTheme="minorHAnsi" w:cstheme="minorBidi"/>
           <w:noProof/>
@@ -5246,12 +5246,12 @@
           <w14:ligatures w14:val="standardContextual"/>
         </w:rPr>
       </w:pPr>
-      <w:hyperlink w:anchor="_Toc176471171" w:history="1">
+      <w:hyperlink w:anchor="_Toc176510969" w:history="1">
         <w:r>
           <w:rPr>
             <w:rStyle w:val="Hyperlink"/>
           </w:rPr>
-          <w:t>6.4.</w:t>
+          <w:t>6.3.2.</w:t>
         </w:r>
         <w:r>
           <w:rPr>
@@ -5269,7 +5269,7 @@
           <w:rPr>
             <w:rStyle w:val="Hyperlink"/>
           </w:rPr>
-          <w:t>Communication protocols</w:t>
+          <w:t>client.py</w:t>
         </w:r>
         <w:r>
           <w:rPr>
@@ -5290,7 +5290,7 @@
             <w:noProof/>
             <w:webHidden/>
           </w:rPr>
-          <w:instrText xml:space="preserve"> PAGEREF _Toc176471171 \h </w:instrText>
+          <w:instrText xml:space="preserve"> PAGEREF _Toc176510969 \h </w:instrText>
         </w:r>
         <w:r>
           <w:rPr>
@@ -5310,7 +5310,7 @@
             <w:noProof/>
             <w:webHidden/>
           </w:rPr>
-          <w:t>35</w:t>
+          <w:t>34</w:t>
         </w:r>
         <w:r>
           <w:rPr>
@@ -5338,12 +5338,12 @@
           <w14:ligatures w14:val="standardContextual"/>
         </w:rPr>
       </w:pPr>
-      <w:hyperlink w:anchor="_Toc176471172" w:history="1">
+      <w:hyperlink w:anchor="_Toc176510970" w:history="1">
         <w:r>
           <w:rPr>
             <w:rStyle w:val="Hyperlink"/>
           </w:rPr>
-          <w:t>6.5.</w:t>
+          <w:t>6.4.</w:t>
         </w:r>
         <w:r>
           <w:rPr>
@@ -5361,7 +5361,7 @@
           <w:rPr>
             <w:rStyle w:val="Hyperlink"/>
           </w:rPr>
-          <w:t>Machine Learning Models Used.</w:t>
+          <w:t>Communication protocols</w:t>
         </w:r>
         <w:r>
           <w:rPr>
@@ -5382,7 +5382,7 @@
             <w:noProof/>
             <w:webHidden/>
           </w:rPr>
-          <w:instrText xml:space="preserve"> PAGEREF _Toc176471172 \h </w:instrText>
+          <w:instrText xml:space="preserve"> PAGEREF _Toc176510970 \h </w:instrText>
         </w:r>
         <w:r>
           <w:rPr>
@@ -5402,7 +5402,7 @@
             <w:noProof/>
             <w:webHidden/>
           </w:rPr>
-          <w:t>36</w:t>
+          <w:t>35</w:t>
         </w:r>
         <w:r>
           <w:rPr>
@@ -5415,7 +5415,11 @@
     </w:p>
     <w:p>
       <w:pPr>
-        <w:pStyle w:val="TOC3"/>
+        <w:pStyle w:val="TOC2"/>
+        <w:tabs>
+          <w:tab w:val="left" w:pos="960"/>
+          <w:tab w:val="right" w:leader="dot" w:pos="9628"/>
+        </w:tabs>
         <w:rPr>
           <w:rFonts w:asciiTheme="minorHAnsi" w:eastAsiaTheme="minorEastAsia" w:hAnsiTheme="minorHAnsi" w:cstheme="minorBidi"/>
           <w:noProof/>
@@ -5426,12 +5430,12 @@
           <w14:ligatures w14:val="standardContextual"/>
         </w:rPr>
       </w:pPr>
-      <w:hyperlink w:anchor="_Toc176471173" w:history="1">
+      <w:hyperlink w:anchor="_Toc176510971" w:history="1">
         <w:r>
           <w:rPr>
             <w:rStyle w:val="Hyperlink"/>
           </w:rPr>
-          <w:t>6.5.1.</w:t>
+          <w:t>6.5.</w:t>
         </w:r>
         <w:r>
           <w:rPr>
@@ -5449,7 +5453,7 @@
           <w:rPr>
             <w:rStyle w:val="Hyperlink"/>
           </w:rPr>
-          <w:t>Technological Model</w:t>
+          <w:t>Machine Learning Models Used.</w:t>
         </w:r>
         <w:r>
           <w:rPr>
@@ -5470,7 +5474,7 @@
             <w:noProof/>
             <w:webHidden/>
           </w:rPr>
-          <w:instrText xml:space="preserve"> PAGEREF _Toc176471173 \h </w:instrText>
+          <w:instrText xml:space="preserve"> PAGEREF _Toc176510971 \h </w:instrText>
         </w:r>
         <w:r>
           <w:rPr>
@@ -5514,12 +5518,12 @@
           <w14:ligatures w14:val="standardContextual"/>
         </w:rPr>
       </w:pPr>
-      <w:hyperlink w:anchor="_Toc176471174" w:history="1">
+      <w:hyperlink w:anchor="_Toc176510972" w:history="1">
         <w:r>
           <w:rPr>
             <w:rStyle w:val="Hyperlink"/>
           </w:rPr>
-          <w:t>6.5.2.</w:t>
+          <w:t>6.5.1.</w:t>
         </w:r>
         <w:r>
           <w:rPr>
@@ -5537,7 +5541,7 @@
           <w:rPr>
             <w:rStyle w:val="Hyperlink"/>
           </w:rPr>
-          <w:t>Medical Model</w:t>
+          <w:t>Technological Model</w:t>
         </w:r>
         <w:r>
           <w:rPr>
@@ -5558,7 +5562,7 @@
             <w:noProof/>
             <w:webHidden/>
           </w:rPr>
-          <w:instrText xml:space="preserve"> PAGEREF _Toc176471174 \h </w:instrText>
+          <w:instrText xml:space="preserve"> PAGEREF _Toc176510972 \h </w:instrText>
         </w:r>
         <w:r>
           <w:rPr>
@@ -5578,7 +5582,7 @@
             <w:noProof/>
             <w:webHidden/>
           </w:rPr>
-          <w:t>37</w:t>
+          <w:t>36</w:t>
         </w:r>
         <w:r>
           <w:rPr>
@@ -5591,11 +5595,7 @@
     </w:p>
     <w:p>
       <w:pPr>
-        <w:pStyle w:val="TOC2"/>
-        <w:tabs>
-          <w:tab w:val="left" w:pos="960"/>
-          <w:tab w:val="right" w:leader="dot" w:pos="9628"/>
-        </w:tabs>
+        <w:pStyle w:val="TOC3"/>
         <w:rPr>
           <w:rFonts w:asciiTheme="minorHAnsi" w:eastAsiaTheme="minorEastAsia" w:hAnsiTheme="minorHAnsi" w:cstheme="minorBidi"/>
           <w:noProof/>
@@ -5606,12 +5606,12 @@
           <w14:ligatures w14:val="standardContextual"/>
         </w:rPr>
       </w:pPr>
-      <w:hyperlink w:anchor="_Toc176471175" w:history="1">
+      <w:hyperlink w:anchor="_Toc176510973" w:history="1">
         <w:r>
           <w:rPr>
             <w:rStyle w:val="Hyperlink"/>
           </w:rPr>
-          <w:t>6.6.</w:t>
+          <w:t>6.5.2.</w:t>
         </w:r>
         <w:r>
           <w:rPr>
@@ -5629,7 +5629,7 @@
           <w:rPr>
             <w:rStyle w:val="Hyperlink"/>
           </w:rPr>
-          <w:t>Algorithm</w:t>
+          <w:t>Medical Model</w:t>
         </w:r>
         <w:r>
           <w:rPr>
@@ -5650,7 +5650,7 @@
             <w:noProof/>
             <w:webHidden/>
           </w:rPr>
-          <w:instrText xml:space="preserve"> PAGEREF _Toc176471175 \h </w:instrText>
+          <w:instrText xml:space="preserve"> PAGEREF _Toc176510973 \h </w:instrText>
         </w:r>
         <w:r>
           <w:rPr>
@@ -5670,7 +5670,7 @@
             <w:noProof/>
             <w:webHidden/>
           </w:rPr>
-          <w:t>38</w:t>
+          <w:t>37</w:t>
         </w:r>
         <w:r>
           <w:rPr>
@@ -5698,12 +5698,12 @@
           <w14:ligatures w14:val="standardContextual"/>
         </w:rPr>
       </w:pPr>
-      <w:hyperlink w:anchor="_Toc176471176" w:history="1">
+      <w:hyperlink w:anchor="_Toc176510974" w:history="1">
         <w:r>
           <w:rPr>
             <w:rStyle w:val="Hyperlink"/>
           </w:rPr>
-          <w:t>6.7.</w:t>
+          <w:t>6.6.</w:t>
         </w:r>
         <w:r>
           <w:rPr>
@@ -5721,7 +5721,7 @@
           <w:rPr>
             <w:rStyle w:val="Hyperlink"/>
           </w:rPr>
-          <w:t>Data Collection</w:t>
+          <w:t>Algorithm</w:t>
         </w:r>
         <w:r>
           <w:rPr>
@@ -5742,7 +5742,7 @@
             <w:noProof/>
             <w:webHidden/>
           </w:rPr>
-          <w:instrText xml:space="preserve"> PAGEREF _Toc176471176 \h </w:instrText>
+          <w:instrText xml:space="preserve"> PAGEREF _Toc176510974 \h </w:instrText>
         </w:r>
         <w:r>
           <w:rPr>
@@ -5775,7 +5775,11 @@
     </w:p>
     <w:p>
       <w:pPr>
-        <w:pStyle w:val="TOC3"/>
+        <w:pStyle w:val="TOC2"/>
+        <w:tabs>
+          <w:tab w:val="left" w:pos="960"/>
+          <w:tab w:val="right" w:leader="dot" w:pos="9628"/>
+        </w:tabs>
         <w:rPr>
           <w:rFonts w:asciiTheme="minorHAnsi" w:eastAsiaTheme="minorEastAsia" w:hAnsiTheme="minorHAnsi" w:cstheme="minorBidi"/>
           <w:noProof/>
@@ -5786,12 +5790,12 @@
           <w14:ligatures w14:val="standardContextual"/>
         </w:rPr>
       </w:pPr>
-      <w:hyperlink w:anchor="_Toc176471177" w:history="1">
+      <w:hyperlink w:anchor="_Toc176510975" w:history="1">
         <w:r>
           <w:rPr>
             <w:rStyle w:val="Hyperlink"/>
           </w:rPr>
-          <w:t>6.7.1.</w:t>
+          <w:t>6.7.</w:t>
         </w:r>
         <w:r>
           <w:rPr>
@@ -5809,7 +5813,7 @@
           <w:rPr>
             <w:rStyle w:val="Hyperlink"/>
           </w:rPr>
-          <w:t>Technological Data</w:t>
+          <w:t>Data Collection</w:t>
         </w:r>
         <w:r>
           <w:rPr>
@@ -5830,7 +5834,7 @@
             <w:noProof/>
             <w:webHidden/>
           </w:rPr>
-          <w:instrText xml:space="preserve"> PAGEREF _Toc176471177 \h </w:instrText>
+          <w:instrText xml:space="preserve"> PAGEREF _Toc176510975 \h </w:instrText>
         </w:r>
         <w:r>
           <w:rPr>
@@ -5874,12 +5878,12 @@
           <w14:ligatures w14:val="standardContextual"/>
         </w:rPr>
       </w:pPr>
-      <w:hyperlink w:anchor="_Toc176471178" w:history="1">
+      <w:hyperlink w:anchor="_Toc176510976" w:history="1">
         <w:r>
           <w:rPr>
             <w:rStyle w:val="Hyperlink"/>
           </w:rPr>
-          <w:t>6.7.2.</w:t>
+          <w:t>6.7.1.</w:t>
         </w:r>
         <w:r>
           <w:rPr>
@@ -5897,7 +5901,7 @@
           <w:rPr>
             <w:rStyle w:val="Hyperlink"/>
           </w:rPr>
-          <w:t>Medical Data</w:t>
+          <w:t>Technological Data</w:t>
         </w:r>
         <w:r>
           <w:rPr>
@@ -5918,7 +5922,7 @@
             <w:noProof/>
             <w:webHidden/>
           </w:rPr>
-          <w:instrText xml:space="preserve"> PAGEREF _Toc176471178 \h </w:instrText>
+          <w:instrText xml:space="preserve"> PAGEREF _Toc176510976 \h </w:instrText>
         </w:r>
         <w:r>
           <w:rPr>
@@ -5938,7 +5942,7 @@
             <w:noProof/>
             <w:webHidden/>
           </w:rPr>
-          <w:t>39</w:t>
+          <w:t>38</w:t>
         </w:r>
         <w:r>
           <w:rPr>
@@ -5951,11 +5955,7 @@
     </w:p>
     <w:p>
       <w:pPr>
-        <w:pStyle w:val="TOC1"/>
-        <w:tabs>
-          <w:tab w:val="left" w:pos="440"/>
-          <w:tab w:val="right" w:leader="dot" w:pos="9628"/>
-        </w:tabs>
+        <w:pStyle w:val="TOC3"/>
         <w:rPr>
           <w:rFonts w:asciiTheme="minorHAnsi" w:eastAsiaTheme="minorEastAsia" w:hAnsiTheme="minorHAnsi" w:cstheme="minorBidi"/>
           <w:noProof/>
@@ -5966,12 +5966,12 @@
           <w14:ligatures w14:val="standardContextual"/>
         </w:rPr>
       </w:pPr>
-      <w:hyperlink w:anchor="_Toc176471179" w:history="1">
+      <w:hyperlink w:anchor="_Toc176510977" w:history="1">
         <w:r>
           <w:rPr>
             <w:rStyle w:val="Hyperlink"/>
           </w:rPr>
-          <w:t>7.</w:t>
+          <w:t>6.7.2.</w:t>
         </w:r>
         <w:r>
           <w:rPr>
@@ -5989,7 +5989,7 @@
           <w:rPr>
             <w:rStyle w:val="Hyperlink"/>
           </w:rPr>
-          <w:t>Results</w:t>
+          <w:t>Medical Data</w:t>
         </w:r>
         <w:r>
           <w:rPr>
@@ -6010,7 +6010,7 @@
             <w:noProof/>
             <w:webHidden/>
           </w:rPr>
-          <w:instrText xml:space="preserve"> PAGEREF _Toc176471179 \h </w:instrText>
+          <w:instrText xml:space="preserve"> PAGEREF _Toc176510977 \h </w:instrText>
         </w:r>
         <w:r>
           <w:rPr>
@@ -6030,7 +6030,7 @@
             <w:noProof/>
             <w:webHidden/>
           </w:rPr>
-          <w:t>41</w:t>
+          <w:t>39</w:t>
         </w:r>
         <w:r>
           <w:rPr>
@@ -6043,9 +6043,9 @@
     </w:p>
     <w:p>
       <w:pPr>
-        <w:pStyle w:val="TOC2"/>
+        <w:pStyle w:val="TOC1"/>
         <w:tabs>
-          <w:tab w:val="left" w:pos="960"/>
+          <w:tab w:val="left" w:pos="440"/>
           <w:tab w:val="right" w:leader="dot" w:pos="9628"/>
         </w:tabs>
         <w:rPr>
@@ -6058,12 +6058,12 @@
           <w14:ligatures w14:val="standardContextual"/>
         </w:rPr>
       </w:pPr>
-      <w:hyperlink w:anchor="_Toc176471180" w:history="1">
+      <w:hyperlink w:anchor="_Toc176510978" w:history="1">
         <w:r>
           <w:rPr>
             <w:rStyle w:val="Hyperlink"/>
           </w:rPr>
-          <w:t>7.1.</w:t>
+          <w:t>7.</w:t>
         </w:r>
         <w:r>
           <w:rPr>
@@ -6081,7 +6081,7 @@
           <w:rPr>
             <w:rStyle w:val="Hyperlink"/>
           </w:rPr>
-          <w:t>Technological scenario</w:t>
+          <w:t>Results</w:t>
         </w:r>
         <w:r>
           <w:rPr>
@@ -6102,7 +6102,7 @@
             <w:noProof/>
             <w:webHidden/>
           </w:rPr>
-          <w:instrText xml:space="preserve"> PAGEREF _Toc176471180 \h </w:instrText>
+          <w:instrText xml:space="preserve"> PAGEREF _Toc176510978 \h </w:instrText>
         </w:r>
         <w:r>
           <w:rPr>
@@ -6137,7 +6137,7 @@
       <w:pPr>
         <w:pStyle w:val="TOC2"/>
         <w:tabs>
-          <w:tab w:val="left" w:pos="1200"/>
+          <w:tab w:val="left" w:pos="960"/>
           <w:tab w:val="right" w:leader="dot" w:pos="9628"/>
         </w:tabs>
         <w:rPr>
@@ -6150,12 +6150,12 @@
           <w14:ligatures w14:val="standardContextual"/>
         </w:rPr>
       </w:pPr>
-      <w:hyperlink w:anchor="_Toc176471181" w:history="1">
+      <w:hyperlink w:anchor="_Toc176510979" w:history="1">
         <w:r>
           <w:rPr>
             <w:rStyle w:val="Hyperlink"/>
           </w:rPr>
-          <w:t>7.1.1.</w:t>
+          <w:t>7.1.</w:t>
         </w:r>
         <w:r>
           <w:rPr>
@@ -6173,7 +6173,7 @@
           <w:rPr>
             <w:rStyle w:val="Hyperlink"/>
           </w:rPr>
-          <w:t>IID data</w:t>
+          <w:t>Technological scenario</w:t>
         </w:r>
         <w:r>
           <w:rPr>
@@ -6194,7 +6194,7 @@
             <w:noProof/>
             <w:webHidden/>
           </w:rPr>
-          <w:instrText xml:space="preserve"> PAGEREF _Toc176471181 \h </w:instrText>
+          <w:instrText xml:space="preserve"> PAGEREF _Toc176510979 \h </w:instrText>
         </w:r>
         <w:r>
           <w:rPr>
@@ -6214,7 +6214,7 @@
             <w:noProof/>
             <w:webHidden/>
           </w:rPr>
-          <w:t>42</w:t>
+          <w:t>41</w:t>
         </w:r>
         <w:r>
           <w:rPr>
@@ -6227,7 +6227,11 @@
     </w:p>
     <w:p>
       <w:pPr>
-        <w:pStyle w:val="TOC3"/>
+        <w:pStyle w:val="TOC2"/>
+        <w:tabs>
+          <w:tab w:val="left" w:pos="1200"/>
+          <w:tab w:val="right" w:leader="dot" w:pos="9628"/>
+        </w:tabs>
         <w:rPr>
           <w:rFonts w:asciiTheme="minorHAnsi" w:eastAsiaTheme="minorEastAsia" w:hAnsiTheme="minorHAnsi" w:cstheme="minorBidi"/>
           <w:noProof/>
@@ -6238,12 +6242,12 @@
           <w14:ligatures w14:val="standardContextual"/>
         </w:rPr>
       </w:pPr>
-      <w:hyperlink w:anchor="_Toc176471182" w:history="1">
+      <w:hyperlink w:anchor="_Toc176510980" w:history="1">
         <w:r>
           <w:rPr>
             <w:rStyle w:val="Hyperlink"/>
           </w:rPr>
-          <w:t>7.1.2.</w:t>
+          <w:t>7.1.1.</w:t>
         </w:r>
         <w:r>
           <w:rPr>
@@ -6261,7 +6265,7 @@
           <w:rPr>
             <w:rStyle w:val="Hyperlink"/>
           </w:rPr>
-          <w:t>Non-IID data</w:t>
+          <w:t>IID data</w:t>
         </w:r>
         <w:r>
           <w:rPr>
@@ -6282,7 +6286,7 @@
             <w:noProof/>
             <w:webHidden/>
           </w:rPr>
-          <w:instrText xml:space="preserve"> PAGEREF _Toc176471182 \h </w:instrText>
+          <w:instrText xml:space="preserve"> PAGEREF _Toc176510980 \h </w:instrText>
         </w:r>
         <w:r>
           <w:rPr>
@@ -6315,11 +6319,7 @@
     </w:p>
     <w:p>
       <w:pPr>
-        <w:pStyle w:val="TOC2"/>
-        <w:tabs>
-          <w:tab w:val="left" w:pos="960"/>
-          <w:tab w:val="right" w:leader="dot" w:pos="9628"/>
-        </w:tabs>
+        <w:pStyle w:val="TOC3"/>
         <w:rPr>
           <w:rFonts w:asciiTheme="minorHAnsi" w:eastAsiaTheme="minorEastAsia" w:hAnsiTheme="minorHAnsi" w:cstheme="minorBidi"/>
           <w:noProof/>
@@ -6330,12 +6330,12 @@
           <w14:ligatures w14:val="standardContextual"/>
         </w:rPr>
       </w:pPr>
-      <w:hyperlink w:anchor="_Toc176471183" w:history="1">
+      <w:hyperlink w:anchor="_Toc176510981" w:history="1">
         <w:r>
           <w:rPr>
             <w:rStyle w:val="Hyperlink"/>
           </w:rPr>
-          <w:t>7.2.</w:t>
+          <w:t>7.1.2.</w:t>
         </w:r>
         <w:r>
           <w:rPr>
@@ -6353,7 +6353,7 @@
           <w:rPr>
             <w:rStyle w:val="Hyperlink"/>
           </w:rPr>
-          <w:t>Medical scenario</w:t>
+          <w:t>Non-IID data</w:t>
         </w:r>
         <w:r>
           <w:rPr>
@@ -6374,7 +6374,7 @@
             <w:noProof/>
             <w:webHidden/>
           </w:rPr>
-          <w:instrText xml:space="preserve"> PAGEREF _Toc176471183 \h </w:instrText>
+          <w:instrText xml:space="preserve"> PAGEREF _Toc176510981 \h </w:instrText>
         </w:r>
         <w:r>
           <w:rPr>
@@ -6394,7 +6394,7 @@
             <w:noProof/>
             <w:webHidden/>
           </w:rPr>
-          <w:t>44</w:t>
+          <w:t>42</w:t>
         </w:r>
         <w:r>
           <w:rPr>
@@ -6407,7 +6407,11 @@
     </w:p>
     <w:p>
       <w:pPr>
-        <w:pStyle w:val="TOC3"/>
+        <w:pStyle w:val="TOC2"/>
+        <w:tabs>
+          <w:tab w:val="left" w:pos="960"/>
+          <w:tab w:val="right" w:leader="dot" w:pos="9628"/>
+        </w:tabs>
         <w:rPr>
           <w:rFonts w:asciiTheme="minorHAnsi" w:eastAsiaTheme="minorEastAsia" w:hAnsiTheme="minorHAnsi" w:cstheme="minorBidi"/>
           <w:noProof/>
@@ -6418,12 +6422,12 @@
           <w14:ligatures w14:val="standardContextual"/>
         </w:rPr>
       </w:pPr>
-      <w:hyperlink w:anchor="_Toc176471184" w:history="1">
+      <w:hyperlink w:anchor="_Toc176510982" w:history="1">
         <w:r>
           <w:rPr>
             <w:rStyle w:val="Hyperlink"/>
           </w:rPr>
-          <w:t>7.2.1.</w:t>
+          <w:t>7.2.</w:t>
         </w:r>
         <w:r>
           <w:rPr>
@@ -6441,7 +6445,7 @@
           <w:rPr>
             <w:rStyle w:val="Hyperlink"/>
           </w:rPr>
-          <w:t>IID data</w:t>
+          <w:t>Medical scenario</w:t>
         </w:r>
         <w:r>
           <w:rPr>
@@ -6462,7 +6466,7 @@
             <w:noProof/>
             <w:webHidden/>
           </w:rPr>
-          <w:instrText xml:space="preserve"> PAGEREF _Toc176471184 \h </w:instrText>
+          <w:instrText xml:space="preserve"> PAGEREF _Toc176510982 \h </w:instrText>
         </w:r>
         <w:r>
           <w:rPr>
@@ -6506,12 +6510,12 @@
           <w14:ligatures w14:val="standardContextual"/>
         </w:rPr>
       </w:pPr>
-      <w:hyperlink w:anchor="_Toc176471185" w:history="1">
+      <w:hyperlink w:anchor="_Toc176510983" w:history="1">
         <w:r>
           <w:rPr>
             <w:rStyle w:val="Hyperlink"/>
           </w:rPr>
-          <w:t>7.2.2.</w:t>
+          <w:t>7.2.1.</w:t>
         </w:r>
         <w:r>
           <w:rPr>
@@ -6529,7 +6533,7 @@
           <w:rPr>
             <w:rStyle w:val="Hyperlink"/>
           </w:rPr>
-          <w:t>Non-IID data</w:t>
+          <w:t>IID data</w:t>
         </w:r>
         <w:r>
           <w:rPr>
@@ -6550,7 +6554,7 @@
             <w:noProof/>
             <w:webHidden/>
           </w:rPr>
-          <w:instrText xml:space="preserve"> PAGEREF _Toc176471185 \h </w:instrText>
+          <w:instrText xml:space="preserve"> PAGEREF _Toc176510983 \h </w:instrText>
         </w:r>
         <w:r>
           <w:rPr>
@@ -6570,7 +6574,7 @@
             <w:noProof/>
             <w:webHidden/>
           </w:rPr>
-          <w:t>45</w:t>
+          <w:t>44</w:t>
         </w:r>
         <w:r>
           <w:rPr>
@@ -6583,11 +6587,7 @@
     </w:p>
     <w:p>
       <w:pPr>
-        <w:pStyle w:val="TOC2"/>
-        <w:tabs>
-          <w:tab w:val="left" w:pos="960"/>
-          <w:tab w:val="right" w:leader="dot" w:pos="9628"/>
-        </w:tabs>
+        <w:pStyle w:val="TOC3"/>
         <w:rPr>
           <w:rFonts w:asciiTheme="minorHAnsi" w:eastAsiaTheme="minorEastAsia" w:hAnsiTheme="minorHAnsi" w:cstheme="minorBidi"/>
           <w:noProof/>
@@ -6598,12 +6598,12 @@
           <w14:ligatures w14:val="standardContextual"/>
         </w:rPr>
       </w:pPr>
-      <w:hyperlink w:anchor="_Toc176471186" w:history="1">
+      <w:hyperlink w:anchor="_Toc176510984" w:history="1">
         <w:r>
           <w:rPr>
             <w:rStyle w:val="Hyperlink"/>
           </w:rPr>
-          <w:t>7.3.</w:t>
+          <w:t>7.2.2.</w:t>
         </w:r>
         <w:r>
           <w:rPr>
@@ -6621,7 +6621,7 @@
           <w:rPr>
             <w:rStyle w:val="Hyperlink"/>
           </w:rPr>
-          <w:t>Summary</w:t>
+          <w:t>Non-IID data</w:t>
         </w:r>
         <w:r>
           <w:rPr>
@@ -6642,7 +6642,7 @@
             <w:noProof/>
             <w:webHidden/>
           </w:rPr>
-          <w:instrText xml:space="preserve"> PAGEREF _Toc176471186 \h </w:instrText>
+          <w:instrText xml:space="preserve"> PAGEREF _Toc176510984 \h </w:instrText>
         </w:r>
         <w:r>
           <w:rPr>
@@ -6662,7 +6662,7 @@
             <w:noProof/>
             <w:webHidden/>
           </w:rPr>
-          <w:t>46</w:t>
+          <w:t>45</w:t>
         </w:r>
         <w:r>
           <w:rPr>
@@ -6675,9 +6675,9 @@
     </w:p>
     <w:p>
       <w:pPr>
-        <w:pStyle w:val="TOC1"/>
+        <w:pStyle w:val="TOC2"/>
         <w:tabs>
-          <w:tab w:val="left" w:pos="440"/>
+          <w:tab w:val="left" w:pos="960"/>
           <w:tab w:val="right" w:leader="dot" w:pos="9628"/>
         </w:tabs>
         <w:rPr>
@@ -6690,12 +6690,12 @@
           <w14:ligatures w14:val="standardContextual"/>
         </w:rPr>
       </w:pPr>
-      <w:hyperlink w:anchor="_Toc176471187" w:history="1">
+      <w:hyperlink w:anchor="_Toc176510985" w:history="1">
         <w:r>
           <w:rPr>
             <w:rStyle w:val="Hyperlink"/>
           </w:rPr>
-          <w:t>8.</w:t>
+          <w:t>7.3.</w:t>
         </w:r>
         <w:r>
           <w:rPr>
@@ -6713,7 +6713,7 @@
           <w:rPr>
             <w:rStyle w:val="Hyperlink"/>
           </w:rPr>
-          <w:t>Conclusion</w:t>
+          <w:t>Summary</w:t>
         </w:r>
         <w:r>
           <w:rPr>
@@ -6734,7 +6734,7 @@
             <w:noProof/>
             <w:webHidden/>
           </w:rPr>
-          <w:instrText xml:space="preserve"> PAGEREF _Toc176471187 \h </w:instrText>
+          <w:instrText xml:space="preserve"> PAGEREF _Toc176510985 \h </w:instrText>
         </w:r>
         <w:r>
           <w:rPr>
@@ -6767,8 +6767,9 @@
     </w:p>
     <w:p>
       <w:pPr>
-        <w:pStyle w:val="TOC2"/>
+        <w:pStyle w:val="TOC1"/>
         <w:tabs>
+          <w:tab w:val="left" w:pos="440"/>
           <w:tab w:val="right" w:leader="dot" w:pos="9628"/>
         </w:tabs>
         <w:rPr>
@@ -6781,22 +6782,40 @@
           <w14:ligatures w14:val="standardContextual"/>
         </w:rPr>
       </w:pPr>
-      <w:hyperlink w:anchor="_Toc176471188" w:history="1">
+      <w:hyperlink w:anchor="_Toc176510986" w:history="1">
         <w:r>
           <w:rPr>
             <w:rStyle w:val="Hyperlink"/>
           </w:rPr>
-          <w:t>8.1. Summary</w:t>
-        </w:r>
-        <w:r>
-          <w:rPr>
-            <w:noProof/>
-            <w:webHidden/>
+          <w:t>8.</w:t>
+        </w:r>
+        <w:r>
+          <w:rPr>
+            <w:rFonts w:asciiTheme="minorHAnsi" w:eastAsiaTheme="minorEastAsia" w:hAnsiTheme="minorHAnsi" w:cstheme="minorBidi"/>
+            <w:noProof/>
+            <w:kern w:val="2"/>
+            <w:sz w:val="24"/>
+            <w:szCs w:val="24"/>
+            <w:lang w:eastAsia="en-IE"/>
+            <w14:ligatures w14:val="standardContextual"/>
           </w:rPr>
           <w:tab/>
         </w:r>
         <w:r>
           <w:rPr>
+            <w:rStyle w:val="Hyperlink"/>
+          </w:rPr>
+          <w:t>Conclusion</w:t>
+        </w:r>
+        <w:r>
+          <w:rPr>
+            <w:noProof/>
+            <w:webHidden/>
+          </w:rPr>
+          <w:tab/>
+        </w:r>
+        <w:r>
+          <w:rPr>
             <w:noProof/>
             <w:webHidden/>
           </w:rPr>
@@ -6807,7 +6826,7 @@
             <w:noProof/>
             <w:webHidden/>
           </w:rPr>
-          <w:instrText xml:space="preserve"> PAGEREF _Toc176471188 \h </w:instrText>
+          <w:instrText xml:space="preserve"> PAGEREF _Toc176510986 \h </w:instrText>
         </w:r>
         <w:r>
           <w:rPr>
@@ -6854,12 +6873,12 @@
           <w14:ligatures w14:val="standardContextual"/>
         </w:rPr>
       </w:pPr>
-      <w:hyperlink w:anchor="_Toc176471189" w:history="1">
+      <w:hyperlink w:anchor="_Toc176510987" w:history="1">
         <w:r>
           <w:rPr>
             <w:rStyle w:val="Hyperlink"/>
           </w:rPr>
-          <w:t>8.2. Limitations</w:t>
+          <w:t>8.1. Summary</w:t>
         </w:r>
         <w:r>
           <w:rPr>
@@ -6880,7 +6899,7 @@
             <w:noProof/>
             <w:webHidden/>
           </w:rPr>
-          <w:instrText xml:space="preserve"> PAGEREF _Toc176471189 \h </w:instrText>
+          <w:instrText xml:space="preserve"> PAGEREF _Toc176510987 \h </w:instrText>
         </w:r>
         <w:r>
           <w:rPr>
@@ -6927,12 +6946,12 @@
           <w14:ligatures w14:val="standardContextual"/>
         </w:rPr>
       </w:pPr>
-      <w:hyperlink w:anchor="_Toc176471190" w:history="1">
+      <w:hyperlink w:anchor="_Toc176510988" w:history="1">
         <w:r>
           <w:rPr>
             <w:rStyle w:val="Hyperlink"/>
           </w:rPr>
-          <w:t>8.3. Recommendations</w:t>
+          <w:t>8.2. Limitations</w:t>
         </w:r>
         <w:r>
           <w:rPr>
@@ -6953,7 +6972,7 @@
             <w:noProof/>
             <w:webHidden/>
           </w:rPr>
-          <w:instrText xml:space="preserve"> PAGEREF _Toc176471190 \h </w:instrText>
+          <w:instrText xml:space="preserve"> PAGEREF _Toc176510988 \h </w:instrText>
         </w:r>
         <w:r>
           <w:rPr>
@@ -7000,12 +7019,12 @@
           <w14:ligatures w14:val="standardContextual"/>
         </w:rPr>
       </w:pPr>
-      <w:hyperlink w:anchor="_Toc176471191" w:history="1">
+      <w:hyperlink w:anchor="_Toc176510989" w:history="1">
         <w:r>
           <w:rPr>
             <w:rStyle w:val="Hyperlink"/>
           </w:rPr>
-          <w:t>8.4. Future Work</w:t>
+          <w:t>8.3. Recommendations</w:t>
         </w:r>
         <w:r>
           <w:rPr>
@@ -7026,7 +7045,7 @@
             <w:noProof/>
             <w:webHidden/>
           </w:rPr>
-          <w:instrText xml:space="preserve"> PAGEREF _Toc176471191 \h </w:instrText>
+          <w:instrText xml:space="preserve"> PAGEREF _Toc176510989 \h </w:instrText>
         </w:r>
         <w:r>
           <w:rPr>
@@ -7059,9 +7078,8 @@
     </w:p>
     <w:p>
       <w:pPr>
-        <w:pStyle w:val="TOC1"/>
+        <w:pStyle w:val="TOC2"/>
         <w:tabs>
-          <w:tab w:val="left" w:pos="440"/>
           <w:tab w:val="right" w:leader="dot" w:pos="9628"/>
         </w:tabs>
         <w:rPr>
@@ -7074,40 +7092,22 @@
           <w14:ligatures w14:val="standardContextual"/>
         </w:rPr>
       </w:pPr>
-      <w:hyperlink w:anchor="_Toc176471192" w:history="1">
+      <w:hyperlink w:anchor="_Toc176510990" w:history="1">
         <w:r>
           <w:rPr>
             <w:rStyle w:val="Hyperlink"/>
           </w:rPr>
-          <w:t>9.</w:t>
-        </w:r>
-        <w:r>
-          <w:rPr>
-            <w:rFonts w:asciiTheme="minorHAnsi" w:eastAsiaTheme="minorEastAsia" w:hAnsiTheme="minorHAnsi" w:cstheme="minorBidi"/>
-            <w:noProof/>
-            <w:kern w:val="2"/>
-            <w:sz w:val="24"/>
-            <w:szCs w:val="24"/>
-            <w:lang w:eastAsia="en-IE"/>
-            <w14:ligatures w14:val="standardContextual"/>
+          <w:t>8.4. Future Work</w:t>
+        </w:r>
+        <w:r>
+          <w:rPr>
+            <w:noProof/>
+            <w:webHidden/>
           </w:rPr>
           <w:tab/>
         </w:r>
         <w:r>
           <w:rPr>
-            <w:rStyle w:val="Hyperlink"/>
-          </w:rPr>
-          <w:t>References</w:t>
-        </w:r>
-        <w:r>
-          <w:rPr>
-            <w:noProof/>
-            <w:webHidden/>
-          </w:rPr>
-          <w:tab/>
-        </w:r>
-        <w:r>
-          <w:rPr>
             <w:noProof/>
             <w:webHidden/>
           </w:rPr>
@@ -7118,7 +7118,7 @@
             <w:noProof/>
             <w:webHidden/>
           </w:rPr>
-          <w:instrText xml:space="preserve"> PAGEREF _Toc176471192 \h </w:instrText>
+          <w:instrText xml:space="preserve"> PAGEREF _Toc176510990 \h </w:instrText>
         </w:r>
         <w:r>
           <w:rPr>
@@ -7138,7 +7138,7 @@
             <w:noProof/>
             <w:webHidden/>
           </w:rPr>
-          <w:t>47</w:t>
+          <w:t>46</w:t>
         </w:r>
         <w:r>
           <w:rPr>
@@ -7153,7 +7153,7 @@
       <w:pPr>
         <w:pStyle w:val="TOC1"/>
         <w:tabs>
-          <w:tab w:val="left" w:pos="720"/>
+          <w:tab w:val="left" w:pos="440"/>
           <w:tab w:val="right" w:leader="dot" w:pos="9628"/>
         </w:tabs>
         <w:rPr>
@@ -7166,12 +7166,12 @@
           <w14:ligatures w14:val="standardContextual"/>
         </w:rPr>
       </w:pPr>
-      <w:hyperlink w:anchor="_Toc176471193" w:history="1">
+      <w:hyperlink w:anchor="_Toc176510991" w:history="1">
         <w:r>
           <w:rPr>
             <w:rStyle w:val="Hyperlink"/>
           </w:rPr>
-          <w:t>10.</w:t>
+          <w:t>9.</w:t>
         </w:r>
         <w:r>
           <w:rPr>
@@ -7189,7 +7189,7 @@
           <w:rPr>
             <w:rStyle w:val="Hyperlink"/>
           </w:rPr>
-          <w:t>Annex</w:t>
+          <w:t>References</w:t>
         </w:r>
         <w:r>
           <w:rPr>
@@ -7210,7 +7210,7 @@
             <w:noProof/>
             <w:webHidden/>
           </w:rPr>
-          <w:instrText xml:space="preserve"> PAGEREF _Toc176471193 \h </w:instrText>
+          <w:instrText xml:space="preserve"> PAGEREF _Toc176510991 \h </w:instrText>
         </w:r>
         <w:r>
           <w:rPr>
@@ -7243,9 +7243,9 @@
     </w:p>
     <w:p>
       <w:pPr>
-        <w:pStyle w:val="TOC2"/>
+        <w:pStyle w:val="TOC1"/>
         <w:tabs>
-          <w:tab w:val="left" w:pos="960"/>
+          <w:tab w:val="left" w:pos="720"/>
           <w:tab w:val="right" w:leader="dot" w:pos="9628"/>
         </w:tabs>
         <w:rPr>
@@ -7258,12 +7258,12 @@
           <w14:ligatures w14:val="standardContextual"/>
         </w:rPr>
       </w:pPr>
-      <w:hyperlink w:anchor="_Toc176471194" w:history="1">
+      <w:hyperlink w:anchor="_Toc176510992" w:history="1">
         <w:r>
           <w:rPr>
             <w:rStyle w:val="Hyperlink"/>
           </w:rPr>
-          <w:t>10.1.</w:t>
+          <w:t>10.</w:t>
         </w:r>
         <w:r>
           <w:rPr>
@@ -7281,7 +7281,7 @@
           <w:rPr>
             <w:rStyle w:val="Hyperlink"/>
           </w:rPr>
-          <w:t>Equipment and Software Configuration</w:t>
+          <w:t>Annex</w:t>
         </w:r>
         <w:r>
           <w:rPr>
@@ -7302,7 +7302,7 @@
             <w:noProof/>
             <w:webHidden/>
           </w:rPr>
-          <w:instrText xml:space="preserve"> PAGEREF _Toc176471194 \h </w:instrText>
+          <w:instrText xml:space="preserve"> PAGEREF _Toc176510992 \h </w:instrText>
         </w:r>
         <w:r>
           <w:rPr>
@@ -7350,12 +7350,12 @@
           <w14:ligatures w14:val="standardContextual"/>
         </w:rPr>
       </w:pPr>
-      <w:hyperlink w:anchor="_Toc176471195" w:history="1">
+      <w:hyperlink w:anchor="_Toc176510993" w:history="1">
         <w:r>
           <w:rPr>
             <w:rStyle w:val="Hyperlink"/>
           </w:rPr>
-          <w:t>10.2.</w:t>
+          <w:t>10.1.</w:t>
         </w:r>
         <w:r>
           <w:rPr>
@@ -7373,7 +7373,7 @@
           <w:rPr>
             <w:rStyle w:val="Hyperlink"/>
           </w:rPr>
-          <w:t>Federated Learning Frameworks Implementation</w:t>
+          <w:t>Equipment and Software Configuration</w:t>
         </w:r>
         <w:r>
           <w:rPr>
@@ -7394,7 +7394,7 @@
             <w:noProof/>
             <w:webHidden/>
           </w:rPr>
-          <w:instrText xml:space="preserve"> PAGEREF _Toc176471195 \h </w:instrText>
+          <w:instrText xml:space="preserve"> PAGEREF _Toc176510993 \h </w:instrText>
         </w:r>
         <w:r>
           <w:rPr>
@@ -7427,7 +7427,11 @@
     </w:p>
     <w:p>
       <w:pPr>
-        <w:pStyle w:val="TOC3"/>
+        <w:pStyle w:val="TOC2"/>
+        <w:tabs>
+          <w:tab w:val="left" w:pos="960"/>
+          <w:tab w:val="right" w:leader="dot" w:pos="9628"/>
+        </w:tabs>
         <w:rPr>
           <w:rFonts w:asciiTheme="minorHAnsi" w:eastAsiaTheme="minorEastAsia" w:hAnsiTheme="minorHAnsi" w:cstheme="minorBidi"/>
           <w:noProof/>
@@ -7438,12 +7442,12 @@
           <w14:ligatures w14:val="standardContextual"/>
         </w:rPr>
       </w:pPr>
-      <w:hyperlink w:anchor="_Toc176471196" w:history="1">
+      <w:hyperlink w:anchor="_Toc176510994" w:history="1">
         <w:r>
           <w:rPr>
             <w:rStyle w:val="Hyperlink"/>
           </w:rPr>
-          <w:t>10.2.1.</w:t>
+          <w:t>10.2.</w:t>
         </w:r>
         <w:r>
           <w:rPr>
@@ -7461,7 +7465,7 @@
           <w:rPr>
             <w:rStyle w:val="Hyperlink"/>
           </w:rPr>
-          <w:t>PySyft</w:t>
+          <w:t>Federated Learning Frameworks Implementation</w:t>
         </w:r>
         <w:r>
           <w:rPr>
@@ -7482,7 +7486,7 @@
             <w:noProof/>
             <w:webHidden/>
           </w:rPr>
-          <w:instrText xml:space="preserve"> PAGEREF _Toc176471196 \h </w:instrText>
+          <w:instrText xml:space="preserve"> PAGEREF _Toc176510994 \h </w:instrText>
         </w:r>
         <w:r>
           <w:rPr>
@@ -7526,12 +7530,12 @@
           <w14:ligatures w14:val="standardContextual"/>
         </w:rPr>
       </w:pPr>
-      <w:hyperlink w:anchor="_Toc176471197" w:history="1">
+      <w:hyperlink w:anchor="_Toc176510995" w:history="1">
         <w:r>
           <w:rPr>
             <w:rStyle w:val="Hyperlink"/>
           </w:rPr>
-          <w:t>10.2.2.</w:t>
+          <w:t>10.2.1.</w:t>
         </w:r>
         <w:r>
           <w:rPr>
@@ -7549,7 +7553,7 @@
           <w:rPr>
             <w:rStyle w:val="Hyperlink"/>
           </w:rPr>
-          <w:t>FATE</w:t>
+          <w:t>PySyft</w:t>
         </w:r>
         <w:r>
           <w:rPr>
@@ -7570,7 +7574,7 @@
             <w:noProof/>
             <w:webHidden/>
           </w:rPr>
-          <w:instrText xml:space="preserve"> PAGEREF _Toc176471197 \h </w:instrText>
+          <w:instrText xml:space="preserve"> PAGEREF _Toc176510995 \h </w:instrText>
         </w:r>
         <w:r>
           <w:rPr>
@@ -7614,12 +7618,12 @@
           <w14:ligatures w14:val="standardContextual"/>
         </w:rPr>
       </w:pPr>
-      <w:hyperlink w:anchor="_Toc176471198" w:history="1">
+      <w:hyperlink w:anchor="_Toc176510996" w:history="1">
         <w:r>
           <w:rPr>
             <w:rStyle w:val="Hyperlink"/>
           </w:rPr>
-          <w:t>10.2.3.</w:t>
+          <w:t>10.2.2.</w:t>
         </w:r>
         <w:r>
           <w:rPr>
@@ -7637,7 +7641,7 @@
           <w:rPr>
             <w:rStyle w:val="Hyperlink"/>
           </w:rPr>
-          <w:t>Flower</w:t>
+          <w:t>FATE</w:t>
         </w:r>
         <w:r>
           <w:rPr>
@@ -7658,7 +7662,7 @@
             <w:noProof/>
             <w:webHidden/>
           </w:rPr>
-          <w:instrText xml:space="preserve"> PAGEREF _Toc176471198 \h </w:instrText>
+          <w:instrText xml:space="preserve"> PAGEREF _Toc176510996 \h </w:instrText>
         </w:r>
         <w:r>
           <w:rPr>
@@ -7678,7 +7682,7 @@
             <w:noProof/>
             <w:webHidden/>
           </w:rPr>
-          <w:t>48</w:t>
+          <w:t>47</w:t>
         </w:r>
         <w:r>
           <w:rPr>
@@ -7702,12 +7706,12 @@
           <w14:ligatures w14:val="standardContextual"/>
         </w:rPr>
       </w:pPr>
-      <w:hyperlink w:anchor="_Toc176471199" w:history="1">
+      <w:hyperlink w:anchor="_Toc176510997" w:history="1">
         <w:r>
           <w:rPr>
             <w:rStyle w:val="Hyperlink"/>
           </w:rPr>
-          <w:t>10.2.4.</w:t>
+          <w:t>10.2.3.</w:t>
         </w:r>
         <w:r>
           <w:rPr>
@@ -7725,7 +7729,7 @@
           <w:rPr>
             <w:rStyle w:val="Hyperlink"/>
           </w:rPr>
-          <w:t>FedML</w:t>
+          <w:t>Flower</w:t>
         </w:r>
         <w:r>
           <w:rPr>
@@ -7746,7 +7750,7 @@
             <w:noProof/>
             <w:webHidden/>
           </w:rPr>
-          <w:instrText xml:space="preserve"> PAGEREF _Toc176471199 \h </w:instrText>
+          <w:instrText xml:space="preserve"> PAGEREF _Toc176510997 \h </w:instrText>
         </w:r>
         <w:r>
           <w:rPr>
@@ -7766,7 +7770,7 @@
             <w:noProof/>
             <w:webHidden/>
           </w:rPr>
-          <w:t>49</w:t>
+          <w:t>48</w:t>
         </w:r>
         <w:r>
           <w:rPr>
@@ -7790,12 +7794,12 @@
           <w14:ligatures w14:val="standardContextual"/>
         </w:rPr>
       </w:pPr>
-      <w:hyperlink w:anchor="_Toc176471200" w:history="1">
+      <w:hyperlink w:anchor="_Toc176510998" w:history="1">
         <w:r>
           <w:rPr>
             <w:rStyle w:val="Hyperlink"/>
           </w:rPr>
-          <w:t>10.2.5.</w:t>
+          <w:t>10.2.4.</w:t>
         </w:r>
         <w:r>
           <w:rPr>
@@ -7813,6 +7817,94 @@
           <w:rPr>
             <w:rStyle w:val="Hyperlink"/>
           </w:rPr>
+          <w:t>FedML</w:t>
+        </w:r>
+        <w:r>
+          <w:rPr>
+            <w:noProof/>
+            <w:webHidden/>
+          </w:rPr>
+          <w:tab/>
+        </w:r>
+        <w:r>
+          <w:rPr>
+            <w:noProof/>
+            <w:webHidden/>
+          </w:rPr>
+          <w:fldChar w:fldCharType="begin"/>
+        </w:r>
+        <w:r>
+          <w:rPr>
+            <w:noProof/>
+            <w:webHidden/>
+          </w:rPr>
+          <w:instrText xml:space="preserve"> PAGEREF _Toc176510998 \h </w:instrText>
+        </w:r>
+        <w:r>
+          <w:rPr>
+            <w:noProof/>
+            <w:webHidden/>
+          </w:rPr>
+        </w:r>
+        <w:r>
+          <w:rPr>
+            <w:noProof/>
+            <w:webHidden/>
+          </w:rPr>
+          <w:fldChar w:fldCharType="separate"/>
+        </w:r>
+        <w:r>
+          <w:rPr>
+            <w:noProof/>
+            <w:webHidden/>
+          </w:rPr>
+          <w:t>49</w:t>
+        </w:r>
+        <w:r>
+          <w:rPr>
+            <w:noProof/>
+            <w:webHidden/>
+          </w:rPr>
+          <w:fldChar w:fldCharType="end"/>
+        </w:r>
+      </w:hyperlink>
+    </w:p>
+    <w:p>
+      <w:pPr>
+        <w:pStyle w:val="TOC3"/>
+        <w:rPr>
+          <w:rFonts w:asciiTheme="minorHAnsi" w:eastAsiaTheme="minorEastAsia" w:hAnsiTheme="minorHAnsi" w:cstheme="minorBidi"/>
+          <w:noProof/>
+          <w:kern w:val="2"/>
+          <w:sz w:val="24"/>
+          <w:szCs w:val="24"/>
+          <w:lang w:eastAsia="en-IE"/>
+          <w14:ligatures w14:val="standardContextual"/>
+        </w:rPr>
+      </w:pPr>
+      <w:hyperlink w:anchor="_Toc176510999" w:history="1">
+        <w:r>
+          <w:rPr>
+            <w:rStyle w:val="Hyperlink"/>
+          </w:rPr>
+          <w:t>10.2.5.</w:t>
+        </w:r>
+        <w:r>
+          <w:rPr>
+            <w:rFonts w:asciiTheme="minorHAnsi" w:eastAsiaTheme="minorEastAsia" w:hAnsiTheme="minorHAnsi" w:cstheme="minorBidi"/>
+            <w:noProof/>
+            <w:kern w:val="2"/>
+            <w:sz w:val="24"/>
+            <w:szCs w:val="24"/>
+            <w:lang w:eastAsia="en-IE"/>
+            <w14:ligatures w14:val="standardContextual"/>
+          </w:rPr>
+          <w:tab/>
+        </w:r>
+        <w:r>
+          <w:rPr>
+            <w:rStyle w:val="Hyperlink"/>
+          </w:rPr>
           <w:t>TensorFlow Federated</w:t>
         </w:r>
         <w:r>
@@ -7834,7 +7926,7 @@
             <w:noProof/>
             <w:webHidden/>
           </w:rPr>
-          <w:instrText xml:space="preserve"> PAGEREF _Toc176471200 \h </w:instrText>
+          <w:instrText xml:space="preserve"> PAGEREF _Toc176510999 \h </w:instrText>
         </w:r>
         <w:r>
           <w:rPr>
@@ -7876,7 +7968,7 @@
         </w:rPr>
         <w:fldChar w:fldCharType="end"/>
       </w:r>
-      <w:bookmarkStart w:id="2" w:name="_Toc176471119"/>
+      <w:bookmarkStart w:id="2" w:name="_Toc176510917"/>
       <w:r>
         <w:t>Abbreviations</w:t>
       </w:r>
@@ -10566,6 +10658,7 @@
                 <w:szCs w:val="18"/>
                 <w:lang w:eastAsia="en-IE"/>
               </w:rPr>
+              <w:lastRenderedPageBreak/>
               <w:t xml:space="preserve">Shapiro Tests </w:t>
             </w:r>
           </w:p>
@@ -10716,7 +10809,6 @@
                 <w:szCs w:val="18"/>
                 <w:lang w:eastAsia="en-IE"/>
               </w:rPr>
-              <w:lastRenderedPageBreak/>
               <w:t>VFL</w:t>
             </w:r>
           </w:p>
@@ -10772,7 +10864,7 @@
       <w:pPr>
         <w:pStyle w:val="Heading1"/>
       </w:pPr>
-      <w:bookmarkStart w:id="3" w:name="_Toc176471120"/>
+      <w:bookmarkStart w:id="3" w:name="_Toc176510918"/>
       <w:r>
         <w:lastRenderedPageBreak/>
         <w:t>Figures</w:t>
@@ -10950,6 +11042,16 @@
     </w:p>
     <w:p>
       <w:r>
+        <w:t>Figure 4.1. Primary research methodology.</w:t>
+      </w:r>
+    </w:p>
+    <w:p>
+      <w:r>
+        <w:t>Figure 4.2. Agile project management framework.</w:t>
+      </w:r>
+    </w:p>
+    <w:p>
+      <w:r>
         <w:t>Figure 6.1. FL server file structure.</w:t>
       </w:r>
     </w:p>
@@ -11089,7 +11191,7 @@
       <w:pPr>
         <w:pStyle w:val="Heading1"/>
       </w:pPr>
-      <w:bookmarkStart w:id="4" w:name="_Toc176471121"/>
+      <w:bookmarkStart w:id="4" w:name="_Toc176510919"/>
       <w:r>
         <w:lastRenderedPageBreak/>
         <w:t>Tables</w:t>
@@ -11296,7 +11398,7 @@
       <w:pPr>
         <w:pStyle w:val="Heading1"/>
       </w:pPr>
-      <w:bookmarkStart w:id="5" w:name="_Toc176471122"/>
+      <w:bookmarkStart w:id="5" w:name="_Toc176510920"/>
       <w:r>
         <w:lastRenderedPageBreak/>
         <w:t>1.</w:t>
@@ -11311,7 +11413,7 @@
       <w:pPr>
         <w:pStyle w:val="Heading2"/>
       </w:pPr>
-      <w:bookmarkStart w:id="6" w:name="_Toc176471123"/>
+      <w:bookmarkStart w:id="6" w:name="_Toc176510921"/>
       <w:r>
         <w:t>1.1.</w:t>
       </w:r>
@@ -11475,7 +11577,7 @@
       <w:pPr>
         <w:pStyle w:val="Heading2"/>
       </w:pPr>
-      <w:bookmarkStart w:id="7" w:name="_Toc176471124"/>
+      <w:bookmarkStart w:id="7" w:name="_Toc176510922"/>
       <w:r>
         <w:t>1.2.</w:t>
       </w:r>
@@ -11582,7 +11684,46 @@
         <w:t>Flask</w:t>
       </w:r>
       <w:r>
-        <w:t xml:space="preserve"> FL server will be built, featuring two scenarios: technological and pharmaceutical. Each scenario will run separately, connecting five clients. Each scenario will have its own data, synthetic tabular data for the technological scenario and images for the pharmaceutical scenario. These configurations will be trained, validated, and tested using Neural Networks (NN) that will classify binary outputs. </w:t>
+        <w:t xml:space="preserve"> FL server will be </w:t>
+      </w:r>
+      <w:r>
+        <w:t>implemented</w:t>
+      </w:r>
+      <w:r>
+        <w:t xml:space="preserve">. The FL server will feature </w:t>
+      </w:r>
+      <w:r>
+        <w:t>two</w:t>
+      </w:r>
+      <w:r>
+        <w:t xml:space="preserve"> distinct</w:t>
+      </w:r>
+      <w:r>
+        <w:t xml:space="preserve"> scenarios: technological and </w:t>
+      </w:r>
+      <w:r>
+        <w:t>medical</w:t>
+      </w:r>
+      <w:r>
+        <w:t xml:space="preserve">. Each scenario will run </w:t>
+      </w:r>
+      <w:r>
+        <w:t>independently</w:t>
+      </w:r>
+      <w:r>
+        <w:t>, connecting five clients.</w:t>
+      </w:r>
+      <w:r>
+        <w:t xml:space="preserve"> Both scenarios will use different datasets, </w:t>
+      </w:r>
+      <w:r>
+        <w:t xml:space="preserve">synthetic tabular data for the technological and images for the medical scenario, with data distributed as IID and non-IID. The Technological scenario will </w:t>
+      </w:r>
+      <w:r>
+        <w:t>utilise a Neural Network (NN), while the medical scenario will employ a Convolutional Neural Network (</w:t>
+      </w:r>
+      <w:r>
+        <w:t xml:space="preserve">CNN), both for classification tasks. </w:t>
       </w:r>
     </w:p>
     <w:p>
@@ -11608,7 +11749,7 @@
       <w:pPr>
         <w:pStyle w:val="Heading2"/>
       </w:pPr>
-      <w:bookmarkStart w:id="8" w:name="_Toc176471125"/>
+      <w:bookmarkStart w:id="8" w:name="_Toc176510923"/>
       <w:r>
         <w:t>1.3.</w:t>
       </w:r>
@@ -11622,7 +11763,7 @@
       <w:pPr>
         <w:pStyle w:val="Heading1"/>
       </w:pPr>
-      <w:bookmarkStart w:id="9" w:name="_Toc176471126"/>
+      <w:bookmarkStart w:id="9" w:name="_Toc176510924"/>
       <w:r>
         <w:t>2.</w:t>
       </w:r>
@@ -11636,7 +11777,7 @@
       <w:pPr>
         <w:pStyle w:val="Heading2"/>
       </w:pPr>
-      <w:bookmarkStart w:id="10" w:name="_Toc176471127"/>
+      <w:bookmarkStart w:id="10" w:name="_Toc176510925"/>
       <w:r>
         <w:t>2.1.</w:t>
       </w:r>
@@ -11696,8 +11837,9 @@
       <w:pPr>
         <w:pStyle w:val="Heading2"/>
       </w:pPr>
-      <w:bookmarkStart w:id="11" w:name="_Toc176471128"/>
-      <w:r>
+      <w:bookmarkStart w:id="11" w:name="_Toc176510926"/>
+      <w:r>
+        <w:lastRenderedPageBreak/>
         <w:t>2.2.</w:t>
       </w:r>
       <w:r>
@@ -11746,9 +11888,8 @@
       <w:pPr>
         <w:pStyle w:val="Heading3"/>
       </w:pPr>
-      <w:bookmarkStart w:id="12" w:name="_Toc176471129"/>
-      <w:r>
-        <w:lastRenderedPageBreak/>
+      <w:bookmarkStart w:id="12" w:name="_Toc176510927"/>
+      <w:r>
         <w:t>2.2.1.</w:t>
       </w:r>
       <w:r>
@@ -11839,7 +11980,7 @@
       <w:pPr>
         <w:pStyle w:val="Heading3"/>
       </w:pPr>
-      <w:bookmarkStart w:id="13" w:name="_Toc176471130"/>
+      <w:bookmarkStart w:id="13" w:name="_Toc176510928"/>
       <w:r>
         <w:lastRenderedPageBreak/>
         <w:t>2.2.2.</w:t>
@@ -11913,7 +12054,7 @@
       <w:pPr>
         <w:pStyle w:val="Heading2"/>
       </w:pPr>
-      <w:bookmarkStart w:id="14" w:name="_Toc176471131"/>
+      <w:bookmarkStart w:id="14" w:name="_Toc176510929"/>
       <w:r>
         <w:t>2.3.</w:t>
       </w:r>
@@ -11963,7 +12104,7 @@
       <w:pPr>
         <w:pStyle w:val="Heading3"/>
       </w:pPr>
-      <w:bookmarkStart w:id="15" w:name="_Toc176471132"/>
+      <w:bookmarkStart w:id="15" w:name="_Toc176510930"/>
       <w:r>
         <w:t>2.3.1.</w:t>
       </w:r>
@@ -12047,7 +12188,7 @@
       <w:pPr>
         <w:pStyle w:val="Heading3"/>
       </w:pPr>
-      <w:bookmarkStart w:id="16" w:name="_Toc176471133"/>
+      <w:bookmarkStart w:id="16" w:name="_Toc176510931"/>
       <w:r>
         <w:t>2.3.2.</w:t>
       </w:r>
@@ -12144,7 +12285,7 @@
       <w:pPr>
         <w:pStyle w:val="Heading3"/>
       </w:pPr>
-      <w:bookmarkStart w:id="17" w:name="_Toc176471134"/>
+      <w:bookmarkStart w:id="17" w:name="_Toc176510932"/>
       <w:r>
         <w:lastRenderedPageBreak/>
         <w:t>2.3.3.</w:t>
@@ -12228,7 +12369,7 @@
       <w:pPr>
         <w:pStyle w:val="Heading2"/>
       </w:pPr>
-      <w:bookmarkStart w:id="18" w:name="_Toc176471135"/>
+      <w:bookmarkStart w:id="18" w:name="_Toc176510933"/>
       <w:r>
         <w:t>2.4.</w:t>
       </w:r>
@@ -12361,7 +12502,7 @@
       <w:pPr>
         <w:pStyle w:val="Heading1"/>
       </w:pPr>
-      <w:bookmarkStart w:id="19" w:name="_Toc176471136"/>
+      <w:bookmarkStart w:id="19" w:name="_Toc176510934"/>
       <w:r>
         <w:lastRenderedPageBreak/>
         <w:t>3.</w:t>
@@ -12404,7 +12545,7 @@
       <w:pPr>
         <w:pStyle w:val="Heading2"/>
       </w:pPr>
-      <w:bookmarkStart w:id="20" w:name="_Toc176471137"/>
+      <w:bookmarkStart w:id="20" w:name="_Toc176510935"/>
       <w:r>
         <w:t>3.1.</w:t>
       </w:r>
@@ -12740,7 +12881,7 @@
       <w:pPr>
         <w:pStyle w:val="Heading3"/>
       </w:pPr>
-      <w:bookmarkStart w:id="21" w:name="_Toc176471138"/>
+      <w:bookmarkStart w:id="21" w:name="_Toc176510936"/>
       <w:r>
         <w:t>3.1.1.</w:t>
       </w:r>
@@ -13347,7 +13488,7 @@
       <w:pPr>
         <w:pStyle w:val="Heading3"/>
       </w:pPr>
-      <w:bookmarkStart w:id="22" w:name="_Toc176471139"/>
+      <w:bookmarkStart w:id="22" w:name="_Toc176510937"/>
       <w:r>
         <w:t>3.1.2.</w:t>
       </w:r>
@@ -13784,7 +13925,7 @@
       <w:pPr>
         <w:pStyle w:val="Heading2"/>
       </w:pPr>
-      <w:bookmarkStart w:id="23" w:name="_Toc176471140"/>
+      <w:bookmarkStart w:id="23" w:name="_Toc176510938"/>
       <w:r>
         <w:lastRenderedPageBreak/>
         <w:t>3.2.</w:t>
@@ -13911,7 +14052,7 @@
       <w:pPr>
         <w:pStyle w:val="Heading3"/>
       </w:pPr>
-      <w:bookmarkStart w:id="24" w:name="_Toc176471141"/>
+      <w:bookmarkStart w:id="24" w:name="_Toc176510939"/>
       <w:r>
         <w:t>3.2.1.</w:t>
       </w:r>
@@ -14117,7 +14258,7 @@
       <w:pPr>
         <w:pStyle w:val="Heading3"/>
       </w:pPr>
-      <w:bookmarkStart w:id="25" w:name="_Toc176471142"/>
+      <w:bookmarkStart w:id="25" w:name="_Toc176510940"/>
       <w:r>
         <w:t>3.2.2.</w:t>
       </w:r>
@@ -14516,7 +14657,7 @@
       <w:pPr>
         <w:pStyle w:val="Heading3"/>
       </w:pPr>
-      <w:bookmarkStart w:id="26" w:name="_Toc176471143"/>
+      <w:bookmarkStart w:id="26" w:name="_Toc176510941"/>
       <w:r>
         <w:t>3.2.3.</w:t>
       </w:r>
@@ -14557,7 +14698,13 @@
         <w:t>et al.,</w:t>
       </w:r>
       <w:r>
-        <w:t xml:space="preserve"> 2020), lies in federated learning, especially when one opts for modern neural network architectures such as Convolutional Neural Networks (CNNs) and Long Short-Term Memory Networks (LSTMs). Traditional methods like </w:t>
+        <w:t xml:space="preserve"> 2020), lies in federated learning, especially when one opts for modern neural network architectures such as CNNs</w:t>
+      </w:r>
+      <w:r>
+        <w:t xml:space="preserve"> </w:t>
+      </w:r>
+      <w:r>
+        <w:t xml:space="preserve">and Long Short-Term Memory Networks (LSTMs). Traditional methods like </w:t>
       </w:r>
       <w:r>
         <w:rPr>
@@ -14606,8 +14753,11 @@
         <w:pStyle w:val="BodyText"/>
       </w:pPr>
       <w:r>
+        <w:t xml:space="preserve">During this iterative matching and model adaptation process, the Hungarian algorithm is exploited by the server to handle the matching problem efficiently in order to ensure the best permutation of </w:t>
+      </w:r>
+      <w:r>
         <w:lastRenderedPageBreak/>
-        <w:t xml:space="preserve">During this iterative matching and model adaptation process, the Hungarian algorithm is exploited by the server to handle the matching problem efficiently in order to ensure the best permutation of weights. </w:t>
+        <w:t xml:space="preserve">weights. </w:t>
       </w:r>
       <w:proofErr w:type="spellStart"/>
       <w:r>
@@ -14719,7 +14869,7 @@
       <w:pPr>
         <w:pStyle w:val="Heading3"/>
       </w:pPr>
-      <w:bookmarkStart w:id="27" w:name="_Toc176471144"/>
+      <w:bookmarkStart w:id="27" w:name="_Toc176510942"/>
       <w:r>
         <w:t>3.2.4.</w:t>
       </w:r>
@@ -14820,12 +14970,29 @@
       </w:r>
       <w:proofErr w:type="spellEnd"/>
       <w:r>
-        <w:t xml:space="preserve"> ensures encryption and secure sharing of gradient and </w:t>
+        <w:t xml:space="preserve"> ensures encryption and secure sharing of gradient and Hessian values which are used for splits among the parties. </w:t>
+      </w:r>
+      <w:proofErr w:type="spellStart"/>
+      <w:r>
+        <w:rPr>
+          <w:i/>
+          <w:iCs/>
+        </w:rPr>
+        <w:t>SecureBoost</w:t>
+      </w:r>
+      <w:proofErr w:type="spellEnd"/>
+      <w:r>
+        <w:t xml:space="preserve"> further makes use of additive homomorphic encryption to ensure that each party can calculate the required gradient and </w:t>
       </w:r>
       <w:r>
         <w:lastRenderedPageBreak/>
-        <w:t xml:space="preserve">Hessian values which are used for splits among the parties. </w:t>
-      </w:r>
+        <w:t>Hessian sums for all possible splits locally and send these encrypted values to the active party, who eventually decrypts them to find the globally best split.</w:t>
+      </w:r>
+    </w:p>
+    <w:p>
+      <w:pPr>
+        <w:pStyle w:val="BodyText"/>
+      </w:pPr>
       <w:proofErr w:type="spellStart"/>
       <w:r>
         <w:rPr>
@@ -14836,30 +15003,33 @@
       </w:r>
       <w:proofErr w:type="spellEnd"/>
       <w:r>
-        <w:t xml:space="preserve"> further makes use of additive homomorphic encryption to ensure that each party can calculate the required gradient and Hessian sums for all possible splits locally and send these encrypted values to the active party, who eventually decrypts them to find the globally best split.</w:t>
-      </w:r>
-    </w:p>
-    <w:p>
-      <w:pPr>
-        <w:pStyle w:val="BodyText"/>
-      </w:pPr>
+        <w:t xml:space="preserve"> is a design of loss lessness, which can achieve the same accuracy as tree-boosting algorithms without privacy preservation under centrali</w:t>
+      </w:r>
+      <w:r>
+        <w:t>s</w:t>
+      </w:r>
+      <w:r>
+        <w:t xml:space="preserve">ed data; it might even be appropriate for industrial applications that need strong privacy guarantees. This approach is indeed scalable and highly efficient with very large datasets, keeping the performance on par with non-federated methods, such as </w:t>
+      </w:r>
       <w:proofErr w:type="spellStart"/>
       <w:r>
         <w:rPr>
           <w:i/>
           <w:iCs/>
         </w:rPr>
+        <w:t>XGBoost</w:t>
+      </w:r>
+      <w:proofErr w:type="spellEnd"/>
+      <w:r>
+        <w:t xml:space="preserve"> and Gradient Boosting Decision Trees (GBDT), in terms of both convergence and accuracy, even under the influence of privacy constraints. </w:t>
+      </w:r>
+      <w:proofErr w:type="spellStart"/>
+      <w:r>
         <w:t>SecureBoost</w:t>
       </w:r>
       <w:proofErr w:type="spellEnd"/>
       <w:r>
-        <w:t xml:space="preserve"> is a design of loss lessness, which can achieve the same accuracy as tree-boosting algorithms without privacy preservation under centrali</w:t>
-      </w:r>
-      <w:r>
-        <w:t>s</w:t>
-      </w:r>
-      <w:r>
-        <w:t xml:space="preserve">ed data; it might even be appropriate for industrial applications that need strong privacy guarantees. This approach is indeed scalable and highly efficient with very large datasets, keeping the performance on par with non-federated methods, such as </w:t>
+        <w:t xml:space="preserve"> introduces a practical and secure framework of federated learning, in which different organizations can jointly build machine learning models without sharing data. Leveraging advanced cryptographic techniques, </w:t>
       </w:r>
       <w:proofErr w:type="spellStart"/>
       <w:r>
@@ -14867,30 +15037,10 @@
           <w:i/>
           <w:iCs/>
         </w:rPr>
-        <w:t>XGBoost</w:t>
+        <w:t>SecureBoost</w:t>
       </w:r>
       <w:proofErr w:type="spellEnd"/>
       <w:r>
-        <w:t xml:space="preserve"> and Gradient Boosting Decision Trees (GBDT), in terms of both convergence and accuracy, even under the influence of privacy constraints. </w:t>
-      </w:r>
-      <w:proofErr w:type="spellStart"/>
-      <w:r>
-        <w:t>SecureBoost</w:t>
-      </w:r>
-      <w:proofErr w:type="spellEnd"/>
-      <w:r>
-        <w:t xml:space="preserve"> introduces a practical and secure framework of federated learning, in which different organizations can jointly build machine learning models without sharing data. Leveraging advanced cryptographic techniques, </w:t>
-      </w:r>
-      <w:proofErr w:type="spellStart"/>
-      <w:r>
-        <w:rPr>
-          <w:i/>
-          <w:iCs/>
-        </w:rPr>
-        <w:t>SecureBoost</w:t>
-      </w:r>
-      <w:proofErr w:type="spellEnd"/>
-      <w:r>
         <w:t xml:space="preserve"> protects private information from being exposed throughout the whole process of learning, making it very valuable in privacy-preserving </w:t>
       </w:r>
       <w:r>
@@ -14904,7 +15054,7 @@
       <w:pPr>
         <w:pStyle w:val="Heading3"/>
       </w:pPr>
-      <w:bookmarkStart w:id="28" w:name="_Toc176471145"/>
+      <w:bookmarkStart w:id="28" w:name="_Toc176510943"/>
       <w:r>
         <w:t>3.2.5.</w:t>
       </w:r>
@@ -15042,7 +15192,7 @@
       <w:pPr>
         <w:pStyle w:val="Heading2"/>
       </w:pPr>
-      <w:bookmarkStart w:id="29" w:name="_Toc176471146"/>
+      <w:bookmarkStart w:id="29" w:name="_Toc176510944"/>
       <w:r>
         <w:lastRenderedPageBreak/>
         <w:t>3.3.</w:t>
@@ -15250,7 +15400,7 @@
       <w:pPr>
         <w:pStyle w:val="Heading2"/>
       </w:pPr>
-      <w:bookmarkStart w:id="30" w:name="_Toc176471147"/>
+      <w:bookmarkStart w:id="30" w:name="_Toc176510945"/>
       <w:r>
         <w:t>3.4.</w:t>
       </w:r>
@@ -15341,13 +15491,36 @@
       <w:r>
         <w:t xml:space="preserve"> differs from simpler models or more synthetic setups often used. In summary realistic approaches can enhance FL modelling. Similarly, Lai et al., (2024) used versions of </w:t>
       </w:r>
-      <w:r>
-        <w:rPr>
-          <w:i/>
-          <w:iCs/>
-        </w:rPr>
-        <w:t>MINST</w:t>
-      </w:r>
+      <w:proofErr w:type="spellStart"/>
+      <w:r>
+        <w:rPr>
+          <w:i/>
+          <w:iCs/>
+        </w:rPr>
+        <w:t>MN</w:t>
+      </w:r>
+      <w:r>
+        <w:rPr>
+          <w:i/>
+          <w:iCs/>
+        </w:rPr>
+        <w:t>I</w:t>
+      </w:r>
+      <w:r>
+        <w:rPr>
+          <w:i/>
+          <w:iCs/>
+        </w:rPr>
+        <w:t>un</w:t>
+      </w:r>
+      <w:r>
+        <w:rPr>
+          <w:i/>
+          <w:iCs/>
+        </w:rPr>
+        <w:t>ST</w:t>
+      </w:r>
+      <w:proofErr w:type="spellEnd"/>
       <w:r>
         <w:t xml:space="preserve"> and </w:t>
       </w:r>
@@ -15618,7 +15791,7 @@
       <w:pPr>
         <w:pStyle w:val="Heading2"/>
       </w:pPr>
-      <w:bookmarkStart w:id="31" w:name="_Toc176471148"/>
+      <w:bookmarkStart w:id="31" w:name="_Toc176510946"/>
       <w:r>
         <w:t>3.5.</w:t>
       </w:r>
@@ -16011,7 +16184,7 @@
       <w:pPr>
         <w:pStyle w:val="Heading2"/>
       </w:pPr>
-      <w:bookmarkStart w:id="32" w:name="_Toc176471149"/>
+      <w:bookmarkStart w:id="32" w:name="_Toc176510947"/>
       <w:r>
         <w:t>3.6.</w:t>
       </w:r>
@@ -16149,8 +16322,6 @@
       </w:r>
       <w:r>
         <w:br/>
-      </w:r>
-      <w:r>
         <w:t>Table 3.6. Literature review and ROs alignment.</w:t>
       </w:r>
     </w:p>
@@ -16269,10 +16440,7 @@
         <w:t xml:space="preserve">ng </w:t>
       </w:r>
       <w:r>
-        <w:t>e</w:t>
-      </w:r>
-      <w:r>
-        <w:t>ach sample within its population</w:t>
+        <w:t>each sample within its population</w:t>
       </w:r>
       <w:r>
         <w:t xml:space="preserve"> and</w:t>
@@ -16281,10 +16449,7 @@
         <w:t xml:space="preserve"> RO </w:t>
       </w:r>
       <w:r>
-        <w:t>is depicted in Table 3.6.1</w:t>
-      </w:r>
-      <w:r>
-        <w:t>.</w:t>
+        <w:t>is depicted in Table 3.6.1.</w:t>
       </w:r>
     </w:p>
     <w:p>
@@ -16359,7 +16524,7 @@
       <w:pPr>
         <w:pStyle w:val="Heading1"/>
       </w:pPr>
-      <w:bookmarkStart w:id="33" w:name="_Toc176471150"/>
+      <w:bookmarkStart w:id="33" w:name="_Toc176510948"/>
       <w:r>
         <w:lastRenderedPageBreak/>
         <w:t>4.</w:t>
@@ -16377,50 +16542,381 @@
       <w:pPr>
         <w:pStyle w:val="Heading2"/>
       </w:pPr>
-      <w:bookmarkStart w:id="34" w:name="_Toc176471151"/>
+      <w:bookmarkStart w:id="34" w:name="_Toc176510949"/>
       <w:r>
         <w:t>4.1.</w:t>
       </w:r>
       <w:r>
         <w:tab/>
       </w:r>
-      <w:r>
-        <w:t>Research Framework</w:t>
-      </w:r>
       <w:bookmarkEnd w:id="34"/>
+      <w:r>
+        <w:t>Primary</w:t>
+      </w:r>
+      <w:r>
+        <w:t xml:space="preserve"> Research Methodology</w:t>
+      </w:r>
+    </w:p>
+    <w:p>
+      <w:pPr>
+        <w:pStyle w:val="BodyText"/>
+      </w:pPr>
+      <w:r>
+        <w:t xml:space="preserve">This chapter starts with the experimentation phase and evaluates the sample of </w:t>
+      </w:r>
+      <w:proofErr w:type="spellStart"/>
+      <w:r>
+        <w:rPr>
+          <w:i/>
+          <w:iCs/>
+        </w:rPr>
+        <w:t>PySyft</w:t>
+      </w:r>
+      <w:proofErr w:type="spellEnd"/>
+      <w:r>
+        <w:t xml:space="preserve">, </w:t>
+      </w:r>
+      <w:r>
+        <w:rPr>
+          <w:i/>
+          <w:iCs/>
+        </w:rPr>
+        <w:t>FATE</w:t>
+      </w:r>
+      <w:r>
+        <w:t xml:space="preserve">, </w:t>
+      </w:r>
+      <w:r>
+        <w:rPr>
+          <w:i/>
+          <w:iCs/>
+        </w:rPr>
+        <w:t>Flower</w:t>
+      </w:r>
+      <w:r>
+        <w:t xml:space="preserve">, </w:t>
+      </w:r>
+      <w:proofErr w:type="spellStart"/>
+      <w:r>
+        <w:rPr>
+          <w:i/>
+          <w:iCs/>
+        </w:rPr>
+        <w:t>FedML</w:t>
+      </w:r>
+      <w:proofErr w:type="spellEnd"/>
+      <w:r>
+        <w:t xml:space="preserve">, </w:t>
+      </w:r>
+      <w:r>
+        <w:t xml:space="preserve">and </w:t>
+      </w:r>
+      <w:r>
+        <w:rPr>
+          <w:i/>
+          <w:iCs/>
+        </w:rPr>
+        <w:t>TFF</w:t>
+      </w:r>
+      <w:r>
+        <w:t xml:space="preserve">, that was discussed in section 3.1. </w:t>
+      </w:r>
+      <w:r>
+        <w:fldChar w:fldCharType="begin"/>
+      </w:r>
+      <w:r>
+        <w:instrText xml:space="preserve"> ADDIN ZOTERO_ITEM CSL_CITATION {"citationID":"Gdhfh0CB","properties":{"formattedCitation":"(Kholod {\\i{}et al.}, 2020)","plainCitation":"(Kholod et al., 2020)","dontUpdate":true,"noteIndex":0},"citationItems":[{"id":94,"uris":["http://zotero.org/users/local/6JHIw4oK/items/UNJ49MUY"],"itemData":{"id":94,"type":"article-journal","abstract":"The rapid development of Internet of Things (IoT) systems has led to the problem of managing and analyzing the large volumes of data that they generate. Traditional approaches that involve collection of data from IoT devices into one centralized repository for further analysis are not always applicable due to the large amount of collected data, the use of communication channels with limited bandwidth, security and privacy requirements, etc. Federated learning (FL) is an emerging approach that allows one to analyze data directly on data sources and to federate the results of each analysis to yield a result as traditional centralized data processing. FL is being actively developed, and currently, there are several open-source frameworks that implement it. This article presents a comparative review and analysis of the existing open-source FL frameworks, including their applicability in IoT systems. The authors evaluated the following features of the frameworks: ease of use and deployment, development, analysis capabilities, accuracy, and performance. Three different data sets were used in the experiments—two signal data sets of different volumes and one image data set. To model low-power IoT devices, computing nodes with small resources were deﬁned in the testbed. The research results revealed FL frameworks that could be applied in the IoT systems now, but with certain restrictions on their use.","container-title":"Sensors","DOI":"10.3390/s21010167","ISSN":"1424-8220","issue":"1","journalAbbreviation":"Sensors","language":"en","license":"https://creativecommons.org/licenses/by/4.0/","page":"167","source":"DOI.org (Crossref)","title":"Open-Source Federated Learning Frameworks for IoT: A Comparative Review and Analysis","title-short":"Open-Source Federated Learning Frameworks for IoT","volume":"21","author":[{"family":"Kholod","given":"Ivan"},{"family":"Yanaki","given":"Evgeny"},{"family":"Fomichev","given":"Dmitry"},{"family":"Shalugin","given":"Evgeniy"},{"family":"Novikova","given":"Evgenia"},{"family":"Filippov","given":"Evgeny"},{"family":"Nordlund","given":"Mats"}],"issued":{"date-parts":[["2020",12,29]]}}}],"schema":"https://github.com/citation-style-language/schema/raw/master/csl-citation.json"} </w:instrText>
+      </w:r>
+      <w:r>
+        <w:fldChar w:fldCharType="separate"/>
+      </w:r>
+      <w:r>
+        <w:t xml:space="preserve">Kholod </w:t>
+      </w:r>
+      <w:r>
+        <w:t>et al.</w:t>
+      </w:r>
+      <w:r>
+        <w:t>, (2020)</w:t>
+      </w:r>
+      <w:r>
+        <w:fldChar w:fldCharType="end"/>
+      </w:r>
+      <w:r>
+        <w:t xml:space="preserve"> established the following criteria to evaluate open-source FL frameworks: ease of use and deployment, development, analysis capabilities, accuracy, and performance. However, due to time constraints, this research will focus only on ease of use and real-world applicability. Each aspect can be broken down as follows:</w:t>
+      </w:r>
+    </w:p>
+    <w:p>
+      <w:pPr>
+        <w:pStyle w:val="Captions"/>
+      </w:pPr>
+      <w:r>
+        <w:drawing>
+          <wp:inline distT="0" distB="0" distL="0" distR="0" wp14:anchorId="0D8A1DDE" wp14:editId="0254AEE1">
+            <wp:extent cx="6120130" cy="3364230"/>
+            <wp:effectExtent l="0" t="0" r="0" b="7620"/>
+            <wp:docPr id="387061030" name="Picture 1" descr="A diagram of a company&#10;&#10;Description automatically generated"/>
+            <wp:cNvGraphicFramePr>
+              <a:graphicFrameLocks xmlns:a="http://schemas.openxmlformats.org/drawingml/2006/main" noChangeAspect="1"/>
+            </wp:cNvGraphicFramePr>
+            <a:graphic xmlns:a="http://schemas.openxmlformats.org/drawingml/2006/main">
+              <a:graphicData uri="http://schemas.openxmlformats.org/drawingml/2006/picture">
+                <pic:pic xmlns:pic="http://schemas.openxmlformats.org/drawingml/2006/picture">
+                  <pic:nvPicPr>
+                    <pic:cNvPr id="387061030" name="Picture 1" descr="A diagram of a company&#10;&#10;Description automatically generated"/>
+                    <pic:cNvPicPr/>
+                  </pic:nvPicPr>
+                  <pic:blipFill>
+                    <a:blip r:embed="rId29">
+                      <a:extLst>
+                        <a:ext uri="{28A0092B-C50C-407E-A947-70E740481C1C}">
+                          <a14:useLocalDpi xmlns:a14="http://schemas.microsoft.com/office/drawing/2010/main" val="0"/>
+                        </a:ext>
+                      </a:extLst>
+                    </a:blip>
+                    <a:stretch>
+                      <a:fillRect/>
+                    </a:stretch>
+                  </pic:blipFill>
+                  <pic:spPr>
+                    <a:xfrm>
+                      <a:off x="0" y="0"/>
+                      <a:ext cx="6120130" cy="3364230"/>
+                    </a:xfrm>
+                    <a:prstGeom prst="rect">
+                      <a:avLst/>
+                    </a:prstGeom>
+                  </pic:spPr>
+                </pic:pic>
+              </a:graphicData>
+            </a:graphic>
+          </wp:inline>
+        </w:drawing>
+      </w:r>
+      <w:r>
+        <w:br/>
+      </w:r>
+      <w:r>
+        <w:t xml:space="preserve">Figure </w:t>
+      </w:r>
+      <w:r>
+        <w:t>4.1</w:t>
+      </w:r>
+      <w:r>
+        <w:t xml:space="preserve">. </w:t>
+      </w:r>
+      <w:r>
+        <w:t xml:space="preserve">Primary </w:t>
+      </w:r>
+      <w:r>
+        <w:t>research methodology.</w:t>
+      </w:r>
+    </w:p>
+    <w:p>
+      <w:pPr>
+        <w:pStyle w:val="BodyText"/>
+      </w:pPr>
     </w:p>
     <w:p>
       <w:pPr>
         <w:pStyle w:val="Heading2"/>
       </w:pPr>
-      <w:bookmarkStart w:id="35" w:name="_Toc176471152"/>
+      <w:bookmarkStart w:id="35" w:name="_Toc176510950"/>
       <w:r>
         <w:t>4.2.</w:t>
       </w:r>
       <w:r>
         <w:tab/>
       </w:r>
-      <w:r>
-        <w:t>Research Method</w:t>
-      </w:r>
       <w:bookmarkEnd w:id="35"/>
+      <w:r>
+        <w:t>Project Management Method</w:t>
+      </w:r>
+    </w:p>
+    <w:p>
+      <w:pPr>
+        <w:pStyle w:val="BodyText"/>
+      </w:pPr>
+      <w:r>
+        <w:t xml:space="preserve">This chapter starts with the experimentation phase and evaluates the sample of </w:t>
+      </w:r>
+      <w:proofErr w:type="spellStart"/>
+      <w:r>
+        <w:rPr>
+          <w:i/>
+          <w:iCs/>
+        </w:rPr>
+        <w:t>PySyft</w:t>
+      </w:r>
+      <w:proofErr w:type="spellEnd"/>
+      <w:r>
+        <w:t xml:space="preserve">, </w:t>
+      </w:r>
+      <w:r>
+        <w:rPr>
+          <w:i/>
+          <w:iCs/>
+        </w:rPr>
+        <w:t>FATE</w:t>
+      </w:r>
+      <w:r>
+        <w:t xml:space="preserve">, </w:t>
+      </w:r>
+      <w:r>
+        <w:rPr>
+          <w:i/>
+          <w:iCs/>
+        </w:rPr>
+        <w:t>Flower</w:t>
+      </w:r>
+      <w:r>
+        <w:t xml:space="preserve">, </w:t>
+      </w:r>
+      <w:proofErr w:type="spellStart"/>
+      <w:r>
+        <w:rPr>
+          <w:i/>
+          <w:iCs/>
+        </w:rPr>
+        <w:t>FedML</w:t>
+      </w:r>
+      <w:proofErr w:type="spellEnd"/>
+      <w:r>
+        <w:t xml:space="preserve">, </w:t>
+      </w:r>
+      <w:r>
+        <w:t xml:space="preserve">and </w:t>
+      </w:r>
+      <w:r>
+        <w:rPr>
+          <w:i/>
+          <w:iCs/>
+        </w:rPr>
+        <w:t>TFF</w:t>
+      </w:r>
+      <w:r>
+        <w:t xml:space="preserve">, that was discussed in section 3.1. </w:t>
+      </w:r>
+      <w:r>
+        <w:fldChar w:fldCharType="begin"/>
+      </w:r>
+      <w:r>
+        <w:instrText xml:space="preserve"> ADDIN ZOTERO_ITEM CSL_CITATION {"citationID":"Gdhfh0CB","properties":{"formattedCitation":"(Kholod {\\i{}et al.}, 2020)","plainCitation":"(Kholod et al., 2020)","dontUpdate":true,"noteIndex":0},"citationItems":[{"id":94,"uris":["http://zotero.org/users/local/6JHIw4oK/items/UNJ49MUY"],"itemData":{"id":94,"type":"article-journal","abstract":"The rapid development of Internet of Things (IoT) systems has led to the problem of managing and analyzing the large volumes of data that they generate. Traditional approaches that involve collection of data from IoT devices into one centralized repository for further analysis are not always applicable due to the large amount of collected data, the use of communication channels with limited bandwidth, security and privacy requirements, etc. Federated learning (FL) is an emerging approach that allows one to analyze data directly on data sources and to federate the results of each analysis to yield a result as traditional centralized data processing. FL is being actively developed, and currently, there are several open-source frameworks that implement it. This article presents a comparative review and analysis of the existing open-source FL frameworks, including their applicability in IoT systems. The authors evaluated the following features of the frameworks: ease of use and deployment, development, analysis capabilities, accuracy, and performance. Three different data sets were used in the experiments—two signal data sets of different volumes and one image data set. To model low-power IoT devices, computing nodes with small resources were deﬁned in the testbed. The research results revealed FL frameworks that could be applied in the IoT systems now, but with certain restrictions on their use.","container-title":"Sensors","DOI":"10.3390/s21010167","ISSN":"1424-8220","issue":"1","journalAbbreviation":"Sensors","language":"en","license":"https://creativecommons.org/licenses/by/4.0/","page":"167","source":"DOI.org (Crossref)","title":"Open-Source Federated Learning Frameworks for IoT: A Comparative Review and Analysis","title-short":"Open-Source Federated Learning Frameworks for IoT","volume":"21","author":[{"family":"Kholod","given":"Ivan"},{"family":"Yanaki","given":"Evgeny"},{"family":"Fomichev","given":"Dmitry"},{"family":"Shalugin","given":"Evgeniy"},{"family":"Novikova","given":"Evgenia"},{"family":"Filippov","given":"Evgeny"},{"family":"Nordlund","given":"Mats"}],"issued":{"date-parts":[["2020",12,29]]}}}],"schema":"https://github.com/citation-style-language/schema/raw/master/csl-citation.json"} </w:instrText>
+      </w:r>
+      <w:r>
+        <w:fldChar w:fldCharType="separate"/>
+      </w:r>
+      <w:r>
+        <w:t xml:space="preserve">Kholod </w:t>
+      </w:r>
+      <w:r>
+        <w:t>et al.</w:t>
+      </w:r>
+      <w:r>
+        <w:t>, (2020)</w:t>
+      </w:r>
+      <w:r>
+        <w:fldChar w:fldCharType="end"/>
+      </w:r>
+      <w:r>
+        <w:t xml:space="preserve"> established the following criteria to evaluate open-source FL frameworks: ease of use and deployment, development, analysis capabilities, accuracy, and performance. However, due to time constraints, this research will focus only on ease of use and real-world applicability. Each aspect can be broken down as follows:</w:t>
+      </w:r>
+    </w:p>
+    <w:p>
+      <w:pPr>
+        <w:pStyle w:val="Captions"/>
+      </w:pPr>
+      <w:r>
+        <w:rPr>
+          <w:noProof/>
+        </w:rPr>
+        <w:lastRenderedPageBreak/>
+        <w:drawing>
+          <wp:inline distT="0" distB="0" distL="0" distR="0" wp14:anchorId="743FF3C4" wp14:editId="209FD1FB">
+            <wp:extent cx="6120130" cy="3710305"/>
+            <wp:effectExtent l="0" t="0" r="0" b="4445"/>
+            <wp:docPr id="2033789083" name="Picture 3" descr="A black and white project plan&#10;&#10;Description automatically generated"/>
+            <wp:cNvGraphicFramePr>
+              <a:graphicFrameLocks xmlns:a="http://schemas.openxmlformats.org/drawingml/2006/main" noChangeAspect="1"/>
+            </wp:cNvGraphicFramePr>
+            <a:graphic xmlns:a="http://schemas.openxmlformats.org/drawingml/2006/main">
+              <a:graphicData uri="http://schemas.openxmlformats.org/drawingml/2006/picture">
+                <pic:pic xmlns:pic="http://schemas.openxmlformats.org/drawingml/2006/picture">
+                  <pic:nvPicPr>
+                    <pic:cNvPr id="2033789083" name="Picture 3" descr="A black and white project plan&#10;&#10;Description automatically generated"/>
+                    <pic:cNvPicPr/>
+                  </pic:nvPicPr>
+                  <pic:blipFill>
+                    <a:blip r:embed="rId30" cstate="print">
+                      <a:extLst>
+                        <a:ext uri="{28A0092B-C50C-407E-A947-70E740481C1C}">
+                          <a14:useLocalDpi xmlns:a14="http://schemas.microsoft.com/office/drawing/2010/main" val="0"/>
+                        </a:ext>
+                      </a:extLst>
+                    </a:blip>
+                    <a:stretch>
+                      <a:fillRect/>
+                    </a:stretch>
+                  </pic:blipFill>
+                  <pic:spPr>
+                    <a:xfrm>
+                      <a:off x="0" y="0"/>
+                      <a:ext cx="6120130" cy="3710305"/>
+                    </a:xfrm>
+                    <a:prstGeom prst="rect">
+                      <a:avLst/>
+                    </a:prstGeom>
+                  </pic:spPr>
+                </pic:pic>
+              </a:graphicData>
+            </a:graphic>
+          </wp:inline>
+        </w:drawing>
+      </w:r>
+      <w:r>
+        <w:br/>
+      </w:r>
+      <w:r>
+        <w:t xml:space="preserve">Figure </w:t>
+      </w:r>
+      <w:r>
+        <w:t>4.</w:t>
+      </w:r>
+      <w:r>
+        <w:t>2</w:t>
+      </w:r>
+      <w:r>
+        <w:t xml:space="preserve">. </w:t>
+      </w:r>
+      <w:r>
+        <w:t>Agile project management framework.</w:t>
+      </w:r>
     </w:p>
     <w:p>
       <w:pPr>
         <w:pStyle w:val="Heading2"/>
       </w:pPr>
-      <w:bookmarkStart w:id="36" w:name="_Toc176471153"/>
-      <w:r>
-        <w:t>4.3.</w:t>
+      <w:bookmarkStart w:id="36" w:name="_Toc176510952"/>
+      <w:r>
+        <w:t>4.</w:t>
+      </w:r>
+      <w:r>
+        <w:t>3</w:t>
+      </w:r>
+      <w:r>
+        <w:t>.</w:t>
       </w:r>
       <w:r>
         <w:tab/>
       </w:r>
       <w:r>
-        <w:t xml:space="preserve">Primary and </w:t>
-      </w:r>
-      <w:r>
-        <w:t>Secondary Research</w:t>
+        <w:t xml:space="preserve">Sampling </w:t>
+      </w:r>
+      <w:r>
+        <w:t>S</w:t>
+      </w:r>
+      <w:r>
+        <w:t>trategy</w:t>
       </w:r>
       <w:bookmarkEnd w:id="36"/>
     </w:p>
@@ -16428,21 +16924,27 @@
       <w:pPr>
         <w:pStyle w:val="Heading2"/>
       </w:pPr>
-      <w:bookmarkStart w:id="37" w:name="_Toc176471154"/>
-      <w:r>
-        <w:t>4.4.</w:t>
+      <w:bookmarkStart w:id="37" w:name="_Toc176510953"/>
+      <w:r>
+        <w:t>4.</w:t>
+      </w:r>
+      <w:r>
+        <w:t>4</w:t>
+      </w:r>
+      <w:r>
+        <w:t>.</w:t>
       </w:r>
       <w:r>
         <w:tab/>
       </w:r>
       <w:r>
-        <w:t xml:space="preserve">Sampling </w:t>
-      </w:r>
-      <w:r>
-        <w:t>S</w:t>
-      </w:r>
-      <w:r>
-        <w:t>trategy</w:t>
+        <w:t xml:space="preserve">Project </w:t>
+      </w:r>
+      <w:r>
+        <w:t>D</w:t>
+      </w:r>
+      <w:r>
+        <w:t>elivery</w:t>
       </w:r>
       <w:bookmarkEnd w:id="37"/>
     </w:p>
@@ -16450,21 +16952,21 @@
       <w:pPr>
         <w:pStyle w:val="Heading2"/>
       </w:pPr>
-      <w:bookmarkStart w:id="38" w:name="_Toc176471155"/>
-      <w:r>
-        <w:t>4.5.</w:t>
+      <w:bookmarkStart w:id="38" w:name="_Toc176510954"/>
+      <w:r>
+        <w:t>4.</w:t>
+      </w:r>
+      <w:r>
+        <w:t>5</w:t>
+      </w:r>
+      <w:r>
+        <w:t>.</w:t>
       </w:r>
       <w:r>
         <w:tab/>
       </w:r>
       <w:r>
-        <w:t xml:space="preserve">Project </w:t>
-      </w:r>
-      <w:r>
-        <w:t>D</w:t>
-      </w:r>
-      <w:r>
-        <w:t>elivery</w:t>
+        <w:t>Tools and Equipment</w:t>
       </w:r>
       <w:bookmarkEnd w:id="38"/>
     </w:p>
@@ -16472,15 +16974,19 @@
       <w:pPr>
         <w:pStyle w:val="Heading2"/>
       </w:pPr>
-      <w:bookmarkStart w:id="39" w:name="_Toc176471156"/>
-      <w:r>
-        <w:t>4.6.</w:t>
+      <w:bookmarkStart w:id="39" w:name="_Toc176510955"/>
+      <w:r>
+        <w:t>4.</w:t>
+      </w:r>
+      <w:r>
+        <w:t>6</w:t>
+      </w:r>
+      <w:r>
+        <w:t>.</w:t>
       </w:r>
       <w:r>
         <w:tab/>
-      </w:r>
-      <w:r>
-        <w:t>Tools and Equipment</w:t>
+        <w:t>Ethical Considerations</w:t>
       </w:r>
       <w:bookmarkEnd w:id="39"/>
     </w:p>
@@ -16488,16 +16994,23 @@
       <w:pPr>
         <w:pStyle w:val="Heading2"/>
       </w:pPr>
-      <w:bookmarkStart w:id="40" w:name="_Toc176471157"/>
-      <w:r>
-        <w:t>4.7.</w:t>
+      <w:bookmarkStart w:id="40" w:name="_Toc176510956"/>
+      <w:r>
+        <w:t>4.</w:t>
+      </w:r>
+      <w:r>
+        <w:t>7</w:t>
+      </w:r>
+      <w:r>
+        <w:t>.</w:t>
       </w:r>
       <w:r>
         <w:tab/>
-        <w:t>Limitations and Ethical Considerations</w:t>
+        <w:t>Limitations</w:t>
       </w:r>
       <w:bookmarkEnd w:id="40"/>
     </w:p>
+    <w:p/>
     <w:p>
       <w:pPr>
         <w:suppressAutoHyphens w:val="0"/>
@@ -16511,7 +17024,7 @@
       <w:pPr>
         <w:pStyle w:val="Heading1"/>
       </w:pPr>
-      <w:bookmarkStart w:id="41" w:name="_Toc176471158"/>
+      <w:bookmarkStart w:id="41" w:name="_Toc176510957"/>
       <w:r>
         <w:lastRenderedPageBreak/>
         <w:t>5.</w:t>
@@ -16686,7 +17199,7 @@
                     <pic:cNvPicPr/>
                   </pic:nvPicPr>
                   <pic:blipFill>
-                    <a:blip r:embed="rId29">
+                    <a:blip r:embed="rId31">
                       <a:extLst>
                         <a:ext uri="{28A0092B-C50C-407E-A947-70E740481C1C}">
                           <a14:useLocalDpi xmlns:a14="http://schemas.microsoft.com/office/drawing/2010/main" val="0"/>
@@ -16721,7 +17234,7 @@
       <w:pPr>
         <w:pStyle w:val="Heading2"/>
       </w:pPr>
-      <w:bookmarkStart w:id="42" w:name="_Toc176471159"/>
+      <w:bookmarkStart w:id="42" w:name="_Toc176510958"/>
       <w:r>
         <w:t>5.1.</w:t>
       </w:r>
@@ -16838,7 +17351,7 @@
       <w:pPr>
         <w:pStyle w:val="Heading2"/>
       </w:pPr>
-      <w:bookmarkStart w:id="43" w:name="_Toc176471160"/>
+      <w:bookmarkStart w:id="43" w:name="_Toc176510959"/>
       <w:r>
         <w:t>5.2.</w:t>
       </w:r>
@@ -17036,7 +17549,7 @@
       <w:pPr>
         <w:pStyle w:val="Heading2"/>
       </w:pPr>
-      <w:bookmarkStart w:id="44" w:name="_Toc176471161"/>
+      <w:bookmarkStart w:id="44" w:name="_Toc176510960"/>
       <w:r>
         <w:t>5.3.</w:t>
       </w:r>
@@ -17249,7 +17762,7 @@
       <w:pPr>
         <w:pStyle w:val="Heading2"/>
       </w:pPr>
-      <w:bookmarkStart w:id="45" w:name="_Toc176471162"/>
+      <w:bookmarkStart w:id="45" w:name="_Toc176510961"/>
       <w:r>
         <w:t>5.4.</w:t>
       </w:r>
@@ -17457,7 +17970,7 @@
       <w:pPr>
         <w:pStyle w:val="Heading2"/>
       </w:pPr>
-      <w:bookmarkStart w:id="46" w:name="_Toc176471163"/>
+      <w:bookmarkStart w:id="46" w:name="_Toc176510962"/>
       <w:r>
         <w:t>5.5.</w:t>
       </w:r>
@@ -17701,7 +18214,7 @@
       <w:pPr>
         <w:pStyle w:val="Heading2"/>
       </w:pPr>
-      <w:bookmarkStart w:id="47" w:name="_Toc176471164"/>
+      <w:bookmarkStart w:id="47" w:name="_Toc176510963"/>
       <w:r>
         <w:t>5.6.</w:t>
       </w:r>
@@ -17743,7 +18256,7 @@
                     <pic:cNvPicPr/>
                   </pic:nvPicPr>
                   <pic:blipFill>
-                    <a:blip r:embed="rId30">
+                    <a:blip r:embed="rId32">
                       <a:extLst>
                         <a:ext uri="{28A0092B-C50C-407E-A947-70E740481C1C}">
                           <a14:useLocalDpi xmlns:a14="http://schemas.microsoft.com/office/drawing/2010/main" val="0"/>
@@ -17771,8 +18284,6 @@
       </w:r>
       <w:r>
         <w:br/>
-      </w:r>
-      <w:r>
         <w:t>Table 5.6. FL framework ranking after evaluation.</w:t>
       </w:r>
     </w:p>
@@ -17866,7 +18377,7 @@
       <w:pPr>
         <w:pStyle w:val="Heading1"/>
       </w:pPr>
-      <w:bookmarkStart w:id="48" w:name="_Toc176471165"/>
+      <w:bookmarkStart w:id="48" w:name="_Toc176510964"/>
       <w:r>
         <w:lastRenderedPageBreak/>
         <w:t>6.</w:t>
@@ -18002,7 +18513,7 @@
                     <pic:cNvPicPr/>
                   </pic:nvPicPr>
                   <pic:blipFill>
-                    <a:blip r:embed="rId31" cstate="print">
+                    <a:blip r:embed="rId33" cstate="print">
                       <a:extLst>
                         <a:ext uri="{28A0092B-C50C-407E-A947-70E740481C1C}">
                           <a14:useLocalDpi xmlns:a14="http://schemas.microsoft.com/office/drawing/2010/main" val="0"/>
@@ -18030,8 +18541,6 @@
       </w:r>
       <w:r>
         <w:br/>
-      </w:r>
-      <w:r>
         <w:t>Figure 6.1. FL server file structure.</w:t>
       </w:r>
     </w:p>
@@ -18039,7 +18548,7 @@
       <w:pPr>
         <w:pStyle w:val="Heading2"/>
       </w:pPr>
-      <w:bookmarkStart w:id="49" w:name="_Toc176471166"/>
+      <w:bookmarkStart w:id="49" w:name="_Toc176510965"/>
       <w:r>
         <w:t>6.1.</w:t>
       </w:r>
@@ -18081,7 +18590,7 @@
                     <pic:cNvPicPr/>
                   </pic:nvPicPr>
                   <pic:blipFill>
-                    <a:blip r:embed="rId32" cstate="print">
+                    <a:blip r:embed="rId34" cstate="print">
                       <a:extLst>
                         <a:ext uri="{28A0092B-C50C-407E-A947-70E740481C1C}">
                           <a14:useLocalDpi xmlns:a14="http://schemas.microsoft.com/office/drawing/2010/main" val="0"/>
@@ -18131,7 +18640,7 @@
       <w:pPr>
         <w:pStyle w:val="Heading2"/>
       </w:pPr>
-      <w:bookmarkStart w:id="50" w:name="_Toc176471167"/>
+      <w:bookmarkStart w:id="50" w:name="_Toc176510966"/>
       <w:r>
         <w:lastRenderedPageBreak/>
         <w:t>6.2.</w:t>
@@ -18225,7 +18734,7 @@
                     <pic:cNvPicPr/>
                   </pic:nvPicPr>
                   <pic:blipFill>
-                    <a:blip r:embed="rId33" cstate="print">
+                    <a:blip r:embed="rId35" cstate="print">
                       <a:extLst>
                         <a:ext uri="{28A0092B-C50C-407E-A947-70E740481C1C}">
                           <a14:useLocalDpi xmlns:a14="http://schemas.microsoft.com/office/drawing/2010/main" val="0"/>
@@ -18260,7 +18769,7 @@
       <w:pPr>
         <w:pStyle w:val="Heading2"/>
       </w:pPr>
-      <w:bookmarkStart w:id="51" w:name="_Toc176471168"/>
+      <w:bookmarkStart w:id="51" w:name="_Toc176510967"/>
       <w:r>
         <w:t>6.3.</w:t>
       </w:r>
@@ -18306,7 +18815,7 @@
       <w:pPr>
         <w:pStyle w:val="Heading3"/>
       </w:pPr>
-      <w:bookmarkStart w:id="53" w:name="_Toc176471169"/>
+      <w:bookmarkStart w:id="53" w:name="_Toc176510968"/>
       <w:bookmarkEnd w:id="52"/>
       <w:r>
         <w:t>6.3.1.</w:t>
@@ -18405,7 +18914,7 @@
                     <pic:cNvPicPr/>
                   </pic:nvPicPr>
                   <pic:blipFill>
-                    <a:blip r:embed="rId34">
+                    <a:blip r:embed="rId36">
                       <a:extLst>
                         <a:ext uri="{28A0092B-C50C-407E-A947-70E740481C1C}">
                           <a14:useLocalDpi xmlns:a14="http://schemas.microsoft.com/office/drawing/2010/main" val="0"/>
@@ -18433,8 +18942,6 @@
       </w:r>
       <w:r>
         <w:br/>
-      </w:r>
-      <w:r>
         <w:t xml:space="preserve">Table 6.3.1. Functions </w:t>
       </w:r>
       <w:r>
@@ -18449,7 +18956,7 @@
       <w:pPr>
         <w:pStyle w:val="Heading3"/>
       </w:pPr>
-      <w:bookmarkStart w:id="54" w:name="_Toc176471170"/>
+      <w:bookmarkStart w:id="54" w:name="_Toc176510969"/>
       <w:r>
         <w:t>6.3.2.</w:t>
       </w:r>
@@ -18543,7 +19050,7 @@
                     <pic:cNvPicPr/>
                   </pic:nvPicPr>
                   <pic:blipFill>
-                    <a:blip r:embed="rId35">
+                    <a:blip r:embed="rId37">
                       <a:extLst>
                         <a:ext uri="{28A0092B-C50C-407E-A947-70E740481C1C}">
                           <a14:useLocalDpi xmlns:a14="http://schemas.microsoft.com/office/drawing/2010/main" val="0"/>
@@ -18571,8 +19078,6 @@
       </w:r>
       <w:r>
         <w:br/>
-      </w:r>
-      <w:r>
         <w:t xml:space="preserve">Table 6.3.2. Functions </w:t>
       </w:r>
       <w:r>
@@ -18587,7 +19092,7 @@
       <w:pPr>
         <w:pStyle w:val="Heading2"/>
       </w:pPr>
-      <w:bookmarkStart w:id="55" w:name="_Toc176471171"/>
+      <w:bookmarkStart w:id="55" w:name="_Toc176510970"/>
       <w:r>
         <w:lastRenderedPageBreak/>
         <w:t>6.4.</w:t>
@@ -18716,7 +19221,7 @@
                     <pic:cNvPicPr/>
                   </pic:nvPicPr>
                   <pic:blipFill>
-                    <a:blip r:embed="rId36">
+                    <a:blip r:embed="rId38">
                       <a:extLst>
                         <a:ext uri="{28A0092B-C50C-407E-A947-70E740481C1C}">
                           <a14:useLocalDpi xmlns:a14="http://schemas.microsoft.com/office/drawing/2010/main" val="0"/>
@@ -18744,8 +19249,6 @@
       </w:r>
       <w:r>
         <w:br/>
-      </w:r>
-      <w:r>
         <w:t>Table 6.4. Endpoints and HTTP methods used at the server and client levels.</w:t>
       </w:r>
     </w:p>
@@ -18762,7 +19265,7 @@
       <w:pPr>
         <w:pStyle w:val="Heading2"/>
       </w:pPr>
-      <w:bookmarkStart w:id="56" w:name="_Toc176471172"/>
+      <w:bookmarkStart w:id="56" w:name="_Toc176510971"/>
       <w:r>
         <w:lastRenderedPageBreak/>
         <w:t>6.5.</w:t>
@@ -18791,7 +19294,7 @@
       <w:pPr>
         <w:pStyle w:val="Heading3"/>
       </w:pPr>
-      <w:bookmarkStart w:id="57" w:name="_Toc176471173"/>
+      <w:bookmarkStart w:id="57" w:name="_Toc176510972"/>
       <w:r>
         <w:t>6.5.1.</w:t>
       </w:r>
@@ -18828,37 +19331,31 @@
         <w:t>.</w:t>
       </w:r>
       <w:r>
-        <w:t>1</w:t>
+        <w:t>1.</w:t>
+      </w:r>
+      <w:r>
+        <w:t>, and</w:t>
+      </w:r>
+      <w:r>
+        <w:t xml:space="preserve"> </w:t>
+      </w:r>
+      <w:r>
+        <w:t xml:space="preserve">model layers </w:t>
+      </w:r>
+      <w:r>
+        <w:t>explained</w:t>
+      </w:r>
+      <w:r>
+        <w:t xml:space="preserve"> in Table 6.</w:t>
+      </w:r>
+      <w:r>
+        <w:t>5</w:t>
       </w:r>
       <w:r>
         <w:t>.</w:t>
       </w:r>
       <w:r>
-        <w:t>, and</w:t>
-      </w:r>
-      <w:r>
-        <w:t xml:space="preserve"> </w:t>
-      </w:r>
-      <w:r>
-        <w:t xml:space="preserve">model layers </w:t>
-      </w:r>
-      <w:r>
-        <w:t>explained</w:t>
-      </w:r>
-      <w:r>
-        <w:t xml:space="preserve"> in Table 6.</w:t>
-      </w:r>
-      <w:r>
-        <w:t>5</w:t>
-      </w:r>
-      <w:r>
-        <w:t>.</w:t>
-      </w:r>
-      <w:r>
-        <w:t>1</w:t>
-      </w:r>
-      <w:r>
-        <w:t>.</w:t>
+        <w:t>1.</w:t>
       </w:r>
     </w:p>
     <w:p>
@@ -18885,7 +19382,7 @@
                     <pic:cNvPicPr/>
                   </pic:nvPicPr>
                   <pic:blipFill>
-                    <a:blip r:embed="rId37">
+                    <a:blip r:embed="rId39">
                       <a:extLst>
                         <a:ext uri="{28A0092B-C50C-407E-A947-70E740481C1C}">
                           <a14:useLocalDpi xmlns:a14="http://schemas.microsoft.com/office/drawing/2010/main" val="0"/>
@@ -18913,8 +19410,6 @@
       </w:r>
       <w:r>
         <w:br/>
-      </w:r>
-      <w:r>
         <w:t>Figure 6.5.1. Technological model architecture.</w:t>
       </w:r>
     </w:p>
@@ -18923,6 +19418,9 @@
         <w:pStyle w:val="Captions"/>
       </w:pPr>
       <w:r>
+        <w:rPr>
+          <w:noProof/>
+        </w:rPr>
         <w:drawing>
           <wp:inline distT="0" distB="0" distL="0" distR="0" wp14:anchorId="73465A19" wp14:editId="299A9A9D">
             <wp:extent cx="4419983" cy="1379340"/>
@@ -18939,7 +19437,7 @@
                     <pic:cNvPicPr/>
                   </pic:nvPicPr>
                   <pic:blipFill>
-                    <a:blip r:embed="rId38">
+                    <a:blip r:embed="rId40">
                       <a:extLst>
                         <a:ext uri="{28A0092B-C50C-407E-A947-70E740481C1C}">
                           <a14:useLocalDpi xmlns:a14="http://schemas.microsoft.com/office/drawing/2010/main" val="0"/>
@@ -18967,8 +19465,6 @@
       </w:r>
       <w:r>
         <w:br/>
-      </w:r>
-      <w:r>
         <w:t>Table 6.5.1. Technological model layers.</w:t>
       </w:r>
     </w:p>
@@ -19023,7 +19519,7 @@
       <w:pPr>
         <w:pStyle w:val="Heading3"/>
       </w:pPr>
-      <w:bookmarkStart w:id="59" w:name="_Toc176471174"/>
+      <w:bookmarkStart w:id="59" w:name="_Toc176510973"/>
       <w:bookmarkEnd w:id="58"/>
       <w:r>
         <w:lastRenderedPageBreak/>
@@ -19096,7 +19592,7 @@
                     <pic:cNvPicPr/>
                   </pic:nvPicPr>
                   <pic:blipFill>
-                    <a:blip r:embed="rId39">
+                    <a:blip r:embed="rId41">
                       <a:extLst>
                         <a:ext uri="{28A0092B-C50C-407E-A947-70E740481C1C}">
                           <a14:useLocalDpi xmlns:a14="http://schemas.microsoft.com/office/drawing/2010/main" val="0"/>
@@ -19124,8 +19620,6 @@
       </w:r>
       <w:r>
         <w:br/>
-      </w:r>
-      <w:r>
         <w:t>Figure 6.5.2. Medical model architecture.</w:t>
       </w:r>
     </w:p>
@@ -19134,6 +19628,9 @@
         <w:pStyle w:val="Captions"/>
       </w:pPr>
       <w:r>
+        <w:rPr>
+          <w:noProof/>
+        </w:rPr>
         <w:drawing>
           <wp:inline distT="0" distB="0" distL="0" distR="0" wp14:anchorId="5722ADFB" wp14:editId="6A8DA15D">
             <wp:extent cx="4320914" cy="2270957"/>
@@ -19150,7 +19647,7 @@
                     <pic:cNvPicPr/>
                   </pic:nvPicPr>
                   <pic:blipFill>
-                    <a:blip r:embed="rId40">
+                    <a:blip r:embed="rId42">
                       <a:extLst>
                         <a:ext uri="{28A0092B-C50C-407E-A947-70E740481C1C}">
                           <a14:useLocalDpi xmlns:a14="http://schemas.microsoft.com/office/drawing/2010/main" val="0"/>
@@ -19178,8 +19675,6 @@
       </w:r>
       <w:r>
         <w:br/>
-      </w:r>
-      <w:r>
         <w:t>Table 6.5.2. Medical model layers.</w:t>
       </w:r>
     </w:p>
@@ -19233,7 +19728,7 @@
       <w:pPr>
         <w:pStyle w:val="Heading2"/>
       </w:pPr>
-      <w:bookmarkStart w:id="60" w:name="_Toc176471175"/>
+      <w:bookmarkStart w:id="60" w:name="_Toc176510974"/>
       <w:r>
         <w:lastRenderedPageBreak/>
         <w:t>6.6.</w:t>
@@ -19321,7 +19816,7 @@
           <w:noProof/>
         </w:rPr>
         <w:drawing>
-          <wp:inline distT="0" distB="0" distL="0" distR="0" wp14:anchorId="5E95F6DB" wp14:editId="1F1CF192">
+          <wp:inline distT="0" distB="0" distL="0" distR="0" wp14:anchorId="5E95F6DB" wp14:editId="424288C8">
             <wp:extent cx="2966427" cy="2115403"/>
             <wp:effectExtent l="0" t="0" r="5715" b="0"/>
             <wp:docPr id="1452032390" name="Picture 9" descr="A screenshot of a computer program&#10;&#10;Description automatically generated"/>
@@ -19336,7 +19831,7 @@
                     <pic:cNvPicPr/>
                   </pic:nvPicPr>
                   <pic:blipFill>
-                    <a:blip r:embed="rId41" cstate="print">
+                    <a:blip r:embed="rId43" cstate="print">
                       <a:extLst>
                         <a:ext uri="{28A0092B-C50C-407E-A947-70E740481C1C}">
                           <a14:useLocalDpi xmlns:a14="http://schemas.microsoft.com/office/drawing/2010/main" val="0"/>
@@ -19364,8 +19859,6 @@
       </w:r>
       <w:r>
         <w:br/>
-      </w:r>
-      <w:r>
         <w:t xml:space="preserve">Figure 6.6. </w:t>
       </w:r>
       <w:proofErr w:type="spellStart"/>
@@ -19385,7 +19878,7 @@
       <w:pPr>
         <w:pStyle w:val="Heading2"/>
       </w:pPr>
-      <w:bookmarkStart w:id="62" w:name="_Toc176471176"/>
+      <w:bookmarkStart w:id="62" w:name="_Toc176510975"/>
       <w:bookmarkEnd w:id="61"/>
       <w:r>
         <w:t>6.7.</w:t>
@@ -19420,7 +19913,7 @@
       <w:pPr>
         <w:pStyle w:val="Heading3"/>
       </w:pPr>
-      <w:bookmarkStart w:id="63" w:name="_Toc176471177"/>
+      <w:bookmarkStart w:id="63" w:name="_Toc176510976"/>
       <w:r>
         <w:t>6.7.1.</w:t>
       </w:r>
@@ -19523,7 +20016,7 @@
                     <pic:cNvPicPr/>
                   </pic:nvPicPr>
                   <pic:blipFill>
-                    <a:blip r:embed="rId42" cstate="print">
+                    <a:blip r:embed="rId44" cstate="print">
                       <a:extLst>
                         <a:ext uri="{28A0092B-C50C-407E-A947-70E740481C1C}">
                           <a14:useLocalDpi xmlns:a14="http://schemas.microsoft.com/office/drawing/2010/main" val="0"/>
@@ -19601,7 +20094,7 @@
                     <pic:cNvPicPr/>
                   </pic:nvPicPr>
                   <pic:blipFill>
-                    <a:blip r:embed="rId43" cstate="print">
+                    <a:blip r:embed="rId45" cstate="print">
                       <a:extLst>
                         <a:ext uri="{28A0092B-C50C-407E-A947-70E740481C1C}">
                           <a14:useLocalDpi xmlns:a14="http://schemas.microsoft.com/office/drawing/2010/main" val="0"/>
@@ -19644,7 +20137,7 @@
       <w:pPr>
         <w:pStyle w:val="Heading3"/>
       </w:pPr>
-      <w:bookmarkStart w:id="64" w:name="_Toc176471178"/>
+      <w:bookmarkStart w:id="64" w:name="_Toc176510977"/>
       <w:r>
         <w:t>6.7.2.</w:t>
       </w:r>
@@ -19659,7 +20152,13 @@
         <w:pStyle w:val="BodyText"/>
       </w:pPr>
       <w:r>
-        <w:t xml:space="preserve">For this scenario, the RSNA Chest X-ray and MINST datasets were combined. The X-ray images were downloaded, resized, normalised and labelled as </w:t>
+        <w:t>For this scenario, the RSNA Chest X-ray and MN</w:t>
+      </w:r>
+      <w:r>
+        <w:t>I</w:t>
+      </w:r>
+      <w:r>
+        <w:t xml:space="preserve">ST datasets were combined. The X-ray images were downloaded, resized, normalised and labelled as </w:t>
       </w:r>
       <w:r>
         <w:rPr>
@@ -19725,7 +20224,7 @@
                     <pic:cNvPicPr/>
                   </pic:nvPicPr>
                   <pic:blipFill>
-                    <a:blip r:embed="rId44" cstate="print">
+                    <a:blip r:embed="rId46" cstate="print">
                       <a:extLst>
                         <a:ext uri="{28A0092B-C50C-407E-A947-70E740481C1C}">
                           <a14:useLocalDpi xmlns:a14="http://schemas.microsoft.com/office/drawing/2010/main" val="0"/>
@@ -19837,7 +20336,7 @@
                     <pic:cNvPicPr/>
                   </pic:nvPicPr>
                   <pic:blipFill>
-                    <a:blip r:embed="rId45">
+                    <a:blip r:embed="rId47">
                       <a:extLst>
                         <a:ext uri="{28A0092B-C50C-407E-A947-70E740481C1C}">
                           <a14:useLocalDpi xmlns:a14="http://schemas.microsoft.com/office/drawing/2010/main" val="0"/>
@@ -19900,7 +20399,7 @@
                     <pic:cNvPicPr/>
                   </pic:nvPicPr>
                   <pic:blipFill>
-                    <a:blip r:embed="rId46" cstate="print">
+                    <a:blip r:embed="rId48" cstate="print">
                       <a:extLst>
                         <a:ext uri="{28A0092B-C50C-407E-A947-70E740481C1C}">
                           <a14:useLocalDpi xmlns:a14="http://schemas.microsoft.com/office/drawing/2010/main" val="0"/>
@@ -19944,7 +20443,7 @@
       <w:pPr>
         <w:pStyle w:val="Heading1"/>
       </w:pPr>
-      <w:bookmarkStart w:id="65" w:name="_Toc176471179"/>
+      <w:bookmarkStart w:id="65" w:name="_Toc176510978"/>
       <w:r>
         <w:lastRenderedPageBreak/>
         <w:t>7.</w:t>
@@ -20035,7 +20534,7 @@
       <w:pPr>
         <w:pStyle w:val="Heading2"/>
       </w:pPr>
-      <w:bookmarkStart w:id="66" w:name="_Toc176471180"/>
+      <w:bookmarkStart w:id="66" w:name="_Toc176510979"/>
       <w:r>
         <w:t>7.1.</w:t>
       </w:r>
@@ -20086,7 +20585,7 @@
                     <pic:cNvPicPr/>
                   </pic:nvPicPr>
                   <pic:blipFill>
-                    <a:blip r:embed="rId47">
+                    <a:blip r:embed="rId49">
                       <a:extLst>
                         <a:ext uri="{28A0092B-C50C-407E-A947-70E740481C1C}">
                           <a14:useLocalDpi xmlns:a14="http://schemas.microsoft.com/office/drawing/2010/main" val="0"/>
@@ -20161,7 +20660,7 @@
                     <pic:cNvPicPr/>
                   </pic:nvPicPr>
                   <pic:blipFill>
-                    <a:blip r:embed="rId48">
+                    <a:blip r:embed="rId50">
                       <a:extLst>
                         <a:ext uri="{28A0092B-C50C-407E-A947-70E740481C1C}">
                           <a14:useLocalDpi xmlns:a14="http://schemas.microsoft.com/office/drawing/2010/main" val="0"/>
@@ -20210,7 +20709,7 @@
       <w:pPr>
         <w:pStyle w:val="Heading2"/>
       </w:pPr>
-      <w:bookmarkStart w:id="67" w:name="_Toc176471181"/>
+      <w:bookmarkStart w:id="67" w:name="_Toc176510980"/>
       <w:r>
         <w:lastRenderedPageBreak/>
         <w:t>7.1.1.</w:t>
@@ -20253,7 +20752,7 @@
                     <pic:cNvPicPr/>
                   </pic:nvPicPr>
                   <pic:blipFill>
-                    <a:blip r:embed="rId49">
+                    <a:blip r:embed="rId51">
                       <a:extLst>
                         <a:ext uri="{28A0092B-C50C-407E-A947-70E740481C1C}">
                           <a14:useLocalDpi xmlns:a14="http://schemas.microsoft.com/office/drawing/2010/main" val="0"/>
@@ -20316,7 +20815,7 @@
                     <pic:cNvPicPr/>
                   </pic:nvPicPr>
                   <pic:blipFill>
-                    <a:blip r:embed="rId50">
+                    <a:blip r:embed="rId52">
                       <a:extLst>
                         <a:ext uri="{28A0092B-C50C-407E-A947-70E740481C1C}">
                           <a14:useLocalDpi xmlns:a14="http://schemas.microsoft.com/office/drawing/2010/main" val="0"/>
@@ -20359,7 +20858,7 @@
       <w:pPr>
         <w:pStyle w:val="Heading3"/>
       </w:pPr>
-      <w:bookmarkStart w:id="68" w:name="_Toc176471182"/>
+      <w:bookmarkStart w:id="68" w:name="_Toc176510981"/>
       <w:r>
         <w:t>7.1.2.</w:t>
       </w:r>
@@ -20416,7 +20915,7 @@
                     <pic:cNvPicPr/>
                   </pic:nvPicPr>
                   <pic:blipFill>
-                    <a:blip r:embed="rId51">
+                    <a:blip r:embed="rId53">
                       <a:extLst>
                         <a:ext uri="{28A0092B-C50C-407E-A947-70E740481C1C}">
                           <a14:useLocalDpi xmlns:a14="http://schemas.microsoft.com/office/drawing/2010/main" val="0"/>
@@ -20493,7 +20992,7 @@
                     <pic:cNvPicPr/>
                   </pic:nvPicPr>
                   <pic:blipFill>
-                    <a:blip r:embed="rId52">
+                    <a:blip r:embed="rId54">
                       <a:extLst>
                         <a:ext uri="{28A0092B-C50C-407E-A947-70E740481C1C}">
                           <a14:useLocalDpi xmlns:a14="http://schemas.microsoft.com/office/drawing/2010/main" val="0"/>
@@ -20559,7 +21058,7 @@
       <w:pPr>
         <w:pStyle w:val="Heading2"/>
       </w:pPr>
-      <w:bookmarkStart w:id="69" w:name="_Toc176471183"/>
+      <w:bookmarkStart w:id="69" w:name="_Toc176510982"/>
       <w:r>
         <w:lastRenderedPageBreak/>
         <w:t>7.2.</w:t>
@@ -20620,7 +21119,7 @@
                     <pic:cNvPicPr/>
                   </pic:nvPicPr>
                   <pic:blipFill>
-                    <a:blip r:embed="rId53">
+                    <a:blip r:embed="rId55">
                       <a:extLst>
                         <a:ext uri="{28A0092B-C50C-407E-A947-70E740481C1C}">
                           <a14:useLocalDpi xmlns:a14="http://schemas.microsoft.com/office/drawing/2010/main" val="0"/>
@@ -20657,7 +21156,7 @@
       <w:pPr>
         <w:pStyle w:val="Heading3"/>
       </w:pPr>
-      <w:bookmarkStart w:id="70" w:name="_Toc176471184"/>
+      <w:bookmarkStart w:id="70" w:name="_Toc176510983"/>
       <w:r>
         <w:t>7.2.1.</w:t>
       </w:r>
@@ -20714,7 +21213,7 @@
                     <pic:cNvPicPr/>
                   </pic:nvPicPr>
                   <pic:blipFill>
-                    <a:blip r:embed="rId54">
+                    <a:blip r:embed="rId56">
                       <a:extLst>
                         <a:ext uri="{28A0092B-C50C-407E-A947-70E740481C1C}">
                           <a14:useLocalDpi xmlns:a14="http://schemas.microsoft.com/office/drawing/2010/main" val="0"/>
@@ -20778,7 +21277,7 @@
                     <pic:cNvPicPr/>
                   </pic:nvPicPr>
                   <pic:blipFill>
-                    <a:blip r:embed="rId55">
+                    <a:blip r:embed="rId57">
                       <a:extLst>
                         <a:ext uri="{28A0092B-C50C-407E-A947-70E740481C1C}">
                           <a14:useLocalDpi xmlns:a14="http://schemas.microsoft.com/office/drawing/2010/main" val="0"/>
@@ -20821,7 +21320,7 @@
       <w:pPr>
         <w:pStyle w:val="Heading3"/>
       </w:pPr>
-      <w:bookmarkStart w:id="71" w:name="_Toc176471185"/>
+      <w:bookmarkStart w:id="71" w:name="_Toc176510984"/>
       <w:r>
         <w:t>7.2.2.</w:t>
       </w:r>
@@ -20869,7 +21368,7 @@
                     <pic:cNvPicPr/>
                   </pic:nvPicPr>
                   <pic:blipFill>
-                    <a:blip r:embed="rId56">
+                    <a:blip r:embed="rId58">
                       <a:extLst>
                         <a:ext uri="{28A0092B-C50C-407E-A947-70E740481C1C}">
                           <a14:useLocalDpi xmlns:a14="http://schemas.microsoft.com/office/drawing/2010/main" val="0"/>
@@ -20932,7 +21431,7 @@
                     <pic:cNvPicPr/>
                   </pic:nvPicPr>
                   <pic:blipFill>
-                    <a:blip r:embed="rId57">
+                    <a:blip r:embed="rId59">
                       <a:extLst>
                         <a:ext uri="{28A0092B-C50C-407E-A947-70E740481C1C}">
                           <a14:useLocalDpi xmlns:a14="http://schemas.microsoft.com/office/drawing/2010/main" val="0"/>
@@ -20984,7 +21483,7 @@
       <w:pPr>
         <w:pStyle w:val="Heading2"/>
       </w:pPr>
-      <w:bookmarkStart w:id="72" w:name="_Toc176471186"/>
+      <w:bookmarkStart w:id="72" w:name="_Toc176510985"/>
       <w:r>
         <w:lastRenderedPageBreak/>
         <w:t>7.3.</w:t>
@@ -21039,7 +21538,7 @@
                     <pic:cNvPicPr/>
                   </pic:nvPicPr>
                   <pic:blipFill>
-                    <a:blip r:embed="rId58">
+                    <a:blip r:embed="rId60">
                       <a:extLst>
                         <a:ext uri="{28A0092B-C50C-407E-A947-70E740481C1C}">
                           <a14:useLocalDpi xmlns:a14="http://schemas.microsoft.com/office/drawing/2010/main" val="0"/>
@@ -21133,7 +21632,7 @@
       <w:pPr>
         <w:pStyle w:val="Heading1"/>
       </w:pPr>
-      <w:bookmarkStart w:id="73" w:name="_Toc176471187"/>
+      <w:bookmarkStart w:id="73" w:name="_Toc176510986"/>
       <w:r>
         <w:t>8.</w:t>
       </w:r>
@@ -21147,7 +21646,7 @@
       <w:pPr>
         <w:pStyle w:val="Heading2"/>
       </w:pPr>
-      <w:bookmarkStart w:id="74" w:name="_Toc176471188"/>
+      <w:bookmarkStart w:id="74" w:name="_Toc176510987"/>
       <w:r>
         <w:t>8.1. Summary</w:t>
       </w:r>
@@ -21157,7 +21656,7 @@
       <w:pPr>
         <w:pStyle w:val="Heading2"/>
       </w:pPr>
-      <w:bookmarkStart w:id="75" w:name="_Toc176471189"/>
+      <w:bookmarkStart w:id="75" w:name="_Toc176510988"/>
       <w:r>
         <w:t>8.</w:t>
       </w:r>
@@ -21165,10 +21664,7 @@
         <w:t>2</w:t>
       </w:r>
       <w:r>
-        <w:t xml:space="preserve">. </w:t>
-      </w:r>
-      <w:r>
-        <w:t>Limitations</w:t>
+        <w:t>. Limitations</w:t>
       </w:r>
       <w:bookmarkEnd w:id="75"/>
     </w:p>
@@ -21176,7 +21672,7 @@
       <w:pPr>
         <w:pStyle w:val="Heading2"/>
       </w:pPr>
-      <w:bookmarkStart w:id="76" w:name="_Toc176471190"/>
+      <w:bookmarkStart w:id="76" w:name="_Toc176510989"/>
       <w:r>
         <w:t>8.</w:t>
       </w:r>
@@ -21184,10 +21680,7 @@
         <w:t>3</w:t>
       </w:r>
       <w:r>
-        <w:t xml:space="preserve">. </w:t>
-      </w:r>
-      <w:r>
-        <w:t>Recommendations</w:t>
+        <w:t>. Recommendations</w:t>
       </w:r>
       <w:bookmarkEnd w:id="76"/>
     </w:p>
@@ -21195,7 +21688,7 @@
       <w:pPr>
         <w:pStyle w:val="Heading2"/>
       </w:pPr>
-      <w:bookmarkStart w:id="77" w:name="_Toc176471191"/>
+      <w:bookmarkStart w:id="77" w:name="_Toc176510990"/>
       <w:r>
         <w:t>8.</w:t>
       </w:r>
@@ -21203,10 +21696,7 @@
         <w:t>4</w:t>
       </w:r>
       <w:r>
-        <w:t xml:space="preserve">. </w:t>
-      </w:r>
-      <w:r>
-        <w:t>Future Work</w:t>
+        <w:t>. Future Work</w:t>
       </w:r>
       <w:bookmarkEnd w:id="77"/>
     </w:p>
@@ -21215,7 +21705,7 @@
       <w:pPr>
         <w:pStyle w:val="Heading1"/>
       </w:pPr>
-      <w:bookmarkStart w:id="78" w:name="_Toc176471192"/>
+      <w:bookmarkStart w:id="78" w:name="_Toc176510991"/>
       <w:r>
         <w:lastRenderedPageBreak/>
         <w:t>9.</w:t>
@@ -21230,7 +21720,7 @@
       <w:pPr>
         <w:pStyle w:val="Heading1"/>
       </w:pPr>
-      <w:bookmarkStart w:id="79" w:name="_Toc176471193"/>
+      <w:bookmarkStart w:id="79" w:name="_Toc176510992"/>
       <w:r>
         <w:t>10.</w:t>
       </w:r>
@@ -21244,7 +21734,7 @@
       <w:pPr>
         <w:pStyle w:val="Heading2"/>
       </w:pPr>
-      <w:bookmarkStart w:id="80" w:name="_Toc176471194"/>
+      <w:bookmarkStart w:id="80" w:name="_Toc176510993"/>
       <w:r>
         <w:t>10.1.</w:t>
       </w:r>
@@ -21258,7 +21748,7 @@
       <w:pPr>
         <w:pStyle w:val="Heading2"/>
       </w:pPr>
-      <w:bookmarkStart w:id="81" w:name="_Toc176471195"/>
+      <w:bookmarkStart w:id="81" w:name="_Toc176510994"/>
       <w:r>
         <w:t>10.2.</w:t>
       </w:r>
@@ -21280,7 +21770,7 @@
       <w:pPr>
         <w:pStyle w:val="Heading3"/>
       </w:pPr>
-      <w:bookmarkStart w:id="82" w:name="_Toc176471196"/>
+      <w:bookmarkStart w:id="82" w:name="_Toc176510995"/>
       <w:r>
         <w:t>10.2.1.</w:t>
       </w:r>
@@ -21362,7 +21852,7 @@
       <w:pPr>
         <w:pStyle w:val="Heading3"/>
       </w:pPr>
-      <w:bookmarkStart w:id="83" w:name="_Toc176471197"/>
+      <w:bookmarkStart w:id="83" w:name="_Toc176510996"/>
       <w:r>
         <w:t>10.2.2.</w:t>
       </w:r>
@@ -21451,7 +21941,7 @@
       <w:pPr>
         <w:pStyle w:val="Heading3"/>
       </w:pPr>
-      <w:bookmarkStart w:id="85" w:name="_Toc176471198"/>
+      <w:bookmarkStart w:id="85" w:name="_Toc176510997"/>
       <w:r>
         <w:t>10.2.3.</w:t>
       </w:r>
@@ -21526,14 +22016,20 @@
       </w:r>
       <w:proofErr w:type="spellEnd"/>
       <w:r>
-        <w:t>. For instance, on the centralized setup, training the CIFAR-10 dataset on a convolutional neural network to run on a single machine yielded an accuracy of 37.8% after two epochs. This approach is actually useful, since it has the whole dataset, and hence maximum learnings could be retained for the model. The federated setup can distribute the data among a number of clients, where data is trained individually on a local basis. In this respect, the Flower framework orchestrates this aggregation of client updates to further refine the global model. The federated training logs are illustrative of the server coordinating client updates over 10 rounds, achieving a higher accuracy rate by 48.9%. This higher accuracy indicates how federated learning will be able to make use of different data sources across distributed channels while gaining from different data distributions among clients and enhancing generalization capabilities. However, this leads to further complications within federated learning, particularly communication overhead and effective aggregation strategies. For instance, Flower shows the pragmatic support of federated learning: if nothing else, collaborative training can be realized with data privacy kept on the spot because no raw data is exchanged between clients, making Flower practical for real-world applications where data is inherently distributed.</w:t>
+        <w:t xml:space="preserve">. For instance, on the centralized setup, training the CIFAR-10 dataset on a </w:t>
+      </w:r>
+      <w:r>
+        <w:t>CNN</w:t>
+      </w:r>
+      <w:r>
+        <w:t xml:space="preserve"> to run on a single machine yielded an accuracy of 37.8% after two epochs. This approach is actually useful, since it has the whole dataset, and hence maximum learnings could be retained for the model. The federated setup can distribute the data among a number of clients, where data is trained individually on a local basis. In this respect, the Flower framework orchestrates this aggregation of client updates to further refine the global model. The federated training logs are illustrative of the server coordinating client updates over 10 rounds, achieving a higher accuracy rate by 48.9%. This higher accuracy indicates how federated learning will be able to make use of different data sources across distributed channels while gaining from different data distributions among clients and enhancing generalization capabilities. However, this leads to further complications within federated learning, particularly communication overhead and effective aggregation strategies. For instance, Flower shows the pragmatic support of federated learning: if nothing else, collaborative training can be realized with data privacy kept on the spot because no raw data is exchanged between clients, making Flower practical for real-world applications where data is inherently distributed.</w:t>
       </w:r>
     </w:p>
     <w:p>
       <w:pPr>
         <w:pStyle w:val="Heading3"/>
       </w:pPr>
-      <w:bookmarkStart w:id="86" w:name="_Toc176471199"/>
+      <w:bookmarkStart w:id="86" w:name="_Toc176510998"/>
       <w:r>
         <w:lastRenderedPageBreak/>
         <w:t>10.2.4.</w:t>
@@ -21665,7 +22161,7 @@
       <w:pPr>
         <w:pStyle w:val="Heading3"/>
       </w:pPr>
-      <w:bookmarkStart w:id="87" w:name="_Toc176471200"/>
+      <w:bookmarkStart w:id="87" w:name="_Toc176510999"/>
       <w:r>
         <w:t>10.2.5.</w:t>
       </w:r>
@@ -23763,6 +24259,150 @@
       <w14:ligatures w14:val="none"/>
     </w:rPr>
   </w:style>
+  <w:style w:type="paragraph" w:styleId="TOC4">
+    <w:name w:val="toc 4"/>
+    <w:basedOn w:val="Normal"/>
+    <w:next w:val="Normal"/>
+    <w:autoRedefine/>
+    <w:uiPriority w:val="39"/>
+    <w:unhideWhenUsed/>
+    <w:rsid w:val="0026423A"/>
+    <w:pPr>
+      <w:suppressAutoHyphens w:val="0"/>
+      <w:spacing w:after="100" w:line="278" w:lineRule="auto"/>
+      <w:ind w:left="720"/>
+    </w:pPr>
+    <w:rPr>
+      <w:rFonts w:asciiTheme="minorHAnsi" w:eastAsiaTheme="minorEastAsia" w:hAnsiTheme="minorHAnsi" w:cstheme="minorBidi"/>
+      <w:kern w:val="2"/>
+      <w:sz w:val="24"/>
+      <w:szCs w:val="24"/>
+      <w:lang w:eastAsia="en-IE"/>
+      <w14:ligatures w14:val="standardContextual"/>
+    </w:rPr>
+  </w:style>
+  <w:style w:type="paragraph" w:styleId="TOC5">
+    <w:name w:val="toc 5"/>
+    <w:basedOn w:val="Normal"/>
+    <w:next w:val="Normal"/>
+    <w:autoRedefine/>
+    <w:uiPriority w:val="39"/>
+    <w:unhideWhenUsed/>
+    <w:rsid w:val="0026423A"/>
+    <w:pPr>
+      <w:suppressAutoHyphens w:val="0"/>
+      <w:spacing w:after="100" w:line="278" w:lineRule="auto"/>
+      <w:ind w:left="960"/>
+    </w:pPr>
+    <w:rPr>
+      <w:rFonts w:asciiTheme="minorHAnsi" w:eastAsiaTheme="minorEastAsia" w:hAnsiTheme="minorHAnsi" w:cstheme="minorBidi"/>
+      <w:kern w:val="2"/>
+      <w:sz w:val="24"/>
+      <w:szCs w:val="24"/>
+      <w:lang w:eastAsia="en-IE"/>
+      <w14:ligatures w14:val="standardContextual"/>
+    </w:rPr>
+  </w:style>
+  <w:style w:type="paragraph" w:styleId="TOC6">
+    <w:name w:val="toc 6"/>
+    <w:basedOn w:val="Normal"/>
+    <w:next w:val="Normal"/>
+    <w:autoRedefine/>
+    <w:uiPriority w:val="39"/>
+    <w:unhideWhenUsed/>
+    <w:rsid w:val="0026423A"/>
+    <w:pPr>
+      <w:suppressAutoHyphens w:val="0"/>
+      <w:spacing w:after="100" w:line="278" w:lineRule="auto"/>
+      <w:ind w:left="1200"/>
+    </w:pPr>
+    <w:rPr>
+      <w:rFonts w:asciiTheme="minorHAnsi" w:eastAsiaTheme="minorEastAsia" w:hAnsiTheme="minorHAnsi" w:cstheme="minorBidi"/>
+      <w:kern w:val="2"/>
+      <w:sz w:val="24"/>
+      <w:szCs w:val="24"/>
+      <w:lang w:eastAsia="en-IE"/>
+      <w14:ligatures w14:val="standardContextual"/>
+    </w:rPr>
+  </w:style>
+  <w:style w:type="paragraph" w:styleId="TOC7">
+    <w:name w:val="toc 7"/>
+    <w:basedOn w:val="Normal"/>
+    <w:next w:val="Normal"/>
+    <w:autoRedefine/>
+    <w:uiPriority w:val="39"/>
+    <w:unhideWhenUsed/>
+    <w:rsid w:val="0026423A"/>
+    <w:pPr>
+      <w:suppressAutoHyphens w:val="0"/>
+      <w:spacing w:after="100" w:line="278" w:lineRule="auto"/>
+      <w:ind w:left="1440"/>
+    </w:pPr>
+    <w:rPr>
+      <w:rFonts w:asciiTheme="minorHAnsi" w:eastAsiaTheme="minorEastAsia" w:hAnsiTheme="minorHAnsi" w:cstheme="minorBidi"/>
+      <w:kern w:val="2"/>
+      <w:sz w:val="24"/>
+      <w:szCs w:val="24"/>
+      <w:lang w:eastAsia="en-IE"/>
+      <w14:ligatures w14:val="standardContextual"/>
+    </w:rPr>
+  </w:style>
+  <w:style w:type="paragraph" w:styleId="TOC8">
+    <w:name w:val="toc 8"/>
+    <w:basedOn w:val="Normal"/>
+    <w:next w:val="Normal"/>
+    <w:autoRedefine/>
+    <w:uiPriority w:val="39"/>
+    <w:unhideWhenUsed/>
+    <w:rsid w:val="0026423A"/>
+    <w:pPr>
+      <w:suppressAutoHyphens w:val="0"/>
+      <w:spacing w:after="100" w:line="278" w:lineRule="auto"/>
+      <w:ind w:left="1680"/>
+    </w:pPr>
+    <w:rPr>
+      <w:rFonts w:asciiTheme="minorHAnsi" w:eastAsiaTheme="minorEastAsia" w:hAnsiTheme="minorHAnsi" w:cstheme="minorBidi"/>
+      <w:kern w:val="2"/>
+      <w:sz w:val="24"/>
+      <w:szCs w:val="24"/>
+      <w:lang w:eastAsia="en-IE"/>
+      <w14:ligatures w14:val="standardContextual"/>
+    </w:rPr>
+  </w:style>
+  <w:style w:type="paragraph" w:styleId="TOC9">
+    <w:name w:val="toc 9"/>
+    <w:basedOn w:val="Normal"/>
+    <w:next w:val="Normal"/>
+    <w:autoRedefine/>
+    <w:uiPriority w:val="39"/>
+    <w:unhideWhenUsed/>
+    <w:rsid w:val="0026423A"/>
+    <w:pPr>
+      <w:suppressAutoHyphens w:val="0"/>
+      <w:spacing w:after="100" w:line="278" w:lineRule="auto"/>
+      <w:ind w:left="1920"/>
+    </w:pPr>
+    <w:rPr>
+      <w:rFonts w:asciiTheme="minorHAnsi" w:eastAsiaTheme="minorEastAsia" w:hAnsiTheme="minorHAnsi" w:cstheme="minorBidi"/>
+      <w:kern w:val="2"/>
+      <w:sz w:val="24"/>
+      <w:szCs w:val="24"/>
+      <w:lang w:eastAsia="en-IE"/>
+      <w14:ligatures w14:val="standardContextual"/>
+    </w:rPr>
+  </w:style>
+  <w:style w:type="character" w:styleId="UnresolvedMention">
+    <w:name w:val="Unresolved Mention"/>
+    <w:basedOn w:val="DefaultParagraphFont"/>
+    <w:uiPriority w:val="99"/>
+    <w:semiHidden/>
+    <w:unhideWhenUsed/>
+    <w:rsid w:val="0026423A"/>
+    <w:rPr>
+      <w:color w:val="605E5C"/>
+      <w:shd w:val="clear" w:color="auto" w:fill="E1DFDD"/>
+    </w:rPr>
+  </w:style>
 </w:styles>
 </file>
 

</xml_diff>

<commit_message>
Conclusion section started, words left 1429.
</commit_message>
<xml_diff>
--- a/Federated_Learning_Evaluating_Popular_Frameworks_and_Developing_a_Cross-Client_Horizontal_Server.docx
+++ b/Federated_Learning_Evaluating_Popular_Frameworks_and_Developing_a_Cross-Client_Horizontal_Server.docx
@@ -8729,6 +8729,7 @@
                 <w:lang w:eastAsia="en-IE"/>
               </w:rPr>
             </w:pPr>
+            <w:proofErr w:type="spellStart"/>
             <w:r>
               <w:rPr>
                 <w:rFonts w:eastAsia="Times New Roman" w:cs="Arial"/>
@@ -8738,6 +8739,7 @@
               </w:rPr>
               <w:t>FedMA</w:t>
             </w:r>
+            <w:proofErr w:type="spellEnd"/>
           </w:p>
         </w:tc>
         <w:tc>
@@ -8804,6 +8806,7 @@
                 <w:lang w:eastAsia="en-IE"/>
               </w:rPr>
             </w:pPr>
+            <w:proofErr w:type="spellStart"/>
             <w:r>
               <w:rPr>
                 <w:rFonts w:eastAsia="Times New Roman" w:cs="Arial"/>
@@ -8813,6 +8816,7 @@
               </w:rPr>
               <w:t>FedWAvg</w:t>
             </w:r>
+            <w:proofErr w:type="spellEnd"/>
           </w:p>
         </w:tc>
         <w:tc>
@@ -9439,6 +9443,7 @@
                 <w:lang w:eastAsia="en-IE"/>
               </w:rPr>
             </w:pPr>
+            <w:proofErr w:type="spellStart"/>
             <w:r>
               <w:rPr>
                 <w:rFonts w:eastAsia="Times New Roman" w:cs="Arial"/>
@@ -9446,7 +9451,17 @@
                 <w:szCs w:val="18"/>
                 <w:lang w:eastAsia="en-IE"/>
               </w:rPr>
-              <w:t>Jupyter Notebook(s)</w:t>
+              <w:t>Jupyter</w:t>
+            </w:r>
+            <w:proofErr w:type="spellEnd"/>
+            <w:r>
+              <w:rPr>
+                <w:rFonts w:eastAsia="Times New Roman" w:cs="Arial"/>
+                <w:color w:val="000000"/>
+                <w:szCs w:val="18"/>
+                <w:lang w:eastAsia="en-IE"/>
+              </w:rPr>
+              <w:t xml:space="preserve"> Notebook(s)</w:t>
             </w:r>
           </w:p>
         </w:tc>
@@ -10738,6 +10753,7 @@
       <w:r>
         <w:t xml:space="preserve">Figure 3.1. </w:t>
       </w:r>
+      <w:proofErr w:type="spellStart"/>
       <w:r>
         <w:rPr>
           <w:i/>
@@ -10745,8 +10761,17 @@
         </w:rPr>
         <w:t>PySyft</w:t>
       </w:r>
-      <w:r>
-        <w:t xml:space="preserve"> GitHub stats (OpenMined, 2019).</w:t>
+      <w:proofErr w:type="spellEnd"/>
+      <w:r>
+        <w:t xml:space="preserve"> GitHub stats (</w:t>
+      </w:r>
+      <w:proofErr w:type="spellStart"/>
+      <w:r>
+        <w:t>OpenMined</w:t>
+      </w:r>
+      <w:proofErr w:type="spellEnd"/>
+      <w:r>
+        <w:t>, 2019).</w:t>
       </w:r>
     </w:p>
     <w:p>
@@ -10783,6 +10808,7 @@
       <w:r>
         <w:t xml:space="preserve">Figure 3.2.2 </w:t>
       </w:r>
+      <w:proofErr w:type="spellStart"/>
       <w:r>
         <w:rPr>
           <w:i/>
@@ -10790,6 +10816,7 @@
         </w:rPr>
         <w:t>FedProx</w:t>
       </w:r>
+      <w:proofErr w:type="spellEnd"/>
       <w:r>
         <w:t xml:space="preserve"> algorithm adapted from Li, Sahu, Zaheer, </w:t>
       </w:r>
@@ -10808,6 +10835,7 @@
       <w:r>
         <w:t xml:space="preserve">Figure 3.2.3 </w:t>
       </w:r>
+      <w:proofErr w:type="spellStart"/>
       <w:r>
         <w:rPr>
           <w:i/>
@@ -10815,6 +10843,7 @@
         </w:rPr>
         <w:t>FedMA</w:t>
       </w:r>
+      <w:proofErr w:type="spellEnd"/>
       <w:r>
         <w:t xml:space="preserve"> algorithm adapted from Wang </w:t>
       </w:r>
@@ -10908,6 +10937,7 @@
       <w:r>
         <w:t xml:space="preserve">Figure 6.6. </w:t>
       </w:r>
+      <w:proofErr w:type="spellStart"/>
       <w:r>
         <w:rPr>
           <w:i/>
@@ -10915,6 +10945,7 @@
         </w:rPr>
         <w:t>FedWAvg</w:t>
       </w:r>
+      <w:proofErr w:type="spellEnd"/>
       <w:r>
         <w:t xml:space="preserve"> algorithm.</w:t>
       </w:r>
@@ -11460,6 +11491,7 @@
       <w:r>
         <w:t xml:space="preserve"> This section experiments with popular FL frameworks, such as </w:t>
       </w:r>
+      <w:proofErr w:type="spellStart"/>
       <w:r>
         <w:rPr>
           <w:i/>
@@ -11467,6 +11499,7 @@
         </w:rPr>
         <w:t>PySyft</w:t>
       </w:r>
+      <w:proofErr w:type="spellEnd"/>
       <w:r>
         <w:t xml:space="preserve">, </w:t>
       </w:r>
@@ -11478,8 +11511,19 @@
         <w:t>FATE</w:t>
       </w:r>
       <w:r>
-        <w:t xml:space="preserve">, Flower, </w:t>
-      </w:r>
+        <w:t xml:space="preserve">, </w:t>
+      </w:r>
+      <w:r>
+        <w:rPr>
+          <w:i/>
+          <w:iCs/>
+        </w:rPr>
+        <w:t>Flower</w:t>
+      </w:r>
+      <w:r>
+        <w:t xml:space="preserve">, </w:t>
+      </w:r>
+      <w:proofErr w:type="spellStart"/>
       <w:r>
         <w:rPr>
           <w:i/>
@@ -11487,6 +11531,7 @@
         </w:rPr>
         <w:t>FedML</w:t>
       </w:r>
+      <w:proofErr w:type="spellEnd"/>
       <w:r>
         <w:t xml:space="preserve"> and </w:t>
       </w:r>
@@ -11585,7 +11630,13 @@
         <w:t>Comparison of FL frameworks and cross-client horizontal FL server use cases.</w:t>
       </w:r>
       <w:r>
-        <w:t xml:space="preserve"> A comparative analysis of the tutorials reviewed for FL frameworks, alongside the scenarios trained on the FL server, will be conducted to assess how closely the experiments align with real-world applications. The goal is to bridge the gap between popular FL frameworks and real-world FL use cases through the developed FL server.</w:t>
+        <w:t xml:space="preserve"> A comparative analysis of the tutorials reviewed for FL frameworks, alongside the scenarios trained on the FL server, will be conducted to assess how closely the experiments align with real-world applications. The goal is to </w:t>
+      </w:r>
+      <w:r>
+        <w:t>narrow</w:t>
+      </w:r>
+      <w:r>
+        <w:t xml:space="preserve"> the gap between popular FL frameworks and real-world FL use cases through the developed FL server.</w:t>
       </w:r>
     </w:p>
     <w:p>
@@ -11604,6 +11655,195 @@
     </w:p>
     <w:p>
       <w:pPr>
+        <w:pStyle w:val="BodyText"/>
+      </w:pPr>
+      <w:r>
+        <w:t>This thesis is structured in a few chapters that treat the principles, methodologies, and findings of work related to federated learning systems, with special focus on server implementation and evaluation of existing federated learning frameworks. The structuring of the chapters is such that the full understanding of the topic starts with a theoretical foundation and moves through practical implementation and evaluation.</w:t>
+      </w:r>
+    </w:p>
+    <w:p>
+      <w:pPr>
+        <w:pStyle w:val="BodyText"/>
+      </w:pPr>
+      <w:r>
+        <w:t xml:space="preserve"> Background on Federated Learning: Definitions, Concepts, and </w:t>
+      </w:r>
+      <w:r>
+        <w:rPr>
+          <w:highlight w:val="yellow"/>
+        </w:rPr>
+        <w:t>Taxonomy</w:t>
+      </w:r>
+      <w:r>
+        <w:t xml:space="preserve"> of Types Chapter 2 begins with a definition of federated learning and how this approach differs from other distributed machine learning techniques. In general, federated learning can be regarded as either cross-device or cross-silo, depending on the categorisation by the participants in the learning process. In cross-device federated learning, many devices could be very lightweight or resource-constrained, mainly mobile or IoT devices. However, in cross-silo learning, a few more powerful entities are involved, like organizations or companies. Moreover, this chapter presents three main categories of federated learning: horizontal, vertical, and federated transfer learning, each suitable for different types of data </w:t>
+      </w:r>
+      <w:r>
+        <w:lastRenderedPageBreak/>
+        <w:t>distribution among the clients. Finally, the section concludes with how federated learning departs from traditional distributed machine learning in terms of data privacy, architectural patterns, and client-server communication.</w:t>
+      </w:r>
+    </w:p>
+    <w:p>
+      <w:pPr>
+        <w:pStyle w:val="BodyText"/>
+      </w:pPr>
+      <w:r>
+        <w:t xml:space="preserve"> Literature review on the frameworks and algorithms related to Federated Learning An overview of popular frameworks and libraries like </w:t>
+      </w:r>
+      <w:proofErr w:type="spellStart"/>
+      <w:r>
+        <w:t>PySyft</w:t>
+      </w:r>
+      <w:proofErr w:type="spellEnd"/>
+      <w:r>
+        <w:t xml:space="preserve">, FATE, Flower, </w:t>
+      </w:r>
+      <w:proofErr w:type="spellStart"/>
+      <w:r>
+        <w:t>FedML</w:t>
+      </w:r>
+      <w:proofErr w:type="spellEnd"/>
+      <w:r>
+        <w:t xml:space="preserve">, and TensorFlow Federated, including their core functionalities and use-cases. It presents the analysis of frameworks, including </w:t>
+      </w:r>
+      <w:proofErr w:type="spellStart"/>
+      <w:r>
+        <w:t>OpenFL</w:t>
+      </w:r>
+      <w:proofErr w:type="spellEnd"/>
+      <w:r>
+        <w:t xml:space="preserve">, NVIDIA Clara, </w:t>
+      </w:r>
+      <w:proofErr w:type="spellStart"/>
+      <w:r>
+        <w:t>PaddleFL</w:t>
+      </w:r>
+      <w:proofErr w:type="spellEnd"/>
+      <w:r>
+        <w:t xml:space="preserve">, </w:t>
+      </w:r>
+      <w:proofErr w:type="spellStart"/>
+      <w:r>
+        <w:t>Substra</w:t>
+      </w:r>
+      <w:proofErr w:type="spellEnd"/>
+      <w:r>
+        <w:t xml:space="preserve">, </w:t>
+      </w:r>
+      <w:proofErr w:type="spellStart"/>
+      <w:r>
+        <w:t>FLGo</w:t>
+      </w:r>
+      <w:proofErr w:type="spellEnd"/>
+      <w:r>
+        <w:t xml:space="preserve">, and their growing popularity. The discussion then proceeds to the most common federated learning algorithms, among which one may include FedAvg, </w:t>
+      </w:r>
+      <w:proofErr w:type="spellStart"/>
+      <w:r>
+        <w:t>FedProx</w:t>
+      </w:r>
+      <w:proofErr w:type="spellEnd"/>
+      <w:r>
+        <w:t xml:space="preserve">, and </w:t>
+      </w:r>
+      <w:proofErr w:type="spellStart"/>
+      <w:r>
+        <w:t>FedMA</w:t>
+      </w:r>
+      <w:proofErr w:type="spellEnd"/>
+      <w:r>
+        <w:t xml:space="preserve">. Advanced techniques here are customized to the privacy assurance of secure environments with algorithms like </w:t>
+      </w:r>
+      <w:proofErr w:type="spellStart"/>
+      <w:r>
+        <w:t>SecureBoost</w:t>
+      </w:r>
+      <w:proofErr w:type="spellEnd"/>
+      <w:r>
+        <w:t>. In addition, the literature review discusses practical applications of federated learning; indeed, it is used in many fields, from healthcare to finance. This chapter finishes by taking a look at some common datasets that appear throughout much of the research done in this area, and so lays the groundwork for the practical work that follows.</w:t>
+      </w:r>
+    </w:p>
+    <w:p>
+      <w:pPr>
+        <w:pStyle w:val="BodyText"/>
+      </w:pPr>
+      <w:r>
+        <w:t xml:space="preserve"> In Chapter 4, the research methodology is outlined, in conjunction with ethical considerations. This chapter will delineate the main research methodology that is </w:t>
+      </w:r>
+      <w:proofErr w:type="spellStart"/>
+      <w:r>
+        <w:t>centered</w:t>
+      </w:r>
+      <w:proofErr w:type="spellEnd"/>
+      <w:r>
+        <w:t xml:space="preserve"> around experimentation and the evaluation of the existing federated learning frameworks. Clearly defined sampling strategy is set in place to ensure that the relevant tools and datasets are selected, whereas a project management framework is introduced to structure the development and evaluation processes. This section discusses the research tools and equipment used, hardware and software infrastructures, and ethical considerations related to data privacy and security. These are important elements to be considered in federated learning.</w:t>
+      </w:r>
+    </w:p>
+    <w:p>
+      <w:pPr>
+        <w:pStyle w:val="BodyText"/>
+      </w:pPr>
+      <w:r>
+        <w:t xml:space="preserve"> Chapter 5 deals with evaluating popular federated learning frameworks. This section measures the selected frameworks, namely </w:t>
+      </w:r>
+      <w:proofErr w:type="spellStart"/>
+      <w:r>
+        <w:t>PySyft</w:t>
+      </w:r>
+      <w:proofErr w:type="spellEnd"/>
+      <w:r>
+        <w:t xml:space="preserve">, FATE, Flower, </w:t>
+      </w:r>
+      <w:proofErr w:type="spellStart"/>
+      <w:r>
+        <w:t>FedML</w:t>
+      </w:r>
+      <w:proofErr w:type="spellEnd"/>
+      <w:r>
+        <w:t>, and TensorFlow Federated, against certain criteria such as scalability, flexibility, ease of usability, and privacy-preserving capabilities. The strengths and weaknesses of each framework are discussed in view of their use within specific use cases, to realize the appropriateness of each for different federated learning scenarios. A summary comparison of the frameworks is also provided at the end of this chapter, including recommendations to be used when deploying them in real-world federated learning environments.</w:t>
+      </w:r>
+    </w:p>
+    <w:p>
+      <w:pPr>
+        <w:pStyle w:val="BodyText"/>
+      </w:pPr>
+      <w:r>
+        <w:t>Chapter 6 focuses on the implementation of a federated learning server. This will begin with an overview of the server architecture, detailing the data flow and communication between server and clients. It goes ahead to detail some of the core functionalities of the server and client scripts, mainly explaining the role of server.py and client.py in orchestrating federated learning processes like model aggregation and client-server communication protocols that maintain data privacy. Also, communication protocols are described that can be exchanging the data in a secure and efficient way between clients and server.</w:t>
+      </w:r>
+    </w:p>
+    <w:p>
+      <w:pPr>
+        <w:pStyle w:val="BodyText"/>
+      </w:pPr>
+      <w:r>
+        <w:lastRenderedPageBreak/>
+        <w:t>To show the server performance in Chapter 5, two different machine learning models are defined, one being technological and the other medical. Both models allow the simulation of a technical and healthcare federated learning application scenario.</w:t>
+      </w:r>
+    </w:p>
+    <w:p>
+      <w:pPr>
+        <w:pStyle w:val="BodyText"/>
+      </w:pPr>
+      <w:r>
+        <w:t xml:space="preserve">In Chapter 7, the results from the experiments are reported and </w:t>
+      </w:r>
+      <w:r>
+        <w:t>analysed</w:t>
+      </w:r>
+      <w:r>
+        <w:t>. This chapter is structured into two main sections, each intended to showcase the outcomes in various applications scenarios—technological and medical. In the case of both applications scenarios, the experiments are conducted using both independent and identically distributed (IID) data and non-IID data, thus representing the varied conditions under which federated learning systems may be applied in practice. The chapter details the findings on the performance of the federated learning models under both distributions of data, giving insights into how data heterogeneity impacts model convergence and accuracy.</w:t>
+      </w:r>
+    </w:p>
+    <w:p>
+      <w:pPr>
+        <w:pStyle w:val="BodyText"/>
+      </w:pPr>
+      <w:r>
+        <w:t>Chapter 8 finally concludes the thesis, summarizing the findings and outlining the limitations of this work. It also provides future improvements and extensions to the research, mainly focusing on the scalability and robustness of the federated learning server. While Chapter 9 is referenced, and Chapter 10 contains more technical documentation and configurations, these two chapters do not present a central part of the main discussion.</w:t>
+      </w:r>
+    </w:p>
+    <w:p/>
+    <w:p>
+      <w:pPr>
         <w:pStyle w:val="Heading1"/>
       </w:pPr>
       <w:bookmarkStart w:id="9" w:name="_Toc176718275"/>
@@ -11682,7 +11922,6 @@
       </w:pPr>
       <w:bookmarkStart w:id="11" w:name="_Toc176718277"/>
       <w:r>
-        <w:lastRenderedPageBreak/>
         <w:t>2.2.</w:t>
       </w:r>
       <w:r>
@@ -11749,7 +11988,11 @@
         <w:t>The clients for cross-device can be mobile devices, edge devices, Internet of Things (IoT) devices, smartphones, tablets, wearables, etc. Figure 2.2.1. illustrates this scenario.</w:t>
       </w:r>
       <w:r>
-        <w:t xml:space="preserve"> The characteristics are, the high number of participants it can be thousands to millions of devices, it may have limited processing power and battery life, datasets tend to be small and network bandwidth may be limited. Devices may also connect and disconnect intermittently.</w:t>
+        <w:t xml:space="preserve"> The characteristics are, the high number of participants it can be thousands to millions of devices, it may have limited </w:t>
+      </w:r>
+      <w:r>
+        <w:lastRenderedPageBreak/>
+        <w:t>processing power and battery life, datasets tend to be small and network bandwidth may be limited. Devices may also connect and disconnect intermittently.</w:t>
       </w:r>
     </w:p>
     <w:p>
@@ -12415,6 +12658,7 @@
       <w:r>
         <w:t xml:space="preserve">A requirement for selecting the FL frameworks was that they must be open source. Open-source frameworks are transparent and trustworthy, developed and maintained by a collaborative community, free to use, and constantly evolving. Additionally, they can be customized to meet user’s specific needs. After the selection it was necessary to rank the frameworks. To accomplish this GitHub stats were helpful. Figure 3.1. depicts </w:t>
       </w:r>
+      <w:proofErr w:type="spellStart"/>
       <w:r>
         <w:rPr>
           <w:i/>
@@ -12422,6 +12666,7 @@
         </w:rPr>
         <w:t>PySyft</w:t>
       </w:r>
+      <w:proofErr w:type="spellEnd"/>
       <w:r>
         <w:t xml:space="preserve"> GitHub repository stats.</w:t>
       </w:r>
@@ -12476,6 +12721,7 @@
         <w:br/>
         <w:t xml:space="preserve">Figure 3.1. </w:t>
       </w:r>
+      <w:proofErr w:type="spellStart"/>
       <w:r>
         <w:rPr>
           <w:i/>
@@ -12483,8 +12729,17 @@
         </w:rPr>
         <w:t>PySyft</w:t>
       </w:r>
-      <w:r>
-        <w:t xml:space="preserve"> GitHub stats (OpenMined, 2019).</w:t>
+      <w:proofErr w:type="spellEnd"/>
+      <w:r>
+        <w:t xml:space="preserve"> GitHub stats (</w:t>
+      </w:r>
+      <w:proofErr w:type="spellStart"/>
+      <w:r>
+        <w:t>OpenMined</w:t>
+      </w:r>
+      <w:proofErr w:type="spellEnd"/>
+      <w:r>
+        <w:t>, 2019).</w:t>
       </w:r>
     </w:p>
     <w:p>
@@ -12500,6 +12755,7 @@
       <w:r>
         <w:t xml:space="preserve">able 3.1. shows the results being </w:t>
       </w:r>
+      <w:proofErr w:type="spellStart"/>
       <w:r>
         <w:rPr>
           <w:i/>
@@ -12507,6 +12763,7 @@
         </w:rPr>
         <w:t>PySyft</w:t>
       </w:r>
+      <w:proofErr w:type="spellEnd"/>
       <w:r>
         <w:t xml:space="preserve"> the most popular open-source FL framework.</w:t>
       </w:r>
@@ -12634,6 +12891,7 @@
       <w:r>
         <w:t xml:space="preserve">By creating this ranking, the population sample for objective one was defined as </w:t>
       </w:r>
+      <w:proofErr w:type="spellStart"/>
       <w:r>
         <w:rPr>
           <w:i/>
@@ -12641,6 +12899,7 @@
         </w:rPr>
         <w:t>PySyft</w:t>
       </w:r>
+      <w:proofErr w:type="spellEnd"/>
       <w:r>
         <w:t xml:space="preserve">, </w:t>
       </w:r>
@@ -12664,6 +12923,7 @@
       <w:r>
         <w:t xml:space="preserve">, </w:t>
       </w:r>
+      <w:proofErr w:type="spellStart"/>
       <w:r>
         <w:rPr>
           <w:i/>
@@ -12671,6 +12931,7 @@
         </w:rPr>
         <w:t>FedML</w:t>
       </w:r>
+      <w:proofErr w:type="spellEnd"/>
       <w:r>
         <w:t xml:space="preserve">, </w:t>
       </w:r>
@@ -12722,7 +12983,22 @@
       </w:r>
       <w:r>
         <w:tab/>
-        <w:t>PySyft, FATE, Flower FedML and TensorFlow Federated</w:t>
+      </w:r>
+      <w:proofErr w:type="spellStart"/>
+      <w:r>
+        <w:t>PySyft</w:t>
+      </w:r>
+      <w:proofErr w:type="spellEnd"/>
+      <w:r>
+        <w:t xml:space="preserve">, FATE, Flower </w:t>
+      </w:r>
+      <w:proofErr w:type="spellStart"/>
+      <w:r>
+        <w:t>FedML</w:t>
+      </w:r>
+      <w:proofErr w:type="spellEnd"/>
+      <w:r>
+        <w:t xml:space="preserve"> and TensorFlow Federated</w:t>
       </w:r>
       <w:bookmarkEnd w:id="21"/>
     </w:p>
@@ -12743,6 +13019,7 @@
       <w:r>
         <w:t xml:space="preserve"> (2021) introduced </w:t>
       </w:r>
+      <w:proofErr w:type="spellStart"/>
       <w:r>
         <w:rPr>
           <w:i/>
@@ -12750,9 +13027,19 @@
         </w:rPr>
         <w:t>PySyft</w:t>
       </w:r>
-      <w:r>
-        <w:t xml:space="preserve"> a multi-language library that facilitates secure and private ML. It was developed by the OpenMined community with the objective of making FL data science more accessible through Python bindings and user-friendly interfaces. </w:t>
-      </w:r>
+      <w:proofErr w:type="spellEnd"/>
+      <w:r>
+        <w:t xml:space="preserve"> a multi-language library that facilitates secure and private ML. It was developed by the </w:t>
+      </w:r>
+      <w:proofErr w:type="spellStart"/>
+      <w:r>
+        <w:t>OpenMined</w:t>
+      </w:r>
+      <w:proofErr w:type="spellEnd"/>
+      <w:r>
+        <w:t xml:space="preserve"> community with the objective of making FL data science more accessible through Python bindings and user-friendly interfaces. </w:t>
+      </w:r>
+      <w:proofErr w:type="spellStart"/>
       <w:r>
         <w:rPr>
           <w:i/>
@@ -12760,9 +13047,11 @@
         </w:rPr>
         <w:t>PySyft</w:t>
       </w:r>
+      <w:proofErr w:type="spellEnd"/>
       <w:r>
         <w:t xml:space="preserve"> uses libraries like </w:t>
       </w:r>
+      <w:proofErr w:type="spellStart"/>
       <w:r>
         <w:rPr>
           <w:i/>
@@ -12770,9 +13059,11 @@
         </w:rPr>
         <w:t>PyTorch</w:t>
       </w:r>
+      <w:proofErr w:type="spellEnd"/>
       <w:r>
         <w:t xml:space="preserve"> and TensorFlow with additional capabilities. Comparing it with other frameworks like TFF and </w:t>
       </w:r>
+      <w:proofErr w:type="spellStart"/>
       <w:r>
         <w:rPr>
           <w:i/>
@@ -12780,9 +13071,11 @@
         </w:rPr>
         <w:t>PaddleFL</w:t>
       </w:r>
+      <w:proofErr w:type="spellEnd"/>
       <w:r>
         <w:t xml:space="preserve">; </w:t>
       </w:r>
+      <w:proofErr w:type="spellStart"/>
       <w:r>
         <w:rPr>
           <w:i/>
@@ -12790,9 +13083,11 @@
         </w:rPr>
         <w:t>PySyft</w:t>
       </w:r>
+      <w:proofErr w:type="spellEnd"/>
       <w:r>
         <w:t xml:space="preserve"> offers detailed building blocks, allowing developers to implement FL efficiently. Also compared to Flower that supports heterogeneous client environments and offers tools for mobile and edge devices, claiming and advantage over </w:t>
       </w:r>
+      <w:proofErr w:type="spellStart"/>
       <w:r>
         <w:rPr>
           <w:i/>
@@ -12800,6 +13095,7 @@
         </w:rPr>
         <w:t>PySyft</w:t>
       </w:r>
+      <w:proofErr w:type="spellEnd"/>
       <w:r>
         <w:t xml:space="preserve"> in these aspects.</w:t>
       </w:r>
@@ -12841,6 +13137,7 @@
       <w:r>
         <w:t xml:space="preserve">. Through the out-of-box usability and end-to-end building modules and visualization tools, users are able to get their applications up and running with efficiency and effectiveness. It not only offers a distributed platform that supports both stand-alone and cluster deployment but also privacy-preserving </w:t>
       </w:r>
+      <w:proofErr w:type="spellStart"/>
       <w:r>
         <w:rPr>
           <w:i/>
@@ -12848,6 +13145,7 @@
         </w:rPr>
         <w:t>XGBoost</w:t>
       </w:r>
+      <w:proofErr w:type="spellEnd"/>
       <w:r>
         <w:t xml:space="preserve">, federated transfer learning, and multi-variate data. </w:t>
       </w:r>
@@ -12866,7 +13164,23 @@
           <w:i/>
           <w:iCs/>
         </w:rPr>
-        <w:t>FATE-FLow,</w:t>
+        <w:t>FATE-</w:t>
+      </w:r>
+      <w:proofErr w:type="spellStart"/>
+      <w:r>
+        <w:rPr>
+          <w:i/>
+          <w:iCs/>
+        </w:rPr>
+        <w:t>FLow</w:t>
+      </w:r>
+      <w:proofErr w:type="spellEnd"/>
+      <w:r>
+        <w:rPr>
+          <w:i/>
+          <w:iCs/>
+        </w:rPr>
+        <w:t>,</w:t>
       </w:r>
       <w:r>
         <w:t xml:space="preserve"> which serves as the scheduling system, FATE-Board, a visualization tool, and </w:t>
@@ -12881,6 +13195,7 @@
       <w:r>
         <w:t xml:space="preserve"> which is an inference high-performance serving engine. </w:t>
       </w:r>
+      <w:proofErr w:type="spellStart"/>
       <w:r>
         <w:rPr>
           <w:i/>
@@ -12888,6 +13203,7 @@
         </w:rPr>
         <w:t>KubeFATE</w:t>
       </w:r>
+      <w:proofErr w:type="spellEnd"/>
       <w:r>
         <w:t xml:space="preserve"> is designed by VMware to have </w:t>
       </w:r>
@@ -12990,6 +13306,7 @@
       <w:pPr>
         <w:pStyle w:val="BodyText"/>
       </w:pPr>
+      <w:proofErr w:type="spellStart"/>
       <w:r>
         <w:rPr>
           <w:i/>
@@ -12997,6 +13314,7 @@
         </w:rPr>
         <w:t>FedML</w:t>
       </w:r>
+      <w:proofErr w:type="spellEnd"/>
       <w:r>
         <w:t xml:space="preserve"> (He </w:t>
       </w:r>
@@ -13025,6 +13343,7 @@
       <w:r>
         <w:t xml:space="preserve"> designs, standardized algorithm implementations, and a comprehensive benchmark dataset available for non-IID. settings. </w:t>
       </w:r>
+      <w:proofErr w:type="spellStart"/>
       <w:r>
         <w:rPr>
           <w:i/>
@@ -13032,39 +13351,68 @@
         </w:rPr>
         <w:t>FedML</w:t>
       </w:r>
+      <w:proofErr w:type="spellEnd"/>
       <w:r>
         <w:t xml:space="preserve"> is architected into high-level API interactions through its </w:t>
       </w:r>
-      <w:r>
-        <w:rPr>
-          <w:i/>
-          <w:iCs/>
-        </w:rPr>
-        <w:t>FedML-API,</w:t>
+      <w:proofErr w:type="spellStart"/>
+      <w:r>
+        <w:rPr>
+          <w:i/>
+          <w:iCs/>
+        </w:rPr>
+        <w:t>FedML</w:t>
+      </w:r>
+      <w:proofErr w:type="spellEnd"/>
+      <w:r>
+        <w:rPr>
+          <w:i/>
+          <w:iCs/>
+        </w:rPr>
+        <w:t>-API,</w:t>
       </w:r>
       <w:r>
         <w:t xml:space="preserve"> whereas the low-level functionality is realized by </w:t>
       </w:r>
-      <w:r>
-        <w:rPr>
-          <w:i/>
-          <w:iCs/>
-        </w:rPr>
-        <w:t>FedML-core</w:t>
+      <w:proofErr w:type="spellStart"/>
+      <w:r>
+        <w:rPr>
+          <w:i/>
+          <w:iCs/>
+        </w:rPr>
+        <w:t>FedML</w:t>
+      </w:r>
+      <w:proofErr w:type="spellEnd"/>
+      <w:r>
+        <w:rPr>
+          <w:i/>
+          <w:iCs/>
+        </w:rPr>
+        <w:t>-core</w:t>
       </w:r>
       <w:r>
         <w:t xml:space="preserve"> to allow convenient implementation of distributed algorithms by users. This library also includes a real-world module for training on smartphones, called </w:t>
       </w:r>
-      <w:r>
-        <w:rPr>
-          <w:i/>
-          <w:iCs/>
-        </w:rPr>
-        <w:t>FedML-Mobile</w:t>
+      <w:proofErr w:type="spellStart"/>
+      <w:r>
+        <w:rPr>
+          <w:i/>
+          <w:iCs/>
+        </w:rPr>
+        <w:t>FedML</w:t>
+      </w:r>
+      <w:proofErr w:type="spellEnd"/>
+      <w:r>
+        <w:rPr>
+          <w:i/>
+          <w:iCs/>
+        </w:rPr>
+        <w:t>-Mobile</w:t>
       </w:r>
       <w:r>
         <w:t xml:space="preserve">. Using such cryptographic primitives, standardized benchmarks can enforce privacy, security, and robustness, ensuring fair comparisons. </w:t>
       </w:r>
+      <w:proofErr w:type="spellStart"/>
       <w:r>
         <w:rPr>
           <w:i/>
@@ -13072,9 +13420,11 @@
         </w:rPr>
         <w:t>FedML</w:t>
       </w:r>
+      <w:proofErr w:type="spellEnd"/>
       <w:r>
         <w:t xml:space="preserve"> is designed to encourage community contributions that push the boundaries of what it can do. In design, the critical requirements are met for federated learning research by which researchers can prototype new algorithms and evaluate them on a common fair platform with consistent datasets and experimental settings. The broad support of computing paradigms by the library will make it applicable in different research scenarios, from huge-scale distributed systems to resource-constrained mobile devices. This flexible design of the API allows researchers to extend and customize the library for their specific needs. Standard benchmarks enable trustworthy comparisons of the performance of different algorithms. Moreover, </w:t>
       </w:r>
+      <w:proofErr w:type="spellStart"/>
       <w:r>
         <w:rPr>
           <w:i/>
@@ -13082,9 +13432,11 @@
         </w:rPr>
         <w:t>FedML</w:t>
       </w:r>
+      <w:proofErr w:type="spellEnd"/>
       <w:r>
         <w:t xml:space="preserve"> is not only robust in terms of privacy and security in FL but also applies advanced cryptographic techniques that ensure user data is secure to the level of model robustness. </w:t>
       </w:r>
+      <w:proofErr w:type="spellStart"/>
       <w:r>
         <w:rPr>
           <w:i/>
@@ -13092,9 +13444,11 @@
         </w:rPr>
         <w:t>FedML</w:t>
       </w:r>
+      <w:proofErr w:type="spellEnd"/>
       <w:r>
         <w:t xml:space="preserve"> follows a community-driven approach and is always changing and extending its features. New improvements are regularly updated based on feedback and contributions from global researchers. Such a collaborative effort helps push the frontiers of FL and ensures that </w:t>
       </w:r>
+      <w:proofErr w:type="spellStart"/>
       <w:r>
         <w:rPr>
           <w:i/>
@@ -13102,6 +13456,7 @@
         </w:rPr>
         <w:t>FedML</w:t>
       </w:r>
+      <w:proofErr w:type="spellEnd"/>
       <w:r>
         <w:t xml:space="preserve"> retains its leading status in research and development.</w:t>
       </w:r>
@@ -13127,6 +13482,7 @@
         <w:lastRenderedPageBreak/>
         <w:t xml:space="preserve">frameworks for simulations, is that it can be used in real deployments with real devices; thus, it is a very good and flexible tool. It has been designed with an architecture supporting most machine learning frameworks, including TensorFlow, </w:t>
       </w:r>
+      <w:proofErr w:type="spellStart"/>
       <w:r>
         <w:rPr>
           <w:i/>
@@ -13134,35 +13490,63 @@
         </w:rPr>
         <w:t>PyTorch</w:t>
       </w:r>
+      <w:proofErr w:type="spellEnd"/>
       <w:r>
         <w:t xml:space="preserve">, while offering flexible API designs, standardized algorithm implementations, and benchmark datasets for non-Independent and Identically Distributed (non-IID) settings. This way, it has proven to be an excellent tool for experimenting with FL in different configurations and computational paradigms. The important abstractions and functionalities inside Flower are the high-level API interactions in the part represented by </w:t>
       </w:r>
-      <w:r>
-        <w:rPr>
-          <w:i/>
-          <w:iCs/>
-        </w:rPr>
-        <w:t>FedML-API</w:t>
+      <w:proofErr w:type="spellStart"/>
+      <w:r>
+        <w:rPr>
+          <w:i/>
+          <w:iCs/>
+        </w:rPr>
+        <w:t>FedML</w:t>
+      </w:r>
+      <w:proofErr w:type="spellEnd"/>
+      <w:r>
+        <w:rPr>
+          <w:i/>
+          <w:iCs/>
+        </w:rPr>
+        <w:t>-API</w:t>
       </w:r>
       <w:r>
         <w:t xml:space="preserve">, and low-level functionality in the part represented by </w:t>
       </w:r>
-      <w:r>
-        <w:rPr>
-          <w:i/>
-          <w:iCs/>
-        </w:rPr>
-        <w:t>FedML-Core</w:t>
+      <w:proofErr w:type="spellStart"/>
+      <w:r>
+        <w:rPr>
+          <w:i/>
+          <w:iCs/>
+        </w:rPr>
+        <w:t>FedML</w:t>
+      </w:r>
+      <w:proofErr w:type="spellEnd"/>
+      <w:r>
+        <w:rPr>
+          <w:i/>
+          <w:iCs/>
+        </w:rPr>
+        <w:t>-Core</w:t>
       </w:r>
       <w:r>
         <w:t xml:space="preserve">. This makes it easier for the users to program distributed algorithms. It also has an on-device training capability for smartphones with cryptographic techniques to guarantee privacy, security, and robustness called </w:t>
       </w:r>
-      <w:r>
-        <w:rPr>
-          <w:i/>
-          <w:iCs/>
-        </w:rPr>
-        <w:t>FedML-Mobile</w:t>
+      <w:proofErr w:type="spellStart"/>
+      <w:r>
+        <w:rPr>
+          <w:i/>
+          <w:iCs/>
+        </w:rPr>
+        <w:t>FedML</w:t>
+      </w:r>
+      <w:proofErr w:type="spellEnd"/>
+      <w:r>
+        <w:rPr>
+          <w:i/>
+          <w:iCs/>
+        </w:rPr>
+        <w:t>-Mobile</w:t>
       </w:r>
       <w:r>
         <w:t>. This is a framework motivating the community's contribution continuously to increase the power of it. The architecture of Flower allows a transparent, seamless transition for researchers from simulation to deployment on real devices. With heterogeneous client support and scalable infrastructure, Flower becomes a tool absolutely necessary in the hands of the researcher when FL investigation is performed so that the gap between theory and practice may be addressed.</w:t>
@@ -13207,13 +13591,36 @@
       <w:r>
         <w:tab/>
       </w:r>
-      <w:r>
-        <w:t>OpenFL, NVIDIA, PaddleFL, Substra</w:t>
-      </w:r>
-      <w:r>
-        <w:t xml:space="preserve"> and FLGo</w:t>
+      <w:proofErr w:type="spellStart"/>
+      <w:r>
+        <w:t>OpenFL</w:t>
+      </w:r>
+      <w:proofErr w:type="spellEnd"/>
+      <w:r>
+        <w:t xml:space="preserve">, NVIDIA, </w:t>
+      </w:r>
+      <w:proofErr w:type="spellStart"/>
+      <w:r>
+        <w:t>PaddleFL</w:t>
+      </w:r>
+      <w:proofErr w:type="spellEnd"/>
+      <w:r>
+        <w:t xml:space="preserve">, </w:t>
+      </w:r>
+      <w:proofErr w:type="spellStart"/>
+      <w:r>
+        <w:t>Substra</w:t>
+      </w:r>
+      <w:proofErr w:type="spellEnd"/>
+      <w:r>
+        <w:t xml:space="preserve"> and </w:t>
+      </w:r>
+      <w:proofErr w:type="spellStart"/>
+      <w:r>
+        <w:t>FLGo</w:t>
       </w:r>
       <w:bookmarkEnd w:id="22"/>
+      <w:proofErr w:type="spellEnd"/>
     </w:p>
     <w:p>
       <w:pPr>
@@ -13222,6 +13629,7 @@
       <w:r>
         <w:t xml:space="preserve">Another innovative framework </w:t>
       </w:r>
+      <w:proofErr w:type="spellStart"/>
       <w:r>
         <w:rPr>
           <w:i/>
@@ -13229,6 +13637,7 @@
         </w:rPr>
         <w:t>OpenFL</w:t>
       </w:r>
+      <w:proofErr w:type="spellEnd"/>
       <w:r>
         <w:t xml:space="preserve"> (Reina </w:t>
       </w:r>
@@ -13242,6 +13651,7 @@
       <w:r>
         <w:t xml:space="preserve"> 2022) created by Intel Labs and the University of Pennsylvania, </w:t>
       </w:r>
+      <w:proofErr w:type="spellStart"/>
       <w:r>
         <w:rPr>
           <w:i/>
@@ -13249,6 +13659,7 @@
         </w:rPr>
         <w:t>OpenFL</w:t>
       </w:r>
+      <w:proofErr w:type="spellEnd"/>
       <w:r>
         <w:t xml:space="preserve"> supports decentralized machine learning models. It allows organizations to train models using data locally without any transfer, and that operates by distributing a global model across various nodes while each organization trains its model locally. Model updates are sent to an aggregator to enhance the global model. This framework is compatible with popular ML frameworks like </w:t>
       </w:r>
@@ -13262,6 +13673,7 @@
       <w:r>
         <w:t xml:space="preserve"> and </w:t>
       </w:r>
+      <w:proofErr w:type="spellStart"/>
       <w:r>
         <w:rPr>
           <w:i/>
@@ -13269,9 +13681,11 @@
         </w:rPr>
         <w:t>PyTorch</w:t>
       </w:r>
+      <w:proofErr w:type="spellEnd"/>
       <w:r>
         <w:t xml:space="preserve">. In comparison to other frameworks, it stands out due to its open-source nature, TFF or </w:t>
       </w:r>
+      <w:proofErr w:type="spellStart"/>
       <w:r>
         <w:rPr>
           <w:i/>
@@ -13279,9 +13693,11 @@
         </w:rPr>
         <w:t>PySyft</w:t>
       </w:r>
+      <w:proofErr w:type="spellEnd"/>
       <w:r>
         <w:t xml:space="preserve"> focus more on academic research applications while </w:t>
       </w:r>
+      <w:proofErr w:type="spellStart"/>
       <w:r>
         <w:rPr>
           <w:i/>
@@ -13289,6 +13705,7 @@
         </w:rPr>
         <w:t>OpenFL</w:t>
       </w:r>
+      <w:proofErr w:type="spellEnd"/>
       <w:r>
         <w:t xml:space="preserve"> is focused on real-world applications.</w:t>
       </w:r>
@@ -13324,6 +13741,7 @@
         <w:lastRenderedPageBreak/>
         <w:t xml:space="preserve">learning models. NF, in support of many collaborators, is applied to create powerful and generalizable AI models by sharing the weights of the models rather than the private data. It is very lightweight and flexible, supporting the scaling of different machine learning frameworks, among which are </w:t>
       </w:r>
+      <w:proofErr w:type="spellStart"/>
       <w:r>
         <w:rPr>
           <w:i/>
@@ -13331,6 +13749,7 @@
         </w:rPr>
         <w:t>PyTorch</w:t>
       </w:r>
+      <w:proofErr w:type="spellEnd"/>
       <w:r>
         <w:t xml:space="preserve">, </w:t>
       </w:r>
@@ -13344,6 +13763,7 @@
       <w:r>
         <w:t xml:space="preserve">, and </w:t>
       </w:r>
+      <w:proofErr w:type="spellStart"/>
       <w:r>
         <w:rPr>
           <w:i/>
@@ -13351,6 +13771,7 @@
         </w:rPr>
         <w:t>XGBoost</w:t>
       </w:r>
+      <w:proofErr w:type="spellEnd"/>
       <w:r>
         <w:t>. In this way, NF allows researchers to adapt their ML workflow under a federated paradigm and finally achieve secure and privacy-preserving multiparty collaboration through techniques like homomorphic encryption and differential privacy. Some of the key aspects found in NF are high-level APIs of programmable FL workflows, prototyping simulators, and a project management dashboard. It is constructed to support productivity features in the built-in SDK research to deployment simulation to the real-world architecture of NF: multitasking, high availability, server failover, and secure provisioning. In addition, a good application for NF has been found in practice, particularly within the health sector, with regard to predicting clinical outcome for COVID-19 patients and segmenting brain lesions in medical imaging. This paper also presented some of the numerous benefits that a component-based design of NF accrues to make it extensible and customizable, thereby inviting the research community to further develop it.</w:t>
       </w:r>
@@ -13370,8 +13791,17 @@
         <w:t>et al.,</w:t>
       </w:r>
       <w:r>
-        <w:t xml:space="preserve"> (2024) propose PaddleFL is an open-source federated learning framework developed by </w:t>
-      </w:r>
+        <w:t xml:space="preserve"> (2024) propose </w:t>
+      </w:r>
+      <w:proofErr w:type="spellStart"/>
+      <w:r>
+        <w:t>PaddleFL</w:t>
+      </w:r>
+      <w:proofErr w:type="spellEnd"/>
+      <w:r>
+        <w:t xml:space="preserve"> is an open-source federated learning framework developed by </w:t>
+      </w:r>
+      <w:proofErr w:type="spellStart"/>
       <w:r>
         <w:rPr>
           <w:i/>
@@ -13379,9 +13809,11 @@
         </w:rPr>
         <w:t>PaddlePaddle</w:t>
       </w:r>
+      <w:proofErr w:type="spellEnd"/>
       <w:r>
         <w:t xml:space="preserve">, with the purpose of safe collaboration on training machine learning models over a massive amount of devices or organizations without sharing raw data. It provides implementations for different federated learning algorithms and flexible, extensible architecture that will easily plug into different machine learning frameworks. In the aspect of implementations, </w:t>
       </w:r>
+      <w:proofErr w:type="spellStart"/>
       <w:r>
         <w:rPr>
           <w:i/>
@@ -13389,9 +13821,11 @@
         </w:rPr>
         <w:t>PaddleFL</w:t>
       </w:r>
+      <w:proofErr w:type="spellEnd"/>
       <w:r>
         <w:t xml:space="preserve"> is an attempt for distributed model training, while it solves the privacy issues in data. In this way, this project will have applications in multiple fields: healthcare and finance, where data security becomes very important. The framework itself has built-in tools for data preprocessing and model training and evaluation under horizontal and vertical federated learning scenarios. It aims to be user-friendly by having complete documentation and examples that can assist the user in quickly getting a foothold. </w:t>
       </w:r>
+      <w:proofErr w:type="spellStart"/>
       <w:r>
         <w:rPr>
           <w:i/>
@@ -13399,6 +13833,7 @@
         </w:rPr>
         <w:t>PaddleFL</w:t>
       </w:r>
+      <w:proofErr w:type="spellEnd"/>
       <w:r>
         <w:t xml:space="preserve"> adopts advanced techniques, including homomorphic encryption and secure multiparty computation, into data safety and privacy during the training process. It is also updated and improved all the time by the open-source community, making it a strong candidate for the implementation of federated learning projects.</w:t>
       </w:r>
@@ -13410,6 +13845,7 @@
       <w:r>
         <w:t xml:space="preserve">Galtier and Marini, (2019) introduced </w:t>
       </w:r>
+      <w:proofErr w:type="spellStart"/>
       <w:r>
         <w:rPr>
           <w:i/>
@@ -13417,16 +13853,27 @@
         </w:rPr>
         <w:t>Substra</w:t>
       </w:r>
-      <w:r>
-        <w:t xml:space="preserve"> as a framework designed to make machine learning both collaborative and secure. They developed Substra to handle the tricky issue of working with sensitive data without compromising privacy. Instead of moving data around, </w:t>
-      </w:r>
-      <w:r>
-        <w:rPr>
-          <w:i/>
-          <w:iCs/>
-        </w:rPr>
+      <w:proofErr w:type="spellEnd"/>
+      <w:r>
+        <w:t xml:space="preserve"> as a framework designed to make machine learning both collaborative and secure. They developed </w:t>
+      </w:r>
+      <w:proofErr w:type="spellStart"/>
+      <w:r>
         <w:t>Substra</w:t>
       </w:r>
+      <w:proofErr w:type="spellEnd"/>
+      <w:r>
+        <w:t xml:space="preserve"> to handle the tricky issue of working with sensitive data without compromising privacy. Instead of moving data around, </w:t>
+      </w:r>
+      <w:proofErr w:type="spellStart"/>
+      <w:r>
+        <w:rPr>
+          <w:i/>
+          <w:iCs/>
+        </w:rPr>
+        <w:t>Substra</w:t>
+      </w:r>
+      <w:proofErr w:type="spellEnd"/>
       <w:r>
         <w:t xml:space="preserve"> keeps it decentrali</w:t>
       </w:r>
@@ -13436,6 +13883,7 @@
       <w:r>
         <w:t xml:space="preserve">ed data stays where it is, and only the necessary algorithms and non-sensitive information are shared. </w:t>
       </w:r>
+      <w:proofErr w:type="spellStart"/>
       <w:r>
         <w:rPr>
           <w:i/>
@@ -13443,8 +13891,17 @@
         </w:rPr>
         <w:t>Substra</w:t>
       </w:r>
-      <w:r>
-        <w:t xml:space="preserve"> uses Distributed Ledger Technology (DLT) to ensure that all operations are secure and traceable. This means there is no need to rely on a central authority to verify the integrity of the data and operations. Originally designed for healthcare applications, Substra is flexible enough to work with various data types, algorithms, and programming languages. It supports multiple computation methods, especially those used in F</w:t>
+      <w:proofErr w:type="spellEnd"/>
+      <w:r>
+        <w:t xml:space="preserve"> uses Distributed Ledger Technology (DLT) to ensure that all operations are secure and traceable. This means there is no need to rely on a central authority to verify the integrity of the data and operations. Originally designed for healthcare applications, </w:t>
+      </w:r>
+      <w:proofErr w:type="spellStart"/>
+      <w:r>
+        <w:t>Substra</w:t>
+      </w:r>
+      <w:proofErr w:type="spellEnd"/>
+      <w:r>
+        <w:t xml:space="preserve"> is flexible enough to work with various data types, algorithms, and programming languages. It supports multiple computation methods, especially those used in F</w:t>
       </w:r>
       <w:r>
         <w:t>L</w:t>
@@ -13454,15 +13911,25 @@
       </w:r>
       <w:r>
         <w:lastRenderedPageBreak/>
-        <w:t xml:space="preserve">collaboration, privacy, and traceability. It brings together data providers and algorithm designers to work on shared goals while keeping data private and secure. Substra manages four key assets: objectives, datasets, algorithms, and models. Each of these assets has specific permissions to control who can access and process them. Computations in </w:t>
-      </w:r>
-      <w:r>
-        <w:rPr>
-          <w:i/>
-          <w:iCs/>
-        </w:rPr>
+        <w:t xml:space="preserve">collaboration, privacy, and traceability. It brings together data providers and algorithm designers to work on shared goals while keeping data private and secure. </w:t>
+      </w:r>
+      <w:proofErr w:type="spellStart"/>
+      <w:r>
         <w:t>Substra</w:t>
       </w:r>
+      <w:proofErr w:type="spellEnd"/>
+      <w:r>
+        <w:t xml:space="preserve"> manages four key assets: objectives, datasets, algorithms, and models. Each of these assets has specific permissions to control who can access and process them. Computations in </w:t>
+      </w:r>
+      <w:proofErr w:type="spellStart"/>
+      <w:r>
+        <w:rPr>
+          <w:i/>
+          <w:iCs/>
+        </w:rPr>
+        <w:t>Substra</w:t>
+      </w:r>
+      <w:proofErr w:type="spellEnd"/>
       <w:r>
         <w:t xml:space="preserve"> are coordinated across different nodes, ensuring that data never leaves its original location. The decentrali</w:t>
       </w:r>
@@ -13470,7 +13937,15 @@
         <w:t>s</w:t>
       </w:r>
       <w:r>
-        <w:t>ed architecture uses smart contracts to enforce permissions and maintain a tamper-proof ledger of all activities. This makes Substra a versatile tool for various collaborative machine learning projects, such as data and algorithm collaborations, data consortiums, and combined training and evaluation efforts.</w:t>
+        <w:t xml:space="preserve">ed architecture uses smart contracts to enforce permissions and maintain a tamper-proof ledger of all activities. This makes </w:t>
+      </w:r>
+      <w:proofErr w:type="spellStart"/>
+      <w:r>
+        <w:t>Substra</w:t>
+      </w:r>
+      <w:proofErr w:type="spellEnd"/>
+      <w:r>
+        <w:t xml:space="preserve"> a versatile tool for various collaborative machine learning projects, such as data and algorithm collaborations, data consortiums, and combined training and evaluation efforts.</w:t>
       </w:r>
     </w:p>
     <w:p>
@@ -13490,6 +13965,7 @@
       <w:r>
         <w:t xml:space="preserve"> (2023) developed </w:t>
       </w:r>
+      <w:proofErr w:type="spellStart"/>
       <w:r>
         <w:rPr>
           <w:i/>
@@ -13497,9 +13973,11 @@
         </w:rPr>
         <w:t>FLGo</w:t>
       </w:r>
+      <w:proofErr w:type="spellEnd"/>
       <w:r>
         <w:t xml:space="preserve"> a platform designed to streamline the process of cross-application FL research and enhance shareability among developers. It is a lightweight FL framework aiming to be a customizable solution to suit different applications and data heterogeneity. </w:t>
       </w:r>
+      <w:proofErr w:type="spellStart"/>
       <w:r>
         <w:rPr>
           <w:i/>
@@ -13507,9 +13985,11 @@
         </w:rPr>
         <w:t>FLGo</w:t>
       </w:r>
+      <w:proofErr w:type="spellEnd"/>
       <w:r>
         <w:t xml:space="preserve"> addresses the gap that exists in current FL frameworks which often make the FL deployment very complex. Some of the key Features, are benchmarks and algorithms, customization, experimental tools, and high degree of shareability. Compared to other frameworks it stands out in, system heterogeneity, high-level API, multi-architecture support, asynchronous operations and customization and flexibility. As a conclusion </w:t>
       </w:r>
+      <w:proofErr w:type="spellStart"/>
       <w:r>
         <w:rPr>
           <w:i/>
@@ -13517,6 +13997,7 @@
         </w:rPr>
         <w:t>FLGo</w:t>
       </w:r>
+      <w:proofErr w:type="spellEnd"/>
       <w:r>
         <w:t xml:space="preserve"> has been developed with the intention of making FL more accessible to a broader range of developers by simplifying customization and enhancing its shareability. It also aims to bridge the existing gap with conventional machine learning and FL.</w:t>
       </w:r>
@@ -13568,6 +14049,7 @@
       <w:r>
         <w:t xml:space="preserve">. </w:t>
       </w:r>
+      <w:proofErr w:type="spellStart"/>
       <w:r>
         <w:rPr>
           <w:i/>
@@ -13575,9 +14057,11 @@
         </w:rPr>
         <w:t>SecureBoost</w:t>
       </w:r>
+      <w:proofErr w:type="spellEnd"/>
       <w:r>
         <w:t xml:space="preserve"> and </w:t>
       </w:r>
+      <w:proofErr w:type="spellStart"/>
       <w:r>
         <w:rPr>
           <w:i/>
@@ -13585,9 +14069,11 @@
         </w:rPr>
         <w:t>FedProx</w:t>
       </w:r>
+      <w:proofErr w:type="spellEnd"/>
       <w:r>
         <w:t xml:space="preserve"> are also used by multiple frameworks. These algorithms, along with </w:t>
       </w:r>
+      <w:proofErr w:type="spellStart"/>
       <w:r>
         <w:rPr>
           <w:i/>
@@ -13595,6 +14081,7 @@
         </w:rPr>
         <w:t>FedMA</w:t>
       </w:r>
+      <w:proofErr w:type="spellEnd"/>
       <w:r>
         <w:t>, will be explained in the sections below.</w:t>
       </w:r>
@@ -13873,9 +14360,13 @@
       </w:r>
       <w:r>
         <w:tab/>
+      </w:r>
+      <w:proofErr w:type="spellStart"/>
+      <w:r>
         <w:t>FedProx</w:t>
       </w:r>
       <w:bookmarkEnd w:id="25"/>
+      <w:proofErr w:type="spellEnd"/>
     </w:p>
     <w:p>
       <w:pPr>
@@ -13884,6 +14375,7 @@
       <w:r>
         <w:t xml:space="preserve">In short, </w:t>
       </w:r>
+      <w:proofErr w:type="spellStart"/>
       <w:r>
         <w:rPr>
           <w:i/>
@@ -13891,6 +14383,7 @@
         </w:rPr>
         <w:t>FedProx</w:t>
       </w:r>
+      <w:proofErr w:type="spellEnd"/>
       <w:r>
         <w:t xml:space="preserve"> is a federated optimi</w:t>
       </w:r>
@@ -13930,6 +14423,7 @@
       <w:r>
         <w:t xml:space="preserve"> has demonstrated empirical success, it's been seen to falter in the face of system capability diversity and the nonidentical distribution of data on the devices. These are the aspects that </w:t>
       </w:r>
+      <w:proofErr w:type="spellStart"/>
       <w:r>
         <w:rPr>
           <w:i/>
@@ -13937,9 +14431,11 @@
         </w:rPr>
         <w:t>FedProx</w:t>
       </w:r>
+      <w:proofErr w:type="spellEnd"/>
       <w:r>
         <w:t xml:space="preserve"> modifies to handle them and increase the robustness and stability of the optimization process. In this context, the addition of a proximal term to the local objective function within </w:t>
       </w:r>
+      <w:proofErr w:type="spellStart"/>
       <w:r>
         <w:rPr>
           <w:i/>
@@ -13947,6 +14443,7 @@
         </w:rPr>
         <w:t>FedProx</w:t>
       </w:r>
+      <w:proofErr w:type="spellEnd"/>
       <w:r>
         <w:t xml:space="preserve"> is aimed at compensating for a potentially large influence of local updates so that they remain close to the global model. The proximal term serves two purposes: it naturally introduces statistical heterogeneity in the local updates by properly controlling the distance from the original global model and allows us to safely introduce variable amounts of local work, coming from systems' heterogeneity.</w:t>
       </w:r>
@@ -13968,6 +14465,7 @@
       <w:r>
         <w:t xml:space="preserve"> requires all the devices to perform an equal amount of work, a fixed number of local epochs, </w:t>
       </w:r>
+      <w:proofErr w:type="spellStart"/>
       <w:r>
         <w:rPr>
           <w:i/>
@@ -13975,6 +14473,7 @@
         </w:rPr>
         <w:t>FedProx</w:t>
       </w:r>
+      <w:proofErr w:type="spellEnd"/>
       <w:r>
         <w:t xml:space="preserve"> allows for non-uniform amounts of work by devices, up to their system capability, in terms of resources. This can handle stragglers (i.e., devices that do less work) better without dropping them, leading to more stable convergence. The server initializes the global model and samples a subset of devices in each iteration. For each sample device, it executes one local update based on its data for optimization of a modified local objective function with an added proximal term. The proximal term is defined as </w:t>
       </w:r>
@@ -14197,6 +14696,7 @@
         <w:br/>
         <w:t xml:space="preserve">Figure 3.2.2 </w:t>
       </w:r>
+      <w:proofErr w:type="spellStart"/>
       <w:r>
         <w:rPr>
           <w:i/>
@@ -14204,6 +14704,7 @@
         </w:rPr>
         <w:t>FedProx</w:t>
       </w:r>
+      <w:proofErr w:type="spellEnd"/>
       <w:r>
         <w:t xml:space="preserve"> algorithm adapted from Li, Sahu, Zaheer, </w:t>
       </w:r>
@@ -14225,6 +14726,7 @@
       <w:r>
         <w:t xml:space="preserve">Interestingly, </w:t>
       </w:r>
+      <w:proofErr w:type="spellStart"/>
       <w:r>
         <w:rPr>
           <w:i/>
@@ -14232,6 +14734,7 @@
         </w:rPr>
         <w:t>FedProx</w:t>
       </w:r>
+      <w:proofErr w:type="spellEnd"/>
       <w:r>
         <w:t xml:space="preserve"> shows more stability with respect to accuracy in heterogeneous settings than the baseline </w:t>
       </w:r>
@@ -14256,9 +14759,13 @@
       </w:r>
       <w:r>
         <w:tab/>
+      </w:r>
+      <w:proofErr w:type="spellStart"/>
+      <w:r>
         <w:t>FedMA</w:t>
       </w:r>
       <w:bookmarkEnd w:id="26"/>
+      <w:proofErr w:type="spellEnd"/>
     </w:p>
     <w:p>
       <w:pPr>
@@ -14267,6 +14774,7 @@
       <w:r>
         <w:t xml:space="preserve">The challenge in solving through the development of </w:t>
       </w:r>
+      <w:proofErr w:type="spellStart"/>
       <w:r>
         <w:rPr>
           <w:i/>
@@ -14274,6 +14782,7 @@
         </w:rPr>
         <w:t>FedMA</w:t>
       </w:r>
+      <w:proofErr w:type="spellEnd"/>
       <w:r>
         <w:t xml:space="preserve">, or Federated Matched Averaging (Wang </w:t>
       </w:r>
@@ -14314,6 +14823,7 @@
       <w:pPr>
         <w:pStyle w:val="BodyText"/>
       </w:pPr>
+      <w:proofErr w:type="spellStart"/>
       <w:r>
         <w:rPr>
           <w:i/>
@@ -14321,6 +14831,7 @@
         </w:rPr>
         <w:t>FedMA</w:t>
       </w:r>
+      <w:proofErr w:type="spellEnd"/>
       <w:r>
         <w:t xml:space="preserve"> constructs the global model in a shared layer-wise manner by matching and averaging hidden elements, for instance channels in convolutional layers, or hidden states in LSTM layers, in a feature-extraction-signature-wise manner. This matching of feature-extracting signatures ensures that similar functional components are averaged together, thus outperforming conventional strategies while reducing the communication burden.</w:t>
       </w:r>
@@ -14344,6 +14855,7 @@
         <w:lastRenderedPageBreak/>
         <w:t xml:space="preserve">weights. </w:t>
       </w:r>
+      <w:proofErr w:type="spellStart"/>
       <w:r>
         <w:rPr>
           <w:i/>
@@ -14351,6 +14863,7 @@
         </w:rPr>
         <w:t>FedMA</w:t>
       </w:r>
+      <w:proofErr w:type="spellEnd"/>
       <w:r>
         <w:t xml:space="preserve"> also caters for the heterogeneity in the data by considering the size of the global model in line with the size of local models and data distribution while ensuring that globally the model is highly efficient and competent even with the changes in data on the clients' side.</w:t>
       </w:r>
@@ -14362,6 +14875,7 @@
       <w:r>
         <w:t xml:space="preserve">More generally, </w:t>
       </w:r>
+      <w:proofErr w:type="spellStart"/>
       <w:r>
         <w:rPr>
           <w:i/>
@@ -14369,6 +14883,7 @@
         </w:rPr>
         <w:t>FedMA</w:t>
       </w:r>
+      <w:proofErr w:type="spellEnd"/>
       <w:r>
         <w:t xml:space="preserve"> strengthens the federated learning paradigm by aiming for an approach of functional matching of model components to improve overall performance and reduce communication costs. It relies on the utilization of advanced matching techniques by making use of permutation invariance property to ensure the global model integrates the knowledge from all participating clients.</w:t>
       </w:r>
@@ -14423,6 +14938,7 @@
         <w:br/>
         <w:t xml:space="preserve">Figure 3.2.3 </w:t>
       </w:r>
+      <w:proofErr w:type="spellStart"/>
       <w:r>
         <w:rPr>
           <w:i/>
@@ -14430,6 +14946,7 @@
         </w:rPr>
         <w:t>FedMA</w:t>
       </w:r>
+      <w:proofErr w:type="spellEnd"/>
       <w:r>
         <w:t xml:space="preserve"> algorithm adapted from Wang </w:t>
       </w:r>
@@ -14454,14 +14971,19 @@
       </w:r>
       <w:r>
         <w:tab/>
+      </w:r>
+      <w:proofErr w:type="spellStart"/>
+      <w:r>
         <w:t>SecureBoost</w:t>
       </w:r>
       <w:bookmarkEnd w:id="27"/>
+      <w:proofErr w:type="spellEnd"/>
     </w:p>
     <w:p>
       <w:pPr>
         <w:pStyle w:val="BodyText"/>
       </w:pPr>
+      <w:proofErr w:type="spellStart"/>
       <w:r>
         <w:rPr>
           <w:i/>
@@ -14469,6 +14991,7 @@
         </w:rPr>
         <w:t>SecureBoost</w:t>
       </w:r>
+      <w:proofErr w:type="spellEnd"/>
       <w:r>
         <w:t xml:space="preserve"> is a boosting algorithm by trees developed under the federated learning scheme (Cheng </w:t>
       </w:r>
@@ -14490,6 +15013,7 @@
       <w:r>
         <w:t xml:space="preserve">In </w:t>
       </w:r>
+      <w:proofErr w:type="spellStart"/>
       <w:r>
         <w:rPr>
           <w:i/>
@@ -14497,6 +15021,7 @@
         </w:rPr>
         <w:t>SecureBoost</w:t>
       </w:r>
+      <w:proofErr w:type="spellEnd"/>
       <w:r>
         <w:t>, data is vertically partitioned: different parties own different features on the same set of users. The first step is privacy-preserving entity alignment, in which data samples from involved parties are matched using privacy-preserving protocols to ensure that nonshared data remains private. Finally, the jointly trained gradient boosting model is used in collaborative model training. Each of the parties computes locally optimal splits for the decision trees using their own data and encrypted gradient statistics sent by the active party. It encrypts gradient and Hessian values and ensures the privacy of data.</w:t>
       </w:r>
@@ -14508,6 +15033,7 @@
       <w:r>
         <w:t xml:space="preserve">In the protocol, </w:t>
       </w:r>
+      <w:proofErr w:type="spellStart"/>
       <w:r>
         <w:rPr>
           <w:i/>
@@ -14515,9 +15041,11 @@
         </w:rPr>
         <w:t>SecureBoost</w:t>
       </w:r>
+      <w:proofErr w:type="spellEnd"/>
       <w:r>
         <w:t xml:space="preserve"> defines roles for active parties, who have class labels, and passive parties, who have only feature data. The active party coordinates the training process, including the aggregation of model updates. Model construction follows the philosophy of the widely used and successful </w:t>
       </w:r>
+      <w:proofErr w:type="spellStart"/>
       <w:r>
         <w:rPr>
           <w:i/>
@@ -14525,19 +15053,30 @@
         </w:rPr>
         <w:t>XGBoost</w:t>
       </w:r>
+      <w:proofErr w:type="spellEnd"/>
       <w:r>
         <w:t>,</w:t>
       </w:r>
       <w:r>
-        <w:t xml:space="preserve"> sequential tree construction by adding splits that optimize a loss function. In such a federated setting, SecureBoost ensures encryption and secure sharing of gradient and Hessian values which are used for splits among the parties. </w:t>
-      </w:r>
-      <w:r>
-        <w:rPr>
-          <w:i/>
-          <w:iCs/>
-        </w:rPr>
+        <w:t xml:space="preserve"> sequential tree construction by adding splits that optimize a loss function. In such a federated setting, </w:t>
+      </w:r>
+      <w:proofErr w:type="spellStart"/>
+      <w:r>
         <w:t>SecureBoost</w:t>
       </w:r>
+      <w:proofErr w:type="spellEnd"/>
+      <w:r>
+        <w:t xml:space="preserve"> ensures encryption and secure sharing of gradient and Hessian values which are used for splits among the parties. </w:t>
+      </w:r>
+      <w:proofErr w:type="spellStart"/>
+      <w:r>
+        <w:rPr>
+          <w:i/>
+          <w:iCs/>
+        </w:rPr>
+        <w:t>SecureBoost</w:t>
+      </w:r>
+      <w:proofErr w:type="spellEnd"/>
       <w:r>
         <w:t xml:space="preserve"> further makes use of additive homomorphic encryption to ensure that each party can calculate the required gradient and </w:t>
       </w:r>
@@ -14550,6 +15089,7 @@
       <w:pPr>
         <w:pStyle w:val="BodyText"/>
       </w:pPr>
+      <w:proofErr w:type="spellStart"/>
       <w:r>
         <w:rPr>
           <w:i/>
@@ -14557,6 +15097,7 @@
         </w:rPr>
         <w:t>SecureBoost</w:t>
       </w:r>
+      <w:proofErr w:type="spellEnd"/>
       <w:r>
         <w:t xml:space="preserve"> is a design of loss lessness, which can achieve the same accuracy as tree-boosting algorithms without privacy preservation under centrali</w:t>
       </w:r>
@@ -14566,6 +15107,7 @@
       <w:r>
         <w:t xml:space="preserve">ed data; it might even be appropriate for industrial applications that need strong privacy guarantees. This approach is indeed scalable and highly efficient with very large datasets, keeping the performance on par with non-federated methods, such as </w:t>
       </w:r>
+      <w:proofErr w:type="spellStart"/>
       <w:r>
         <w:rPr>
           <w:i/>
@@ -14573,16 +15115,27 @@
         </w:rPr>
         <w:t>XGBoost</w:t>
       </w:r>
-      <w:r>
-        <w:t xml:space="preserve"> and Gradient Boosting Decision Trees (GBDT), in terms of both convergence and accuracy, even under the influence of privacy constraints. SecureBoost introduces a practical and secure framework of federated learning, in which different organizations can jointly build machine learning models without sharing data. Leveraging advanced cryptographic techniques, </w:t>
-      </w:r>
-      <w:r>
-        <w:rPr>
-          <w:i/>
-          <w:iCs/>
-        </w:rPr>
+      <w:proofErr w:type="spellEnd"/>
+      <w:r>
+        <w:t xml:space="preserve"> and Gradient Boosting Decision Trees (GBDT), in terms of both convergence and accuracy, even under the influence of privacy constraints. </w:t>
+      </w:r>
+      <w:proofErr w:type="spellStart"/>
+      <w:r>
         <w:t>SecureBoost</w:t>
       </w:r>
+      <w:proofErr w:type="spellEnd"/>
+      <w:r>
+        <w:t xml:space="preserve"> introduces a practical and secure framework of federated learning, in which different organizations can jointly build machine learning models without sharing data. Leveraging advanced cryptographic techniques, </w:t>
+      </w:r>
+      <w:proofErr w:type="spellStart"/>
+      <w:r>
+        <w:rPr>
+          <w:i/>
+          <w:iCs/>
+        </w:rPr>
+        <w:t>SecureBoost</w:t>
+      </w:r>
+      <w:proofErr w:type="spellEnd"/>
       <w:r>
         <w:t xml:space="preserve"> protects private information from being exposed throughout the whole process of learning, making it very valuable in privacy-preserving </w:t>
       </w:r>
@@ -14624,6 +15177,7 @@
       <w:r>
         <w:t xml:space="preserve"> started it off by allowing efficient training across devices with centralized control. </w:t>
       </w:r>
+      <w:proofErr w:type="spellStart"/>
       <w:r>
         <w:rPr>
           <w:i/>
@@ -14631,9 +15185,11 @@
         </w:rPr>
         <w:t>FedProx</w:t>
       </w:r>
+      <w:proofErr w:type="spellEnd"/>
       <w:r>
         <w:t xml:space="preserve"> generalizes that approach to heterogeneity in system capabilities and data distribution. </w:t>
       </w:r>
+      <w:proofErr w:type="spellStart"/>
       <w:r>
         <w:rPr>
           <w:i/>
@@ -14641,9 +15197,11 @@
         </w:rPr>
         <w:t>FedMA</w:t>
       </w:r>
+      <w:proofErr w:type="spellEnd"/>
       <w:r>
         <w:t xml:space="preserve"> further improves model performance by leveraging advanced matching for layer-wise averaging and is specifically applied to complex architectures using deep neural networks. </w:t>
       </w:r>
+      <w:proofErr w:type="spellStart"/>
       <w:r>
         <w:rPr>
           <w:i/>
@@ -14651,6 +15209,7 @@
         </w:rPr>
         <w:t>SecureBoost</w:t>
       </w:r>
+      <w:proofErr w:type="spellEnd"/>
       <w:r>
         <w:t xml:space="preserve"> introduces strong privacy-preserving measures in order to collaboratively train securely among the parties with vertically partitioned data. These algorithms improve </w:t>
       </w:r>
@@ -14805,6 +15364,7 @@
       <w:r>
         <w:t xml:space="preserve"> personalization, communication compression, and asynchronous aggregation. Personalization would involve algorithms like </w:t>
       </w:r>
+      <w:proofErr w:type="spellStart"/>
       <w:r>
         <w:rPr>
           <w:i/>
@@ -14812,6 +15372,7 @@
         </w:rPr>
         <w:t>FedBABU</w:t>
       </w:r>
+      <w:proofErr w:type="spellEnd"/>
       <w:r>
         <w:t xml:space="preserve"> to improve client performance. Communication compression was in the efforts of reducing message size to save on bandwidth and communication costs. Asynchronous aggregation allowed faster devices to move ahead without waiting for slower devices, which facilitated improvement in efficiency and robustness during training. Key results are a significant performance gap between both homogeneous and heterogeneous settings, usually with lower and more varied accuracies for heterogeneous devices due to the varied training dynamics. Real-world application efficiency was better for </w:t>
       </w:r>
@@ -14867,12 +15428,21 @@
       <w:r>
         <w:t xml:space="preserve"> FL server, the model is deployed. The Flower package is used to build the model. The use of </w:t>
       </w:r>
-      <w:r>
-        <w:rPr>
-          <w:i/>
-          <w:iCs/>
-        </w:rPr>
-        <w:t>Jupyter Notebook</w:t>
+      <w:proofErr w:type="spellStart"/>
+      <w:r>
+        <w:rPr>
+          <w:i/>
+          <w:iCs/>
+        </w:rPr>
+        <w:t>Jupyter</w:t>
+      </w:r>
+      <w:proofErr w:type="spellEnd"/>
+      <w:r>
+        <w:rPr>
+          <w:i/>
+          <w:iCs/>
+        </w:rPr>
+        <w:t xml:space="preserve"> Notebook</w:t>
       </w:r>
       <w:r>
         <w:t xml:space="preserve"> (JN) is recommended; once the server is running, hardware is configured by selecting the number of CPUs, disk memory, and RAM. The next step is federated configuration, which includes the number of rounds, evaluation metric, number of clients, and federated aggregation strategy. On the client side, three instances are opened and running in the cloud. It is important to pass the</w:t>
@@ -15017,6 +15587,7 @@
       <w:r>
         <w:t xml:space="preserve"> differs from simpler models or more synthetic setups often used. In summary realistic approaches can enhance FL modelling. Similarly, Lai et al., (2024) used versions of </w:t>
       </w:r>
+      <w:proofErr w:type="spellStart"/>
       <w:r>
         <w:rPr>
           <w:i/>
@@ -15045,6 +15616,7 @@
         </w:rPr>
         <w:t>ST</w:t>
       </w:r>
+      <w:proofErr w:type="spellEnd"/>
       <w:r>
         <w:t xml:space="preserve"> and </w:t>
       </w:r>
@@ -15370,6 +15942,7 @@
       <w:r>
         <w:t xml:space="preserve"> and </w:t>
       </w:r>
+      <w:proofErr w:type="spellStart"/>
       <w:r>
         <w:rPr>
           <w:i/>
@@ -15377,6 +15950,7 @@
         </w:rPr>
         <w:t>Gunicorn</w:t>
       </w:r>
+      <w:proofErr w:type="spellEnd"/>
       <w:r>
         <w:t>, then deployed on AWS EC2. This reduces the cost in communication and ensures data privacy since raw video data is stored in local devices.</w:t>
       </w:r>
@@ -15408,6 +15982,7 @@
       <w:r>
         <w:t xml:space="preserve"> and </w:t>
       </w:r>
+      <w:proofErr w:type="spellStart"/>
       <w:r>
         <w:rPr>
           <w:i/>
@@ -15415,6 +15990,7 @@
         </w:rPr>
         <w:t>Keras</w:t>
       </w:r>
+      <w:proofErr w:type="spellEnd"/>
       <w:r>
         <w:t>. It is a multi-class classification model distributed to client devices. Clients train the model locally over their data and hence maintain raw data on the device. It sent model updates back to the server, which aggregated these updates with the method of federated averaging. To ensure greater privacy, security measures included differential privacy and SSL encryption, though the adoption of these was optional. The system further contained an alternate questionnaire and an optional chatbot that assisted in the collection of more information besides supporting the user.</w:t>
       </w:r>
@@ -15515,6 +16091,7 @@
       <w:r>
         <w:t xml:space="preserve">Nakayama and Jeno (2022) detail the FL server implementation in chapter four by focusing on the aggregator, database, and communication handlers. The process is initialized by importing all the required libraries followed by the definition of the Server class to maintain agent registration, global model synthesis, and message handling. Configuration is initialized through a JSON file that determines IP addresses, port numbers, and aggregation parameters. The </w:t>
       </w:r>
+      <w:proofErr w:type="spellStart"/>
       <w:r>
         <w:rPr>
           <w:i/>
@@ -15522,6 +16099,7 @@
         </w:rPr>
         <w:t>StateManager</w:t>
       </w:r>
+      <w:proofErr w:type="spellEnd"/>
       <w:r>
         <w:t xml:space="preserve"> class buffers local model data and performs the aggregation criteria, while the Aggregator class integrates local updates to the global model using </w:t>
       </w:r>
@@ -15550,8 +16128,13 @@
       <w:pPr>
         <w:pStyle w:val="BodyText"/>
       </w:pPr>
-      <w:r>
-        <w:t xml:space="preserve">Lathkar, (2021) explains in chapter eleven how to build </w:t>
+      <w:proofErr w:type="spellStart"/>
+      <w:r>
+        <w:t>Lathkar</w:t>
+      </w:r>
+      <w:proofErr w:type="spellEnd"/>
+      <w:r>
+        <w:t xml:space="preserve">, (2021) explains in chapter eleven how to build </w:t>
       </w:r>
       <w:r>
         <w:rPr>
@@ -15563,6 +16146,7 @@
       <w:r>
         <w:t xml:space="preserve"> APIs using Flask, from introduction to Representational State Transfer (REST) architecture and its Create, Read, Update and Delete (CRUD) operations. He walks the reader through the creation of APIs by using Flask routing, handling HTTP methods, and returning responses. This chapter has also introduced testing tools such as </w:t>
       </w:r>
+      <w:proofErr w:type="spellStart"/>
       <w:r>
         <w:rPr>
           <w:i/>
@@ -15570,6 +16154,7 @@
         </w:rPr>
         <w:t>cURL</w:t>
       </w:r>
+      <w:proofErr w:type="spellEnd"/>
       <w:r>
         <w:t xml:space="preserve"> and Postman for API validation and further covered </w:t>
       </w:r>
@@ -15603,6 +16188,7 @@
       <w:r>
         <w:t xml:space="preserve"> and </w:t>
       </w:r>
+      <w:proofErr w:type="spellStart"/>
       <w:r>
         <w:rPr>
           <w:i/>
@@ -15610,6 +16196,7 @@
         </w:rPr>
         <w:t>cURL</w:t>
       </w:r>
+      <w:proofErr w:type="spellEnd"/>
       <w:r>
         <w:t xml:space="preserve">. On chapter twelve details deploying Flask applications in production using cloud platforms such as Google App Engine and </w:t>
       </w:r>
@@ -15623,6 +16210,7 @@
       <w:r>
         <w:t xml:space="preserve">, from setup to deployment processes. This involves a discussion on configuration files like requirements.txt and </w:t>
       </w:r>
+      <w:proofErr w:type="spellStart"/>
       <w:r>
         <w:rPr>
           <w:i/>
@@ -15630,6 +16218,7 @@
         </w:rPr>
         <w:t>Procfile</w:t>
       </w:r>
+      <w:proofErr w:type="spellEnd"/>
       <w:r>
         <w:t xml:space="preserve">. The simplicity of hosting </w:t>
       </w:r>
@@ -15653,6 +16242,7 @@
       <w:r>
         <w:t xml:space="preserve"> is also discussed. For dedicated servers, this walks through deploying Flask using </w:t>
       </w:r>
+      <w:proofErr w:type="spellStart"/>
       <w:r>
         <w:rPr>
           <w:i/>
@@ -15660,6 +16250,7 @@
         </w:rPr>
         <w:t>uWSGI</w:t>
       </w:r>
+      <w:proofErr w:type="spellEnd"/>
       <w:r>
         <w:t xml:space="preserve"> and </w:t>
       </w:r>
@@ -16222,13 +16813,31 @@
       <w:r>
         <w:t xml:space="preserve">The first part of the experimentation, the evaluation stage, involved the experimentation and evaluation of popular FL frameworks. At this stage, the first population of interest, FL frameworks, was identified, with the sample consisting of </w:t>
       </w:r>
-      <w:r>
-        <w:rPr>
-          <w:i/>
-          <w:iCs/>
-        </w:rPr>
-        <w:t>PySyft, FATE, Flower, FedML</w:t>
-      </w:r>
+      <w:proofErr w:type="spellStart"/>
+      <w:r>
+        <w:rPr>
+          <w:i/>
+          <w:iCs/>
+        </w:rPr>
+        <w:t>PySyft</w:t>
+      </w:r>
+      <w:proofErr w:type="spellEnd"/>
+      <w:r>
+        <w:rPr>
+          <w:i/>
+          <w:iCs/>
+        </w:rPr>
+        <w:t xml:space="preserve">, FATE, Flower, </w:t>
+      </w:r>
+      <w:proofErr w:type="spellStart"/>
+      <w:r>
+        <w:rPr>
+          <w:i/>
+          <w:iCs/>
+        </w:rPr>
+        <w:t>FedML</w:t>
+      </w:r>
+      <w:proofErr w:type="spellEnd"/>
       <w:r>
         <w:t xml:space="preserve"> and </w:t>
       </w:r>
@@ -16756,7 +17365,7 @@
           <w:noProof/>
         </w:rPr>
         <w:drawing>
-          <wp:inline distT="0" distB="0" distL="0" distR="0" wp14:anchorId="0465C463" wp14:editId="448A75A9">
+          <wp:inline distT="0" distB="0" distL="0" distR="0" wp14:anchorId="0465C463" wp14:editId="359EA264">
             <wp:extent cx="5293168" cy="2872854"/>
             <wp:effectExtent l="0" t="0" r="3175" b="3810"/>
             <wp:docPr id="1414719123" name="Picture 1" descr="A graph of a project&#10;&#10;Description automatically generated with medium confidence"/>
@@ -17140,6 +17749,7 @@
       <w:r>
         <w:t xml:space="preserve">This chapter starts with the experimentation phase and evaluates the sample of </w:t>
       </w:r>
+      <w:proofErr w:type="spellStart"/>
       <w:r>
         <w:rPr>
           <w:i/>
@@ -17147,6 +17757,7 @@
         </w:rPr>
         <w:t>PySyft</w:t>
       </w:r>
+      <w:proofErr w:type="spellEnd"/>
       <w:r>
         <w:t xml:space="preserve">, </w:t>
       </w:r>
@@ -17170,6 +17781,7 @@
       <w:r>
         <w:t xml:space="preserve">, </w:t>
       </w:r>
+      <w:proofErr w:type="spellStart"/>
       <w:r>
         <w:rPr>
           <w:i/>
@@ -17177,6 +17789,7 @@
         </w:rPr>
         <w:t>FedML</w:t>
       </w:r>
+      <w:proofErr w:type="spellEnd"/>
       <w:r>
         <w:t xml:space="preserve">, </w:t>
       </w:r>
@@ -17334,16 +17947,28 @@
       </w:r>
       <w:r>
         <w:tab/>
+      </w:r>
+      <w:proofErr w:type="spellStart"/>
+      <w:r>
         <w:t>PySyft</w:t>
       </w:r>
       <w:bookmarkEnd w:id="45"/>
+      <w:proofErr w:type="spellEnd"/>
     </w:p>
     <w:p>
       <w:pPr>
         <w:pStyle w:val="BodyText"/>
       </w:pPr>
       <w:r>
-        <w:t>This framework offers interaction with an API via JN. To start the evaluation, the repository was cloned. The documentation is clear, and support is available through Slack. The API itself, when accessed via a browser, does not offer any functionality; actions must be performed via JN. It is designed for programmatic use rather than manual interaction. The repository (OpenMined, 2019) contains twelve JNs that serve as tutorials.</w:t>
+        <w:t>This framework offers interaction with an API via JN. To start the evaluation, the repository was cloned. The documentation is clear, and support is available through Slack. The API itself, when accessed via a browser, does not offer any functionality; actions must be performed via JN. It is designed for programmatic use rather than manual interaction. The repository (</w:t>
+      </w:r>
+      <w:proofErr w:type="spellStart"/>
+      <w:r>
+        <w:t>OpenMined</w:t>
+      </w:r>
+      <w:proofErr w:type="spellEnd"/>
+      <w:r>
+        <w:t>, 2019) contains twelve JNs that serve as tutorials.</w:t>
       </w:r>
     </w:p>
     <w:p>
@@ -17353,6 +17978,7 @@
       <w:r>
         <w:t xml:space="preserve">The participants, also known as </w:t>
       </w:r>
+      <w:proofErr w:type="spellStart"/>
       <w:r>
         <w:rPr>
           <w:i/>
@@ -17360,9 +17986,11 @@
         </w:rPr>
         <w:t>PySyft</w:t>
       </w:r>
+      <w:proofErr w:type="spellEnd"/>
       <w:r>
         <w:t xml:space="preserve"> workers, include the data owner and the data scientists. The data has two variants: mock and private. Data scientists can only access and read the mock dataset. The first four JNs cover the basics of </w:t>
       </w:r>
+      <w:proofErr w:type="spellStart"/>
       <w:r>
         <w:rPr>
           <w:i/>
@@ -17370,6 +17998,7 @@
         </w:rPr>
         <w:t>PySyft</w:t>
       </w:r>
+      <w:proofErr w:type="spellEnd"/>
       <w:r>
         <w:t>, including how to load and preprocess data securely, how scientists can submit code for remote execution for the owner to review and approve, and how data scientists can download their results.</w:t>
       </w:r>
@@ -17382,6 +18011,7 @@
         <w:lastRenderedPageBreak/>
         <w:t xml:space="preserve">The fifth JN shows how the data owner trains a multi-party computation model using </w:t>
       </w:r>
+      <w:proofErr w:type="spellStart"/>
       <w:r>
         <w:rPr>
           <w:i/>
@@ -17389,6 +18019,7 @@
         </w:rPr>
         <w:t>PyTorch</w:t>
       </w:r>
+      <w:proofErr w:type="spellEnd"/>
       <w:r>
         <w:t xml:space="preserve">. The remaining JNs cover customizing policies for data access, handling multiple code requests for approval by the data owner, managing the data site register control flow, and granting access to new users. They also cover code history, blob storage, submitting </w:t>
       </w:r>
@@ -17410,6 +18041,7 @@
       <w:r>
         <w:t xml:space="preserve">After reviewing this framework, the conclusion is that </w:t>
       </w:r>
+      <w:proofErr w:type="spellStart"/>
       <w:r>
         <w:rPr>
           <w:i/>
@@ -17417,6 +18049,7 @@
         </w:rPr>
         <w:t>PySyft</w:t>
       </w:r>
+      <w:proofErr w:type="spellEnd"/>
       <w:r>
         <w:t xml:space="preserve"> is a robust framework for privacy-preserving machine learning but is more suited for academic and research fields. None of the tutorials provided a real-world scenario where different devices train a model locally and a server aggregates the results. Instead, the framework focuses on privacy and user permission management rather than providing real federated learning scenarios. </w:t>
       </w:r>
@@ -17493,6 +18126,7 @@
       <w:r>
         <w:t xml:space="preserve">. In this process, based on the type of party, it initializes a model; that is, for a guest, it will initialize both the bottom and top models, whereas for a host, it initializes only the bottom model. By using </w:t>
       </w:r>
+      <w:proofErr w:type="spellStart"/>
       <w:r>
         <w:rPr>
           <w:i/>
@@ -17500,9 +18134,11 @@
         </w:rPr>
         <w:t>HeteroNNTrainerGuest</w:t>
       </w:r>
+      <w:proofErr w:type="spellEnd"/>
       <w:r>
         <w:t xml:space="preserve"> or </w:t>
       </w:r>
+      <w:proofErr w:type="spellStart"/>
       <w:r>
         <w:rPr>
           <w:i/>
@@ -17510,6 +18146,7 @@
         </w:rPr>
         <w:t>HeteroNNTrainerHost</w:t>
       </w:r>
+      <w:proofErr w:type="spellEnd"/>
       <w:r>
         <w:t>, it will prepare the training of the model, where the function train trains the model, and the function predict predicts the outcome of the data set by applying a trained model. The run function coordinates the training and prediction, and the script is run with launch, which simulates a FL scenario.</w:t>
       </w:r>
@@ -17526,8 +18163,17 @@
           <w:i/>
           <w:iCs/>
         </w:rPr>
-        <w:t>Hetero-SecureBoost</w:t>
-      </w:r>
+        <w:t>Hetero-</w:t>
+      </w:r>
+      <w:proofErr w:type="spellStart"/>
+      <w:r>
+        <w:rPr>
+          <w:i/>
+          <w:iCs/>
+        </w:rPr>
+        <w:t>SecureBoost</w:t>
+      </w:r>
+      <w:proofErr w:type="spellEnd"/>
       <w:r>
         <w:t xml:space="preserve"> tutorial makes use of FATE's </w:t>
       </w:r>
@@ -17536,11 +18182,21 @@
           <w:i/>
           <w:iCs/>
         </w:rPr>
-        <w:t>Hetero-SecureBoost</w:t>
-      </w:r>
+        <w:t>Hetero-</w:t>
+      </w:r>
+      <w:proofErr w:type="spellStart"/>
+      <w:r>
+        <w:rPr>
+          <w:i/>
+          <w:iCs/>
+        </w:rPr>
+        <w:t>SecureBoost</w:t>
+      </w:r>
+      <w:proofErr w:type="spellEnd"/>
       <w:r>
         <w:t xml:space="preserve"> scheme in that it trains the boosting tree model. Based on party type, initialization of the model is done: a guest initializes the model as </w:t>
       </w:r>
+      <w:proofErr w:type="spellStart"/>
       <w:r>
         <w:rPr>
           <w:i/>
@@ -17548,9 +18204,11 @@
         </w:rPr>
         <w:t>HeteroSecureBoostGuest</w:t>
       </w:r>
+      <w:proofErr w:type="spellEnd"/>
       <w:r>
         <w:t xml:space="preserve">, a host as </w:t>
       </w:r>
+      <w:proofErr w:type="spellStart"/>
       <w:r>
         <w:rPr>
           <w:i/>
@@ -17558,6 +18216,7 @@
         </w:rPr>
         <w:t>HeteroSecureBoostHost</w:t>
       </w:r>
+      <w:proofErr w:type="spellEnd"/>
       <w:r>
         <w:t>. The train function initiates the training loop, while the predict function utilizes a trained model for predicting outcomes over an input dataset. The run function drives both the training and predicting operations. The script is launched with launch for mimicking the federated learning setup. Both tutorials are successful in demonstrating federated learning by enabling the model training process among different parties without exchanging raw data, and hence ensures collaborative learning while keeping private data.</w:t>
       </w:r>
@@ -17580,6 +18239,7 @@
       <w:r>
         <w:t xml:space="preserve"> can be applied in practical settings for federated learning. Final conclusion same as </w:t>
       </w:r>
+      <w:proofErr w:type="spellStart"/>
       <w:r>
         <w:rPr>
           <w:i/>
@@ -17587,6 +18247,7 @@
         </w:rPr>
         <w:t>PySyft</w:t>
       </w:r>
+      <w:proofErr w:type="spellEnd"/>
       <w:r>
         <w:t xml:space="preserve"> none of the tutorials provided a real-world scenario where different devices train a model locally and a server aggregates the results.</w:t>
       </w:r>
@@ -17664,13 +18325,26 @@
         <w:t xml:space="preserve"> scripts, two were selected: </w:t>
       </w:r>
       <w:r>
-        <w:t xml:space="preserve">vertical-fl </w:t>
+        <w:t>vertical-</w:t>
+      </w:r>
+      <w:proofErr w:type="spellStart"/>
+      <w:r>
+        <w:t>fl</w:t>
+      </w:r>
+      <w:proofErr w:type="spellEnd"/>
+      <w:r>
+        <w:t xml:space="preserve"> </w:t>
       </w:r>
       <w:r>
         <w:t xml:space="preserve">and </w:t>
       </w:r>
-      <w:r>
-        <w:t>pytorch-from-centralized-to-federated.</w:t>
+      <w:proofErr w:type="spellStart"/>
+      <w:r>
+        <w:t>pytorch</w:t>
+      </w:r>
+      <w:proofErr w:type="spellEnd"/>
+      <w:r>
+        <w:t>-from-centralized-to-federated.</w:t>
       </w:r>
       <w:r>
         <w:t xml:space="preserve"> These were chosen because they are closer to real-world FL cases, and moving away from JNs helps to achieve this.</w:t>
@@ -17684,7 +18358,15 @@
         <w:t xml:space="preserve">The </w:t>
       </w:r>
       <w:r>
-        <w:t xml:space="preserve">vertical-fl </w:t>
+        <w:t>vertical-</w:t>
+      </w:r>
+      <w:proofErr w:type="spellStart"/>
+      <w:r>
+        <w:t>fl</w:t>
+      </w:r>
+      <w:proofErr w:type="spellEnd"/>
+      <w:r>
+        <w:t xml:space="preserve"> </w:t>
       </w:r>
       <w:r>
         <w:t xml:space="preserve">example uses the </w:t>
@@ -17717,8 +18399,13 @@
       <w:r>
         <w:t xml:space="preserve">The </w:t>
       </w:r>
-      <w:r>
-        <w:t xml:space="preserve">pytorch-from-centralized-to-federated </w:t>
+      <w:proofErr w:type="spellStart"/>
+      <w:r>
+        <w:t>pytorch</w:t>
+      </w:r>
+      <w:proofErr w:type="spellEnd"/>
+      <w:r>
+        <w:t xml:space="preserve">-from-centralized-to-federated </w:t>
       </w:r>
       <w:r>
         <w:t xml:space="preserve">example demonstrates the transition from a ML centralised setup to a FL setup using </w:t>
@@ -17729,6 +18416,7 @@
       <w:r>
         <w:t xml:space="preserve">and </w:t>
       </w:r>
+      <w:proofErr w:type="spellStart"/>
       <w:r>
         <w:rPr>
           <w:i/>
@@ -17736,6 +18424,7 @@
         </w:rPr>
         <w:t>Pytorch</w:t>
       </w:r>
+      <w:proofErr w:type="spellEnd"/>
       <w:r>
         <w:t>. In the centralised setup, a CNN was trained using the CIFAR-10 dataset achieving 37.8% accuracy. The federated setup distributed the data across two clients training models locally. The server aggregated updates and improved accuracy in 48.9%. This demonstrates how FL can better generalise and improve accuracy.</w:t>
       </w:r>
@@ -17753,6 +18442,7 @@
       <w:r>
         <w:t xml:space="preserve"> framework is closer to real FL scenarios because it simulates clients and a server in a pragmatic way, making it easy to understand how each element is laid out. Flower surpasses </w:t>
       </w:r>
+      <w:proofErr w:type="spellStart"/>
       <w:r>
         <w:rPr>
           <w:i/>
@@ -17760,6 +18450,7 @@
         </w:rPr>
         <w:t>PySyft</w:t>
       </w:r>
+      <w:proofErr w:type="spellEnd"/>
       <w:r>
         <w:t xml:space="preserve"> and </w:t>
       </w:r>
@@ -17784,14 +18475,19 @@
       </w:r>
       <w:r>
         <w:tab/>
+      </w:r>
+      <w:proofErr w:type="spellStart"/>
+      <w:r>
         <w:t>FedML</w:t>
       </w:r>
       <w:bookmarkEnd w:id="48"/>
+      <w:proofErr w:type="spellEnd"/>
     </w:p>
     <w:p>
       <w:pPr>
         <w:pStyle w:val="BodyText"/>
       </w:pPr>
+      <w:proofErr w:type="spellStart"/>
       <w:r>
         <w:rPr>
           <w:i/>
@@ -17799,8 +18495,17 @@
         </w:rPr>
         <w:t>FedML</w:t>
       </w:r>
-      <w:r>
-        <w:t xml:space="preserve"> offers clear documentation and tutorials for deploying its experiments (FedML, 2023). It also has a broad support community on </w:t>
+      <w:proofErr w:type="spellEnd"/>
+      <w:r>
+        <w:t xml:space="preserve"> offers clear documentation and tutorials for deploying its experiments (</w:t>
+      </w:r>
+      <w:proofErr w:type="spellStart"/>
+      <w:r>
+        <w:t>FedML</w:t>
+      </w:r>
+      <w:proofErr w:type="spellEnd"/>
+      <w:r>
+        <w:t xml:space="preserve">, 2023). It also has a broad support community on </w:t>
       </w:r>
       <w:r>
         <w:rPr>
@@ -17822,6 +18527,7 @@
       <w:r>
         <w:t xml:space="preserve"> and the </w:t>
       </w:r>
+      <w:proofErr w:type="gramStart"/>
       <w:r>
         <w:rPr>
           <w:i/>
@@ -17829,6 +18535,7 @@
         </w:rPr>
         <w:t>Heart Disease</w:t>
       </w:r>
+      <w:proofErr w:type="gramEnd"/>
       <w:r>
         <w:t>.</w:t>
       </w:r>
@@ -17909,6 +18616,7 @@
       <w:r>
         <w:t xml:space="preserve">Unlike </w:t>
       </w:r>
+      <w:proofErr w:type="spellStart"/>
       <w:r>
         <w:rPr>
           <w:i/>
@@ -17916,6 +18624,7 @@
         </w:rPr>
         <w:t>PySyft</w:t>
       </w:r>
+      <w:proofErr w:type="spellEnd"/>
       <w:r>
         <w:t xml:space="preserve">, </w:t>
       </w:r>
@@ -17939,6 +18648,7 @@
       <w:r>
         <w:t xml:space="preserve">, </w:t>
       </w:r>
+      <w:proofErr w:type="spellStart"/>
       <w:r>
         <w:rPr>
           <w:i/>
@@ -17946,9 +18656,11 @@
         </w:rPr>
         <w:t>FedML</w:t>
       </w:r>
+      <w:proofErr w:type="spellEnd"/>
       <w:r>
         <w:t xml:space="preserve"> offers a platform for project management (open.fedml.ai); however, this feature was not evaluated due to time constraints. After evaluation, </w:t>
       </w:r>
+      <w:proofErr w:type="spellStart"/>
       <w:r>
         <w:rPr>
           <w:i/>
@@ -17956,6 +18668,7 @@
         </w:rPr>
         <w:t>FedML</w:t>
       </w:r>
+      <w:proofErr w:type="spellEnd"/>
       <w:r>
         <w:t xml:space="preserve"> appears to be the closest to real-world settings, as evidenced by its GitHub repository.</w:t>
       </w:r>
@@ -17991,6 +18704,7 @@
       <w:r>
         <w:t xml:space="preserve"> </w:t>
       </w:r>
+      <w:proofErr w:type="spellStart"/>
       <w:r>
         <w:rPr>
           <w:i/>
@@ -17998,12 +18712,14 @@
         </w:rPr>
         <w:t>Colab</w:t>
       </w:r>
+      <w:proofErr w:type="spellEnd"/>
       <w:r>
         <w:t xml:space="preserve"> </w:t>
       </w:r>
       <w:r>
         <w:t xml:space="preserve">or downloaded to a local computer for exploration, there are a total of twenty tutorials only two were selected for evaluation. TFF offers a robust package divided in two layers, FL and Federated Core (FC). The first layer provides high-level interfaces for integrating </w:t>
       </w:r>
+      <w:proofErr w:type="spellStart"/>
       <w:r>
         <w:rPr>
           <w:i/>
@@ -18011,6 +18727,7 @@
         </w:rPr>
         <w:t>Keras</w:t>
       </w:r>
+      <w:proofErr w:type="spellEnd"/>
       <w:r>
         <w:t xml:space="preserve"> or </w:t>
       </w:r>
@@ -18019,8 +18736,17 @@
           <w:i/>
           <w:iCs/>
         </w:rPr>
-        <w:t>non-Keras</w:t>
-      </w:r>
+        <w:t>non-</w:t>
+      </w:r>
+      <w:proofErr w:type="spellStart"/>
+      <w:r>
+        <w:rPr>
+          <w:i/>
+          <w:iCs/>
+        </w:rPr>
+        <w:t>Keras</w:t>
+      </w:r>
+      <w:proofErr w:type="spellEnd"/>
       <w:r>
         <w:t xml:space="preserve"> machine learning models into the TFF framework. The second layer consists of lower-level interfaces that allow customization of algorithms by combining </w:t>
       </w:r>
@@ -18052,9 +18778,13 @@
       <w:r>
         <w:t xml:space="preserve">FL for image classification tutorial demonstrates how to use the TFF high-level </w:t>
       </w:r>
+      <w:proofErr w:type="spellStart"/>
+      <w:proofErr w:type="gramStart"/>
       <w:r>
         <w:t>tff.learning</w:t>
       </w:r>
+      <w:proofErr w:type="spellEnd"/>
+      <w:proofErr w:type="gramEnd"/>
       <w:r>
         <w:t xml:space="preserve"> API to perform federated learning on the </w:t>
       </w:r>
@@ -18084,16 +18814,28 @@
       <w:r>
         <w:t xml:space="preserve"> data across multiple clients for federated learning. Then, a simple neural network is defined using </w:t>
       </w:r>
-      <w:r>
-        <w:rPr>
-          <w:i/>
-          <w:iCs/>
-        </w:rPr>
-        <w:t xml:space="preserve">tf.keras </w:t>
+      <w:proofErr w:type="spellStart"/>
+      <w:proofErr w:type="gramStart"/>
+      <w:r>
+        <w:rPr>
+          <w:i/>
+          <w:iCs/>
+        </w:rPr>
+        <w:t>tf.keras</w:t>
+      </w:r>
+      <w:proofErr w:type="spellEnd"/>
+      <w:proofErr w:type="gramEnd"/>
+      <w:r>
+        <w:rPr>
+          <w:i/>
+          <w:iCs/>
+        </w:rPr>
+        <w:t xml:space="preserve"> </w:t>
       </w:r>
       <w:r>
         <w:t xml:space="preserve">and is wrapped with TFF </w:t>
       </w:r>
+      <w:proofErr w:type="spellStart"/>
       <w:r>
         <w:rPr>
           <w:i/>
@@ -18101,6 +18843,7 @@
         </w:rPr>
         <w:t>tff.learning.models.VariableModel</w:t>
       </w:r>
+      <w:proofErr w:type="spellEnd"/>
       <w:r>
         <w:t>.</w:t>
       </w:r>
@@ -18135,6 +18878,7 @@
       <w:r>
         <w:t xml:space="preserve"> algorithm was developed by defining the </w:t>
       </w:r>
+      <w:proofErr w:type="spellStart"/>
       <w:r>
         <w:rPr>
           <w:i/>
@@ -18142,9 +18886,11 @@
         </w:rPr>
         <w:t>initialize_fn</w:t>
       </w:r>
+      <w:proofErr w:type="spellEnd"/>
       <w:r>
         <w:t xml:space="preserve"> and </w:t>
       </w:r>
+      <w:proofErr w:type="spellStart"/>
       <w:r>
         <w:rPr>
           <w:i/>
@@ -18152,6 +18898,7 @@
         </w:rPr>
         <w:t>next_fn</w:t>
       </w:r>
+      <w:proofErr w:type="spellEnd"/>
       <w:r>
         <w:t xml:space="preserve"> functions, which integrate TensorFlow operations within the federated communication process. The tutorial wraps up by combining these elements into a custom iterative process for federated learning, including an evaluation of the model performance after a few training rounds.</w:t>
       </w:r>
@@ -18251,6 +18998,7 @@
       <w:pPr>
         <w:pStyle w:val="BodyText"/>
       </w:pPr>
+      <w:proofErr w:type="spellStart"/>
       <w:r>
         <w:rPr>
           <w:i/>
@@ -18258,6 +19006,7 @@
         </w:rPr>
         <w:t>FedML</w:t>
       </w:r>
+      <w:proofErr w:type="spellEnd"/>
       <w:r>
         <w:t xml:space="preserve"> stands out as the best option, offering intuitive tutorials that closely mirror real-world settings and a website capable of orchestrating and controlling FL experiments. </w:t>
       </w:r>
@@ -18287,6 +19036,7 @@
       <w:r>
         <w:t xml:space="preserve"> and </w:t>
       </w:r>
+      <w:proofErr w:type="spellStart"/>
       <w:r>
         <w:rPr>
           <w:i/>
@@ -18294,6 +19044,7 @@
         </w:rPr>
         <w:t>PySyft</w:t>
       </w:r>
+      <w:proofErr w:type="spellEnd"/>
       <w:r>
         <w:t xml:space="preserve"> appear to be designed primarily for academic research, as their tutorials serve mainly as proofs of concept.</w:t>
       </w:r>
@@ -18389,12 +19140,21 @@
       <w:r>
         <w:t xml:space="preserve"> stored in the </w:t>
       </w:r>
-      <w:r>
-        <w:rPr>
-          <w:i/>
-          <w:iCs/>
-        </w:rPr>
-        <w:t>FLServer/JNs</w:t>
+      <w:proofErr w:type="spellStart"/>
+      <w:r>
+        <w:rPr>
+          <w:i/>
+          <w:iCs/>
+        </w:rPr>
+        <w:t>FLServer</w:t>
+      </w:r>
+      <w:proofErr w:type="spellEnd"/>
+      <w:r>
+        <w:rPr>
+          <w:i/>
+          <w:iCs/>
+        </w:rPr>
+        <w:t>/JNs</w:t>
       </w:r>
       <w:r>
         <w:t xml:space="preserve"> directory. Finally, a front-end page </w:t>
@@ -18960,6 +19720,7 @@
       <w:r>
         <w:t xml:space="preserve">. After training has finished, the weights are sent back to the server, and a receive function updates the local client model. The </w:t>
       </w:r>
+      <w:proofErr w:type="spellStart"/>
       <w:r>
         <w:rPr>
           <w:i/>
@@ -18967,6 +19728,7 @@
         </w:rPr>
         <w:t>reset_client</w:t>
       </w:r>
+      <w:proofErr w:type="spellEnd"/>
       <w:r>
         <w:t xml:space="preserve"> function resets the client's state, reloads the data, and re-registers the client back into the server, preparing it for the next round of training. The final function allows the server to shut down clients.</w:t>
       </w:r>
@@ -19434,6 +20196,7 @@
       <w:r>
         <w:t xml:space="preserve">and </w:t>
       </w:r>
+      <w:proofErr w:type="spellStart"/>
       <w:r>
         <w:rPr>
           <w:i/>
@@ -19441,6 +20204,7 @@
         </w:rPr>
         <w:t>Keras</w:t>
       </w:r>
+      <w:proofErr w:type="spellEnd"/>
       <w:r>
         <w:t xml:space="preserve"> </w:t>
       </w:r>
@@ -19641,6 +20405,7 @@
       <w:r>
         <w:t xml:space="preserve">and </w:t>
       </w:r>
+      <w:proofErr w:type="spellStart"/>
       <w:r>
         <w:rPr>
           <w:i/>
@@ -19648,6 +20413,7 @@
         </w:rPr>
         <w:t>Keras</w:t>
       </w:r>
+      <w:proofErr w:type="spellEnd"/>
       <w:r>
         <w:t xml:space="preserve"> </w:t>
       </w:r>
@@ -19693,7 +20459,23 @@
           <w:i/>
           <w:iCs/>
         </w:rPr>
-        <w:t>(FedWAvg).</w:t>
+        <w:t>(</w:t>
+      </w:r>
+      <w:proofErr w:type="spellStart"/>
+      <w:r>
+        <w:rPr>
+          <w:i/>
+          <w:iCs/>
+        </w:rPr>
+        <w:t>FedWAvg</w:t>
+      </w:r>
+      <w:proofErr w:type="spellEnd"/>
+      <w:r>
+        <w:rPr>
+          <w:i/>
+          <w:iCs/>
+        </w:rPr>
+        <w:t>).</w:t>
       </w:r>
       <w:r>
         <w:t xml:space="preserve"> </w:t>
@@ -19741,7 +20523,7 @@
           <w:noProof/>
         </w:rPr>
         <w:drawing>
-          <wp:inline distT="0" distB="0" distL="0" distR="0" wp14:anchorId="5E95F6DB" wp14:editId="2EC4C9B1">
+          <wp:inline distT="0" distB="0" distL="0" distR="0" wp14:anchorId="5E95F6DB" wp14:editId="7AB6105C">
             <wp:extent cx="2966427" cy="2115403"/>
             <wp:effectExtent l="0" t="0" r="5715" b="0"/>
             <wp:docPr id="1452032390" name="Picture 9" descr="A screenshot of a computer program&#10;&#10;Description automatically generated"/>
@@ -19786,6 +20568,7 @@
         <w:br/>
         <w:t xml:space="preserve">Figure 6.6. </w:t>
       </w:r>
+      <w:proofErr w:type="spellStart"/>
       <w:r>
         <w:rPr>
           <w:i/>
@@ -19793,6 +20576,7 @@
         </w:rPr>
         <w:t>FedWAvg</w:t>
       </w:r>
+      <w:proofErr w:type="spellEnd"/>
       <w:r>
         <w:t xml:space="preserve"> algorithm.</w:t>
       </w:r>
@@ -19875,6 +20659,7 @@
       <w:r>
         <w:t xml:space="preserve"> libraries such as </w:t>
       </w:r>
+      <w:proofErr w:type="spellStart"/>
       <w:r>
         <w:rPr>
           <w:i/>
@@ -19882,6 +20667,7 @@
         </w:rPr>
         <w:t>numpy</w:t>
       </w:r>
+      <w:proofErr w:type="spellEnd"/>
       <w:r>
         <w:t xml:space="preserve">, </w:t>
       </w:r>
@@ -21557,6 +22343,7 @@
       <w:pPr>
         <w:pStyle w:val="BodyText"/>
       </w:pPr>
+      <w:bookmarkStart w:id="76" w:name="_Hlk176793583"/>
       <w:r>
         <w:t>However, these limitations present opportunities for future improvements and experimentation. Implementing robust logic to prevent drops in accuracy, addressing optimal client performance, and developing data-specific FL servers are all areas to focus on moving forward.</w:t>
       </w:r>
@@ -21565,7 +22352,8 @@
       <w:pPr>
         <w:pStyle w:val="Heading1"/>
       </w:pPr>
-      <w:bookmarkStart w:id="76" w:name="_Toc176718335"/>
+      <w:bookmarkStart w:id="77" w:name="_Toc176718335"/>
+      <w:bookmarkEnd w:id="76"/>
       <w:r>
         <w:t>8.</w:t>
       </w:r>
@@ -21573,23 +22361,154 @@
         <w:tab/>
         <w:t>Conclusion</w:t>
       </w:r>
-      <w:bookmarkEnd w:id="76"/>
+      <w:bookmarkEnd w:id="77"/>
+    </w:p>
+    <w:p>
+      <w:pPr>
+        <w:pStyle w:val="BodyText"/>
+      </w:pPr>
+      <w:r>
+        <w:t>However, these limitations present opportunities for future improvements and experimentation. Implementing robust logic to prevent drops in accuracy, addressing optimal client performance, and developing data-specific FL servers are all areas to focus on moving forward.</w:t>
+      </w:r>
     </w:p>
     <w:p>
       <w:pPr>
         <w:pStyle w:val="Heading2"/>
       </w:pPr>
-      <w:bookmarkStart w:id="77" w:name="_Toc176718336"/>
+      <w:bookmarkStart w:id="78" w:name="_Toc176718336"/>
       <w:r>
         <w:t>8.1. Summary</w:t>
       </w:r>
-      <w:bookmarkEnd w:id="77"/>
+      <w:bookmarkEnd w:id="78"/>
+    </w:p>
+    <w:p>
+      <w:pPr>
+        <w:pStyle w:val="BodyText"/>
+      </w:pPr>
+      <w:r>
+        <w:t xml:space="preserve">This project can be summarised through </w:t>
+      </w:r>
+      <w:r>
+        <w:t>the objectives</w:t>
+      </w:r>
+      <w:r>
+        <w:t xml:space="preserve"> </w:t>
+      </w:r>
+      <w:r>
+        <w:t>established in Chapter 1:</w:t>
+      </w:r>
+    </w:p>
+    <w:p>
+      <w:pPr>
+        <w:pStyle w:val="objectives"/>
+        <w:numPr>
+          <w:ilvl w:val="0"/>
+          <w:numId w:val="2"/>
+        </w:numPr>
+      </w:pPr>
+      <w:r>
+        <w:rPr>
+          <w:b/>
+          <w:bCs/>
+        </w:rPr>
+        <w:lastRenderedPageBreak/>
+        <w:t>To evaluate the implementability of existing FL frameworks.</w:t>
+      </w:r>
+      <w:r>
+        <w:rPr>
+          <w:b/>
+          <w:bCs/>
+        </w:rPr>
+        <w:t xml:space="preserve"> </w:t>
+      </w:r>
+      <w:r>
+        <w:t>Section 3.1 serve</w:t>
+      </w:r>
+      <w:r>
+        <w:t>d</w:t>
+      </w:r>
+      <w:r>
+        <w:t xml:space="preserve"> as the starting point for the evaluation of relevant FL frameworks. In Section 5, popular FL frameworks were selected and thoroughly evaluated. Each of the five frameworks included tutorials designed to test their functionalities, primarily aimed at academic purposes. The next objective was to introduce a more realistic FL demonstration beyond academic settings.</w:t>
+      </w:r>
+    </w:p>
+    <w:p>
+      <w:pPr>
+        <w:pStyle w:val="objectives"/>
+        <w:numPr>
+          <w:ilvl w:val="0"/>
+          <w:numId w:val="2"/>
+        </w:numPr>
+      </w:pPr>
+      <w:r>
+        <w:rPr>
+          <w:b/>
+          <w:bCs/>
+        </w:rPr>
+        <w:t>To develop a cross-client horizontal FL server.</w:t>
+      </w:r>
+      <w:r>
+        <w:t xml:space="preserve"> </w:t>
+      </w:r>
+      <w:r>
+        <w:t xml:space="preserve">This objective was met as a natural progression from the first objective and following the literature review in Sections 3.2, 3.3, 3.4, and 3.5. These steps led to the development of a </w:t>
+      </w:r>
+      <w:r>
+        <w:rPr>
+          <w:i/>
+          <w:iCs/>
+        </w:rPr>
+        <w:t>Flask</w:t>
+      </w:r>
+      <w:r>
+        <w:t>-based web FL server capable of training models for both technological and medical scenarios using IID and non-IID data.</w:t>
+      </w:r>
+    </w:p>
+    <w:p>
+      <w:pPr>
+        <w:pStyle w:val="objectives"/>
+        <w:numPr>
+          <w:ilvl w:val="0"/>
+          <w:numId w:val="2"/>
+        </w:numPr>
+      </w:pPr>
+      <w:r>
+        <w:rPr>
+          <w:b/>
+          <w:bCs/>
+        </w:rPr>
+        <w:t>Comparison of FL frameworks and cross-client horizontal FL server use cases.</w:t>
+      </w:r>
+      <w:r>
+        <w:rPr>
+          <w:b/>
+          <w:bCs/>
+        </w:rPr>
+        <w:t xml:space="preserve"> </w:t>
+      </w:r>
+      <w:r>
+        <w:t xml:space="preserve">This objective represents the culmination of the research, with all preceding sections contributing to its achievement. The aim was to </w:t>
+      </w:r>
+      <w:r>
+        <w:t>narrow</w:t>
+      </w:r>
+      <w:r>
+        <w:t xml:space="preserve"> the gap between popular FL frameworks and real-world FL use cases through the development of the FL server. The developed server provided an approximation of how a real-world FL system operates, with five clients connecting from different ports to a central server, and a web interface orchestrating the training rounds and displaying both local and global metrics. Despite its limitations, the FL server helped narrow the gap between popular FL frameworks and</w:t>
+      </w:r>
+      <w:r>
+        <w:t xml:space="preserve"> </w:t>
+      </w:r>
+      <w:r>
+        <w:t>real-world FL use cases</w:t>
+      </w:r>
+      <w:r>
+        <w:t>.</w:t>
+      </w:r>
     </w:p>
     <w:p>
       <w:pPr>
         <w:pStyle w:val="Heading2"/>
       </w:pPr>
-      <w:bookmarkStart w:id="78" w:name="_Toc176718337"/>
+      <w:bookmarkStart w:id="79" w:name="_Toc176718337"/>
       <w:r>
         <w:t>8.</w:t>
       </w:r>
@@ -21599,13 +22518,133 @@
       <w:r>
         <w:t>. Limitations</w:t>
       </w:r>
-      <w:bookmarkEnd w:id="78"/>
+      <w:bookmarkEnd w:id="79"/>
+    </w:p>
+    <w:p>
+      <w:pPr>
+        <w:pStyle w:val="BodyText"/>
+      </w:pPr>
+      <w:r>
+        <w:t>There are a few limitations regarding the developed FL server. Below is a list of these limitations:</w:t>
+      </w:r>
+    </w:p>
+    <w:p>
+      <w:pPr>
+        <w:pStyle w:val="objectives"/>
+        <w:numPr>
+          <w:ilvl w:val="0"/>
+          <w:numId w:val="2"/>
+        </w:numPr>
+      </w:pPr>
+      <w:r>
+        <w:rPr>
+          <w:b/>
+          <w:bCs/>
+        </w:rPr>
+        <w:t>Infrastructure</w:t>
+      </w:r>
+      <w:r>
+        <w:rPr>
+          <w:b/>
+          <w:bCs/>
+        </w:rPr>
+        <w:t xml:space="preserve">: </w:t>
+      </w:r>
+      <w:r>
+        <w:t>The application was run on a single machine emulating a network of clients connected to a server. While this served as a proof of concept, it is limited in that, in a real FL setting, each client would be training models from different locations across the globe.</w:t>
+      </w:r>
+    </w:p>
+    <w:p>
+      <w:pPr>
+        <w:pStyle w:val="objectives"/>
+        <w:numPr>
+          <w:ilvl w:val="0"/>
+          <w:numId w:val="2"/>
+        </w:numPr>
+      </w:pPr>
+      <w:r>
+        <w:rPr>
+          <w:b/>
+          <w:bCs/>
+        </w:rPr>
+        <w:t>Data:</w:t>
+      </w:r>
+      <w:r>
+        <w:t xml:space="preserve"> </w:t>
+      </w:r>
+      <w:r>
+        <w:t>In real-world scenarios, clients or devices use live data rather than static data. This limitation was known prior to sourcing the data; however, due to time constraints, it would have been challenging to source different APIs with tabular data and images that included both IID and non-IID variants.</w:t>
+      </w:r>
+    </w:p>
+    <w:p>
+      <w:pPr>
+        <w:pStyle w:val="objectives"/>
+        <w:numPr>
+          <w:ilvl w:val="0"/>
+          <w:numId w:val="2"/>
+        </w:numPr>
+      </w:pPr>
+      <w:r>
+        <w:rPr>
+          <w:b/>
+          <w:bCs/>
+        </w:rPr>
+        <w:t>Communication</w:t>
+      </w:r>
+      <w:r>
+        <w:rPr>
+          <w:b/>
+          <w:bCs/>
+        </w:rPr>
+        <w:t>:</w:t>
+      </w:r>
+      <w:r>
+        <w:t xml:space="preserve"> </w:t>
+      </w:r>
+      <w:r>
+        <w:t>The experiment revealed that communication issues between the server and clients, in both directions, can occur. The server is somewhat limited by the lack of a mechanism to control and mitigate these communication issues. Investigating the root cause of this problem would have consumed a significant portion of the time allocated to other sections of this research.</w:t>
+      </w:r>
+    </w:p>
+    <w:p>
+      <w:pPr>
+        <w:pStyle w:val="objectives"/>
+        <w:numPr>
+          <w:ilvl w:val="0"/>
+          <w:numId w:val="2"/>
+        </w:numPr>
+      </w:pPr>
+      <w:r>
+        <w:rPr>
+          <w:b/>
+          <w:bCs/>
+        </w:rPr>
+        <w:t>Privacy:</w:t>
+      </w:r>
+      <w:r>
+        <w:t xml:space="preserve"> </w:t>
+      </w:r>
+      <w:r>
+        <w:t xml:space="preserve">FL </w:t>
+      </w:r>
+      <w:r>
+        <w:t xml:space="preserve">is designed to enhance privacy by focusing on training local models to build a robust global model. Companies often encrypt their data before training, ensuring that sensitive information is not shared with third parties. Due to time constraints, implementing an encryption method for client </w:t>
+      </w:r>
+      <w:r>
+        <w:lastRenderedPageBreak/>
+        <w:t>data was deemed unnecessary, especially since the data used in the FL server was already fully anonymi</w:t>
+      </w:r>
+      <w:r>
+        <w:t>s</w:t>
+      </w:r>
+      <w:r>
+        <w:t>ed.</w:t>
+      </w:r>
     </w:p>
     <w:p>
       <w:pPr>
         <w:pStyle w:val="Heading2"/>
       </w:pPr>
-      <w:bookmarkStart w:id="79" w:name="_Toc176718338"/>
+      <w:bookmarkStart w:id="80" w:name="_Toc176718338"/>
       <w:r>
         <w:t>8.</w:t>
       </w:r>
@@ -21613,15 +22652,18 @@
         <w:t>3</w:t>
       </w:r>
       <w:r>
-        <w:t>. Recommendations</w:t>
-      </w:r>
-      <w:bookmarkEnd w:id="79"/>
+        <w:t xml:space="preserve">. </w:t>
+      </w:r>
+      <w:bookmarkEnd w:id="80"/>
+      <w:r>
+        <w:t>Future Work</w:t>
+      </w:r>
     </w:p>
     <w:p>
       <w:pPr>
         <w:pStyle w:val="Heading2"/>
       </w:pPr>
-      <w:bookmarkStart w:id="80" w:name="_Toc176718339"/>
+      <w:bookmarkStart w:id="81" w:name="_Toc176718339"/>
       <w:r>
         <w:t>8.</w:t>
       </w:r>
@@ -21629,31 +22671,33 @@
         <w:t>4</w:t>
       </w:r>
       <w:r>
-        <w:t>. Future Work</w:t>
-      </w:r>
-      <w:bookmarkEnd w:id="80"/>
+        <w:t xml:space="preserve">. </w:t>
+      </w:r>
+      <w:bookmarkEnd w:id="81"/>
+      <w:r>
+        <w:t>Recommendations</w:t>
+      </w:r>
     </w:p>
     <w:p/>
     <w:p>
       <w:pPr>
         <w:pStyle w:val="Heading1"/>
       </w:pPr>
-      <w:bookmarkStart w:id="81" w:name="_Toc176718340"/>
-      <w:r>
-        <w:lastRenderedPageBreak/>
+      <w:bookmarkStart w:id="82" w:name="_Toc176718340"/>
+      <w:r>
         <w:t>9.</w:t>
       </w:r>
       <w:r>
         <w:tab/>
         <w:t>References</w:t>
       </w:r>
-      <w:bookmarkEnd w:id="81"/>
+      <w:bookmarkEnd w:id="82"/>
     </w:p>
     <w:p>
       <w:pPr>
         <w:pStyle w:val="Heading1"/>
       </w:pPr>
-      <w:bookmarkStart w:id="82" w:name="_Toc176718341"/>
+      <w:bookmarkStart w:id="83" w:name="_Toc176718341"/>
       <w:r>
         <w:t>10.</w:t>
       </w:r>
@@ -21661,13 +22705,13 @@
         <w:tab/>
         <w:t>Annex</w:t>
       </w:r>
-      <w:bookmarkEnd w:id="82"/>
+      <w:bookmarkEnd w:id="83"/>
     </w:p>
     <w:p>
       <w:pPr>
         <w:pStyle w:val="Heading2"/>
       </w:pPr>
-      <w:bookmarkStart w:id="83" w:name="_Toc176718342"/>
+      <w:bookmarkStart w:id="84" w:name="_Toc176718342"/>
       <w:r>
         <w:t>10.1.</w:t>
       </w:r>
@@ -21675,13 +22719,13 @@
         <w:tab/>
         <w:t>Equipment and Software Configuration</w:t>
       </w:r>
-      <w:bookmarkEnd w:id="83"/>
+      <w:bookmarkEnd w:id="84"/>
     </w:p>
     <w:p>
       <w:pPr>
         <w:pStyle w:val="Heading2"/>
       </w:pPr>
-      <w:bookmarkStart w:id="84" w:name="_Toc176718343"/>
+      <w:bookmarkStart w:id="85" w:name="_Toc176718343"/>
       <w:r>
         <w:t>10.2.</w:t>
       </w:r>
@@ -21689,7 +22733,7 @@
         <w:tab/>
         <w:t>Federated Learning Frameworks Implementation</w:t>
       </w:r>
-      <w:bookmarkEnd w:id="84"/>
+      <w:bookmarkEnd w:id="85"/>
     </w:p>
     <w:p>
       <w:pPr>
@@ -21703,15 +22747,19 @@
       <w:pPr>
         <w:pStyle w:val="Heading3"/>
       </w:pPr>
-      <w:bookmarkStart w:id="85" w:name="_Toc176718344"/>
+      <w:bookmarkStart w:id="86" w:name="_Toc176718344"/>
       <w:r>
         <w:t>10.2.1.</w:t>
       </w:r>
       <w:r>
         <w:tab/>
+      </w:r>
+      <w:proofErr w:type="spellStart"/>
+      <w:r>
         <w:t>PySyft</w:t>
       </w:r>
-      <w:bookmarkEnd w:id="85"/>
+      <w:bookmarkEnd w:id="86"/>
+      <w:proofErr w:type="spellEnd"/>
     </w:p>
     <w:p>
       <w:pPr>
@@ -21720,14 +22768,21 @@
       <w:r>
         <w:t xml:space="preserve">A set of twelve tutorials in JN format were evaluated. </w:t>
       </w:r>
+      <w:proofErr w:type="spellStart"/>
       <w:r>
         <w:t>PySyft</w:t>
       </w:r>
+      <w:proofErr w:type="spellEnd"/>
       <w:r>
         <w:t xml:space="preserve"> allows interaction using JN with its API. The version of </w:t>
       </w:r>
-      <w:r>
-        <w:t xml:space="preserve">syft </w:t>
+      <w:proofErr w:type="spellStart"/>
+      <w:r>
+        <w:t>syft</w:t>
+      </w:r>
+      <w:proofErr w:type="spellEnd"/>
+      <w:r>
+        <w:t xml:space="preserve"> </w:t>
       </w:r>
       <w:r>
         <w:t xml:space="preserve">installed was 0.9.1b1. </w:t>
@@ -21738,9 +22793,11 @@
       <w:r>
         <w:t xml:space="preserve">To log in as the data owner, the credentials were changed. By default, the email and password are set. To customize them, it was necessary to adjust the </w:t>
       </w:r>
+      <w:proofErr w:type="spellStart"/>
       <w:r>
         <w:t>Syft</w:t>
       </w:r>
+      <w:proofErr w:type="spellEnd"/>
       <w:r>
         <w:t xml:space="preserve"> package code. Otherwise, it was not possible to change the credentials for the root user using the API.</w:t>
       </w:r>
@@ -21748,11 +22805,16 @@
         <w:t xml:space="preserve"> </w:t>
       </w:r>
       <w:r>
-        <w:t>Once the server is launched by calling datasite_</w:t>
+        <w:t xml:space="preserve">Once the server is launched by calling </w:t>
+      </w:r>
+      <w:proofErr w:type="spellStart"/>
+      <w:r>
+        <w:t>datasite_</w:t>
       </w:r>
       <w:r>
         <w:t>client</w:t>
       </w:r>
+      <w:proofErr w:type="spellEnd"/>
       <w:r>
         <w:t xml:space="preserve"> in JN, a welcome greeting appears (Figure 10.2.3). Instead of finding a user-friendly interface for managing the FL experiments, the localhost server presented a non-user-friendly interface</w:t>
       </w:r>
@@ -21767,7 +22829,7 @@
       <w:pPr>
         <w:pStyle w:val="Heading3"/>
       </w:pPr>
-      <w:bookmarkStart w:id="86" w:name="_Toc176718345"/>
+      <w:bookmarkStart w:id="87" w:name="_Toc176718345"/>
       <w:r>
         <w:t>10.2.2.</w:t>
       </w:r>
@@ -21775,7 +22837,7 @@
         <w:tab/>
         <w:t>FATE</w:t>
       </w:r>
-      <w:bookmarkEnd w:id="86"/>
+      <w:bookmarkEnd w:id="87"/>
     </w:p>
     <w:p>
       <w:pPr>
@@ -21791,7 +22853,15 @@
         <w:t xml:space="preserve"> and </w:t>
       </w:r>
       <w:r>
-        <w:t xml:space="preserve">Hetero-SecureBoost </w:t>
+        <w:t>Hetero-</w:t>
+      </w:r>
+      <w:proofErr w:type="spellStart"/>
+      <w:r>
+        <w:t>SecureBoost</w:t>
+      </w:r>
+      <w:proofErr w:type="spellEnd"/>
+      <w:r>
+        <w:t xml:space="preserve"> </w:t>
       </w:r>
       <w:r>
         <w:t>tutorials navigate to their respective directories.</w:t>
@@ -21810,8 +22880,13 @@
       <w:r>
         <w:t xml:space="preserve"> function is used to make predictions. The </w:t>
       </w:r>
-      <w:r>
-        <w:t xml:space="preserve">get_setting </w:t>
+      <w:proofErr w:type="spellStart"/>
+      <w:r>
+        <w:t>get_setting</w:t>
+      </w:r>
+      <w:proofErr w:type="spellEnd"/>
+      <w:r>
+        <w:t xml:space="preserve"> </w:t>
       </w:r>
       <w:r>
         <w:t>function loads the dataset, model, optimizer, and training arguments. The run function orchestrates these steps and calculates the AUC score if the context is guest. Finally, the script is called using the multiprocessor launcher of FATE.</w:t>
@@ -21821,27 +22896,26 @@
       <w:pPr>
         <w:pStyle w:val="BodyText"/>
       </w:pPr>
-      <w:bookmarkStart w:id="87" w:name="_Hlk174049410"/>
-      <w:r>
+      <w:bookmarkStart w:id="88" w:name="_Hlk174049410"/>
+      <w:r>
+        <w:lastRenderedPageBreak/>
         <w:t xml:space="preserve">The sbt.py script is initiating a FL environment to train a secure boosting tree model using the FATE framework. The script imports required libraries. The train function initializes and trains the model for both guest and host contexts with parameters: number of trees, objective, max depth, and learning rate. The predict function makes the predictions from the trained model. The function </w:t>
       </w:r>
+      <w:proofErr w:type="spellStart"/>
       <w:r>
         <w:t>csv_to_df</w:t>
       </w:r>
-      <w:r>
-        <w:t xml:space="preserve"> reads CSV files into FATE data frames. The run function handles the flows of training and </w:t>
-      </w:r>
-      <w:r>
-        <w:lastRenderedPageBreak/>
-        <w:t>prediction, working in the distinction between guest and host data. Finally, the script is called using the multiprocessor launcher of FATE.</w:t>
-      </w:r>
-      <w:bookmarkEnd w:id="87"/>
+      <w:proofErr w:type="spellEnd"/>
+      <w:r>
+        <w:t xml:space="preserve"> reads CSV files into FATE data frames. The run function handles the flows of training and prediction, working in the distinction between guest and host data. Finally, the script is called using the multiprocessor launcher of FATE.</w:t>
+      </w:r>
+      <w:bookmarkEnd w:id="88"/>
     </w:p>
     <w:p>
       <w:pPr>
         <w:pStyle w:val="Heading3"/>
       </w:pPr>
-      <w:bookmarkStart w:id="88" w:name="_Toc176718346"/>
+      <w:bookmarkStart w:id="89" w:name="_Toc176718346"/>
       <w:r>
         <w:t>10.2.3.</w:t>
       </w:r>
@@ -21849,7 +22923,7 @@
         <w:tab/>
         <w:t>Flower</w:t>
       </w:r>
-      <w:bookmarkEnd w:id="88"/>
+      <w:bookmarkEnd w:id="89"/>
     </w:p>
     <w:p>
       <w:pPr>
@@ -21859,13 +22933,26 @@
         <w:t xml:space="preserve">This framework allows to experiment with many scenarios, example </w:t>
       </w:r>
       <w:r>
-        <w:t xml:space="preserve">vertical-fl </w:t>
+        <w:t>vertical-</w:t>
+      </w:r>
+      <w:proofErr w:type="spellStart"/>
+      <w:r>
+        <w:t>fl</w:t>
+      </w:r>
+      <w:proofErr w:type="spellEnd"/>
+      <w:r>
+        <w:t xml:space="preserve"> </w:t>
       </w:r>
       <w:r>
         <w:t xml:space="preserve">and </w:t>
       </w:r>
-      <w:r>
-        <w:t>pytorch-from-centralized-to-federated</w:t>
+      <w:proofErr w:type="spellStart"/>
+      <w:r>
+        <w:t>pytorch</w:t>
+      </w:r>
+      <w:proofErr w:type="spellEnd"/>
+      <w:r>
+        <w:t>-from-centralized-to-federated</w:t>
       </w:r>
       <w:r>
         <w:t xml:space="preserve"> were evaluated. To start clone the repositories, it is recommended to create environments to avoid any dependency conflict when installing packages.</w:t>
@@ -21886,15 +22973,22 @@
       <w:r>
         <w:t xml:space="preserve">The second example </w:t>
       </w:r>
-      <w:r>
-        <w:t>pytorch-from-centralized-to-federated</w:t>
+      <w:proofErr w:type="spellStart"/>
+      <w:r>
+        <w:t>pytorch</w:t>
+      </w:r>
+      <w:proofErr w:type="spellEnd"/>
+      <w:r>
+        <w:t>-from-centralized-to-federated</w:t>
       </w:r>
       <w:r>
         <w:t xml:space="preserve"> demonstrates how to transition a machine learning project from a centralized setup to a federated learning setup using Flower and </w:t>
       </w:r>
+      <w:proofErr w:type="spellStart"/>
       <w:r>
         <w:t>PyTorch</w:t>
       </w:r>
+      <w:proofErr w:type="spellEnd"/>
       <w:r>
         <w:t xml:space="preserve">. For instance, on the centralized setup, training the CIFAR-10 dataset on a </w:t>
       </w:r>
@@ -21902,23 +22996,30 @@
         <w:t>CNN</w:t>
       </w:r>
       <w:r>
-        <w:t xml:space="preserve"> to run on a single machine yielded an accuracy of 37.8% after two epochs. This approach is actually useful, since it has the whole dataset, and hence maximum learnings could be retained for the model. The federated setup can distribute the data among a number of clients, where data is trained individually on a local basis. In this respect, the Flower framework orchestrates this aggregation of client updates to further refine the global model. The federated training logs are illustrative of the server coordinating client updates over 10 rounds, achieving a higher accuracy rate by 48.9%. This higher accuracy indicates how federated learning will be able to make use of different data sources across distributed channels while gaining from different data distributions among clients and enhancing generalization capabilities. However, this leads to further complications within federated learning, particularly communication overhead and effective aggregation strategies. For instance, Flower shows the pragmatic support of federated learning: if nothing else, collaborative training can be realized with data privacy kept on the spot because no raw data is exchanged between clients, making Flower practical for real-world applications where data is inherently distributed.</w:t>
+        <w:t xml:space="preserve"> to run on a single machine yielded an accuracy of 37.8% after two epochs. This approach is actually useful, since it has the whole dataset, and hence maximum learnings could be retained for the model. The federated setup can distribute the data among a number of clients, where data is trained individually on a local basis. In this respect, the Flower framework orchestrates this aggregation of client updates to further refine the global model. The federated training logs are illustrative of the server coordinating client updates over 10 rounds, achieving a higher accuracy rate by 48.9%. This higher accuracy indicates how federated learning will be able to make use of different data sources across distributed channels while gaining from different data distributions among clients and enhancing generalization capabilities. However, this leads to further complications within federated learning, particularly communication overhead and effective aggregation strategies. For instance, Flower shows the </w:t>
+      </w:r>
+      <w:r>
+        <w:lastRenderedPageBreak/>
+        <w:t>pragmatic support of federated learning: if nothing else, collaborative training can be realized with data privacy kept on the spot because no raw data is exchanged between clients, making Flower practical for real-world applications where data is inherently distributed.</w:t>
       </w:r>
     </w:p>
     <w:p>
       <w:pPr>
         <w:pStyle w:val="Heading3"/>
       </w:pPr>
-      <w:bookmarkStart w:id="89" w:name="_Toc176718347"/>
-      <w:r>
-        <w:lastRenderedPageBreak/>
+      <w:bookmarkStart w:id="90" w:name="_Toc176718347"/>
+      <w:r>
         <w:t>10.2.4.</w:t>
       </w:r>
       <w:r>
         <w:tab/>
+      </w:r>
+      <w:proofErr w:type="spellStart"/>
+      <w:r>
         <w:t>FedML</w:t>
       </w:r>
-      <w:bookmarkEnd w:id="89"/>
+      <w:bookmarkEnd w:id="90"/>
+      <w:proofErr w:type="spellEnd"/>
     </w:p>
     <w:p>
       <w:pPr>
@@ -21977,6 +23078,7 @@
       <w:r>
         <w:t xml:space="preserve">For the </w:t>
       </w:r>
+      <w:proofErr w:type="gramStart"/>
       <w:r>
         <w:rPr>
           <w:i/>
@@ -21984,6 +23086,7 @@
         </w:rPr>
         <w:t>Heart Disease</w:t>
       </w:r>
+      <w:proofErr w:type="gramEnd"/>
       <w:r>
         <w:t xml:space="preserve"> </w:t>
       </w:r>
@@ -22035,7 +23138,7 @@
       <w:pPr>
         <w:pStyle w:val="Heading3"/>
       </w:pPr>
-      <w:bookmarkStart w:id="90" w:name="_Toc176718348"/>
+      <w:bookmarkStart w:id="91" w:name="_Toc176718348"/>
       <w:r>
         <w:t>10.2.5.</w:t>
       </w:r>
@@ -22043,7 +23146,7 @@
         <w:tab/>
         <w:t>TensorFlow Federated</w:t>
       </w:r>
-      <w:bookmarkEnd w:id="90"/>
+      <w:bookmarkEnd w:id="91"/>
     </w:p>
     <w:p>
       <w:pPr>

</xml_diff>

<commit_message>
Conclusion section in progress, words left 1,026.
</commit_message>
<xml_diff>
--- a/Federated_Learning_Evaluating_Popular_Frameworks_and_Developing_a_Cross-Client_Horizontal_Server.docx
+++ b/Federated_Learning_Evaluating_Popular_Frameworks_and_Developing_a_Cross-Client_Horizontal_Server.docx
@@ -17365,7 +17365,7 @@
           <w:noProof/>
         </w:rPr>
         <w:drawing>
-          <wp:inline distT="0" distB="0" distL="0" distR="0" wp14:anchorId="0465C463" wp14:editId="359EA264">
+          <wp:inline distT="0" distB="0" distL="0" distR="0" wp14:anchorId="0465C463" wp14:editId="3AE61BFC">
             <wp:extent cx="5293168" cy="2872854"/>
             <wp:effectExtent l="0" t="0" r="3175" b="3810"/>
             <wp:docPr id="1414719123" name="Picture 1" descr="A graph of a project&#10;&#10;Description automatically generated with medium confidence"/>
@@ -20523,7 +20523,7 @@
           <w:noProof/>
         </w:rPr>
         <w:drawing>
-          <wp:inline distT="0" distB="0" distL="0" distR="0" wp14:anchorId="5E95F6DB" wp14:editId="7AB6105C">
+          <wp:inline distT="0" distB="0" distL="0" distR="0" wp14:anchorId="5E95F6DB" wp14:editId="7C148959">
             <wp:extent cx="2966427" cy="2115403"/>
             <wp:effectExtent l="0" t="0" r="5715" b="0"/>
             <wp:docPr id="1452032390" name="Picture 9" descr="A screenshot of a computer program&#10;&#10;Description automatically generated"/>
@@ -22368,7 +22368,7 @@
         <w:pStyle w:val="BodyText"/>
       </w:pPr>
       <w:r>
-        <w:t>However, these limitations present opportunities for future improvements and experimentation. Implementing robust logic to prevent drops in accuracy, addressing optimal client performance, and developing data-specific FL servers are all areas to focus on moving forward.</w:t>
+        <w:t>The conclusion of this research is that a fully functional cross-client horizontal FL server has been developed, capable of training models in both technical and medical scenarios using IID and non-IID data. This experiment narrows the gap between what popular FL frameworks typically offer in tutorials or case studies by delivering a more realistic FL server, though with some limitations and areas for future improvement, which will be discussed in the following sections.</w:t>
       </w:r>
     </w:p>
     <w:p>
@@ -22377,6 +22377,7 @@
       </w:pPr>
       <w:bookmarkStart w:id="78" w:name="_Toc176718336"/>
       <w:r>
+        <w:lastRenderedPageBreak/>
         <w:t>8.1. Summary</w:t>
       </w:r>
       <w:bookmarkEnd w:id="78"/>
@@ -22411,7 +22412,6 @@
           <w:b/>
           <w:bCs/>
         </w:rPr>
-        <w:lastRenderedPageBreak/>
         <w:t>To evaluate the implementability of existing FL frameworks.</w:t>
       </w:r>
       <w:r>
@@ -22575,6 +22575,12 @@
       <w:r>
         <w:t>In real-world scenarios, clients or devices use live data rather than static data. This limitation was known prior to sourcing the data; however, due to time constraints, it would have been challenging to source different APIs with tabular data and images that included both IID and non-IID variants.</w:t>
       </w:r>
+      <w:r>
+        <w:t xml:space="preserve"> </w:t>
+      </w:r>
+      <w:r>
+        <w:t>Additionally, the size of the datasets used was small because GitHub has limitations when handling files larger than 100MB, and it is recommended to keep repositories under 1GB. Another reason for using smaller datasets was to ensure all data was readily available for use. In real-world scenarios, the datasets would have been significantly larger than the 600KB for the technological data and the 1.40MB for the medical data on average.</w:t>
+      </w:r>
     </w:p>
     <w:p>
       <w:pPr>
@@ -22589,6 +22595,7 @@
           <w:b/>
           <w:bCs/>
         </w:rPr>
+        <w:lastRenderedPageBreak/>
         <w:t>Communication</w:t>
       </w:r>
       <w:r>
@@ -22627,58 +22634,319 @@
         <w:t xml:space="preserve">FL </w:t>
       </w:r>
       <w:r>
-        <w:t xml:space="preserve">is designed to enhance privacy by focusing on training local models to build a robust global model. Companies often encrypt their data before training, ensuring that sensitive information is not shared with third parties. Due to time constraints, implementing an encryption method for client </w:t>
-      </w:r>
+        <w:t>is designed to enhance privacy by focusing on training local models to build a robust global model. Companies often encrypt their data before training, ensuring that sensitive information is not shared with third parties. Due to time constraints, implementing an encryption method for client data was deemed unnecessary, especially since the data used in the FL server was already fully anonymi</w:t>
+      </w:r>
+      <w:r>
+        <w:t>s</w:t>
+      </w:r>
+      <w:r>
+        <w:t>ed.</w:t>
+      </w:r>
+    </w:p>
+    <w:p>
+      <w:pPr>
+        <w:pStyle w:val="Heading2"/>
+      </w:pPr>
+      <w:bookmarkStart w:id="80" w:name="_Toc176718338"/>
+      <w:r>
+        <w:t>8.</w:t>
+      </w:r>
+      <w:r>
+        <w:t>3</w:t>
+      </w:r>
+      <w:r>
+        <w:t xml:space="preserve">. </w:t>
+      </w:r>
+      <w:bookmarkEnd w:id="80"/>
+      <w:r>
+        <w:t>Future Work</w:t>
+      </w:r>
+    </w:p>
+    <w:p>
+      <w:pPr>
+        <w:pStyle w:val="BodyText"/>
+      </w:pPr>
+      <w:r>
+        <w:t>A</w:t>
+      </w:r>
+      <w:r>
+        <w:t>bove limitations leave a</w:t>
+      </w:r>
+      <w:r>
+        <w:t>mple</w:t>
+      </w:r>
+      <w:r>
+        <w:t xml:space="preserve"> room for improvement</w:t>
+      </w:r>
+      <w:r>
+        <w:t>:</w:t>
+      </w:r>
+    </w:p>
+    <w:p>
+      <w:pPr>
+        <w:pStyle w:val="objectives"/>
+        <w:numPr>
+          <w:ilvl w:val="0"/>
+          <w:numId w:val="2"/>
+        </w:numPr>
+      </w:pPr>
+      <w:r>
+        <w:rPr>
+          <w:b/>
+          <w:bCs/>
+        </w:rPr>
+        <w:t xml:space="preserve">Infrastructure: </w:t>
+      </w:r>
+      <w:r>
+        <w:t>Establishing a network of clients located in different regions to better align with a real-world FL scenario.</w:t>
+      </w:r>
+    </w:p>
+    <w:p>
+      <w:pPr>
+        <w:pStyle w:val="objectives"/>
+        <w:numPr>
+          <w:ilvl w:val="0"/>
+          <w:numId w:val="2"/>
+        </w:numPr>
+      </w:pPr>
+      <w:r>
+        <w:rPr>
+          <w:b/>
+          <w:bCs/>
+        </w:rPr>
+        <w:t>Data:</w:t>
+      </w:r>
+      <w:r>
+        <w:t xml:space="preserve"> </w:t>
+      </w:r>
+      <w:r>
+        <w:t>To further approximate a real-world scenario, the use of dynamic data from real-time APIs should be explored. This would also increase the dataset size, providing more data for the models</w:t>
+      </w:r>
+      <w:r>
+        <w:t>.</w:t>
+      </w:r>
+    </w:p>
+    <w:p>
+      <w:pPr>
+        <w:pStyle w:val="objectives"/>
+        <w:numPr>
+          <w:ilvl w:val="0"/>
+          <w:numId w:val="2"/>
+        </w:numPr>
+      </w:pPr>
+      <w:r>
+        <w:rPr>
+          <w:b/>
+          <w:bCs/>
+        </w:rPr>
+        <w:t>Communication:</w:t>
+      </w:r>
+      <w:r>
+        <w:t xml:space="preserve"> </w:t>
+      </w:r>
+      <w:r>
+        <w:t xml:space="preserve">Implementing </w:t>
+      </w:r>
+      <w:r>
+        <w:t>a mechanism to manage communication issues between the server and clients, ensuring smooth operation in both directions.</w:t>
+      </w:r>
+    </w:p>
+    <w:p>
+      <w:pPr>
+        <w:pStyle w:val="objectives"/>
+        <w:numPr>
+          <w:ilvl w:val="0"/>
+          <w:numId w:val="2"/>
+        </w:numPr>
+      </w:pPr>
+      <w:r>
+        <w:rPr>
+          <w:b/>
+          <w:bCs/>
+        </w:rPr>
+        <w:t>Privacy:</w:t>
+      </w:r>
+      <w:r>
+        <w:t xml:space="preserve"> </w:t>
+      </w:r>
+      <w:r>
+        <w:t>Encrypting client-server communications to ensure client data remains private should be a priority moving forward. This can be achieved by using HTTPS.</w:t>
+      </w:r>
+    </w:p>
+    <w:p>
+      <w:pPr>
+        <w:pStyle w:val="BodyText"/>
+      </w:pPr>
+      <w:r>
+        <w:t>Additional improvements, not related to the current limitations, that should be explored include:</w:t>
+      </w:r>
+    </w:p>
+    <w:p>
+      <w:pPr>
+        <w:pStyle w:val="objectives"/>
+        <w:numPr>
+          <w:ilvl w:val="0"/>
+          <w:numId w:val="2"/>
+        </w:numPr>
+      </w:pPr>
+      <w:r>
+        <w:rPr>
+          <w:b/>
+          <w:bCs/>
+        </w:rPr>
+        <w:t>ML models used</w:t>
+      </w:r>
+      <w:r>
+        <w:rPr>
+          <w:b/>
+          <w:bCs/>
+        </w:rPr>
+        <w:t>:</w:t>
+      </w:r>
+      <w:r>
+        <w:t xml:space="preserve"> Different </w:t>
+      </w:r>
+      <w:r>
+        <w:t xml:space="preserve">ML </w:t>
+      </w:r>
+      <w:r>
+        <w:t>model architectures should be explored to find optimal performance across both IID and non-IID data variants.</w:t>
+      </w:r>
+    </w:p>
+    <w:p>
+      <w:pPr>
+        <w:pStyle w:val="objectives"/>
+        <w:numPr>
+          <w:ilvl w:val="0"/>
+          <w:numId w:val="2"/>
+        </w:numPr>
+      </w:pPr>
+      <w:r>
+        <w:rPr>
+          <w:b/>
+          <w:bCs/>
+        </w:rPr>
+        <w:t>Algorithm</w:t>
+      </w:r>
+      <w:r>
+        <w:rPr>
+          <w:b/>
+          <w:bCs/>
+        </w:rPr>
+        <w:t>s</w:t>
+      </w:r>
+      <w:r>
+        <w:rPr>
+          <w:b/>
+          <w:bCs/>
+        </w:rPr>
+        <w:t>:</w:t>
+      </w:r>
+      <w:r>
+        <w:t xml:space="preserve"> </w:t>
+      </w:r>
+      <w:r>
+        <w:t>Various algorithms should be investigated to optimize the trade-off between global model improvement and local model performance.</w:t>
+      </w:r>
+    </w:p>
+    <w:p>
+      <w:pPr>
+        <w:pStyle w:val="objectives"/>
+        <w:numPr>
+          <w:ilvl w:val="0"/>
+          <w:numId w:val="2"/>
+        </w:numPr>
+      </w:pPr>
+      <w:r>
+        <w:rPr>
+          <w:b/>
+          <w:bCs/>
+        </w:rPr>
+        <w:t>Server web features:</w:t>
+      </w:r>
+      <w:r>
+        <w:t xml:space="preserve"> </w:t>
+      </w:r>
+      <w:r>
+        <w:t>Enhancements like visuali</w:t>
+      </w:r>
+      <w:r>
+        <w:t>s</w:t>
+      </w:r>
+      <w:r>
+        <w:t>ing metrics evolution through graphs and adding a database to log and track data for further analysis would be beneficial.</w:t>
+      </w:r>
+    </w:p>
+    <w:p>
+      <w:pPr>
+        <w:pStyle w:val="objectives"/>
+        <w:numPr>
+          <w:ilvl w:val="0"/>
+          <w:numId w:val="2"/>
+        </w:numPr>
+      </w:pPr>
+      <w:r>
+        <w:rPr>
+          <w:b/>
+          <w:bCs/>
+        </w:rPr>
+        <w:t xml:space="preserve">Data </w:t>
+      </w:r>
+      <w:r>
+        <w:rPr>
+          <w:b/>
+          <w:bCs/>
+        </w:rPr>
+        <w:t>type</w:t>
+      </w:r>
+      <w:r>
+        <w:rPr>
+          <w:b/>
+          <w:bCs/>
+        </w:rPr>
+        <w:t>:</w:t>
+      </w:r>
+      <w:r>
+        <w:t xml:space="preserve"> </w:t>
+      </w:r>
+      <w:r>
+        <w:t>The data used in this research included synthetic tabular data and images. Since many industries can benefit from the FL paradigm, other types of data, such as text, audio, and video, should be explored.</w:t>
+      </w:r>
+    </w:p>
+    <w:p>
+      <w:pPr>
+        <w:pStyle w:val="Heading2"/>
+      </w:pPr>
+      <w:bookmarkStart w:id="81" w:name="_Toc176718339"/>
       <w:r>
         <w:lastRenderedPageBreak/>
-        <w:t>data was deemed unnecessary, especially since the data used in the FL server was already fully anonymi</w:t>
-      </w:r>
-      <w:r>
-        <w:t>s</w:t>
-      </w:r>
-      <w:r>
-        <w:t>ed.</w:t>
-      </w:r>
-    </w:p>
-    <w:p>
-      <w:pPr>
-        <w:pStyle w:val="Heading2"/>
-      </w:pPr>
-      <w:bookmarkStart w:id="80" w:name="_Toc176718338"/>
-      <w:r>
         <w:t>8.</w:t>
       </w:r>
       <w:r>
-        <w:t>3</w:t>
+        <w:t>4</w:t>
       </w:r>
       <w:r>
         <w:t xml:space="preserve">. </w:t>
       </w:r>
-      <w:bookmarkEnd w:id="80"/>
-      <w:r>
-        <w:t>Future Work</w:t>
-      </w:r>
-    </w:p>
-    <w:p>
-      <w:pPr>
-        <w:pStyle w:val="Heading2"/>
-      </w:pPr>
-      <w:bookmarkStart w:id="81" w:name="_Toc176718339"/>
-      <w:r>
-        <w:t>8.</w:t>
-      </w:r>
-      <w:r>
-        <w:t>4</w:t>
-      </w:r>
-      <w:r>
-        <w:t xml:space="preserve">. </w:t>
-      </w:r>
       <w:bookmarkEnd w:id="81"/>
       <w:r>
         <w:t>Recommendations</w:t>
       </w:r>
     </w:p>
-    <w:p/>
+    <w:p>
+      <w:pPr>
+        <w:pStyle w:val="BodyText"/>
+      </w:pPr>
+      <w:r>
+        <w:t xml:space="preserve">The FL server was developed on Ubuntu 22.04.4 LTS, and it is recommended to use the same OS for deployment, as no other </w:t>
+      </w:r>
+      <w:r>
+        <w:t>OSs</w:t>
+      </w:r>
+      <w:r>
+        <w:t xml:space="preserve"> have been tested with this application. Additionally, instructions for cloning the repository and running the experiment can be found in Section X of the Annex.</w:t>
+      </w:r>
+    </w:p>
     <w:p>
       <w:pPr>
         <w:pStyle w:val="Heading1"/>

</xml_diff>